<commit_message>
Incorporated LR revisions into manuscript. Ready for NM review and final revisions before submission.
</commit_message>
<xml_diff>
--- a/TRB-Manuscript/Measuring Access to Care.docx
+++ b/TRB-Manuscript/Measuring Access to Care.docx
@@ -94,12 +94,21 @@
           <w:lang w:val="fr-CA"/>
         </w:rPr>
       </w:pPr>
+      <w:proofErr w:type="gramStart"/>
       <w:r>
         <w:rPr>
           <w:rFonts w:ascii="Times New Roman" w:eastAsia="Times New Roman" w:hAnsi="Times New Roman" w:cs="Times New Roman"/>
           <w:lang w:val="fr-CA"/>
         </w:rPr>
-        <w:t xml:space="preserve">Email: </w:t>
+        <w:t>Email</w:t>
+      </w:r>
+      <w:proofErr w:type="gramEnd"/>
+      <w:r>
+        <w:rPr>
+          <w:rFonts w:ascii="Times New Roman" w:eastAsia="Times New Roman" w:hAnsi="Times New Roman" w:cs="Times New Roman"/>
+          <w:lang w:val="fr-CA"/>
+        </w:rPr>
+        <w:t xml:space="preserve">: </w:t>
       </w:r>
       <w:r>
         <w:rPr>
@@ -1337,7 +1346,7 @@
         <w:rPr>
           <w:rFonts w:ascii="TimesNewRomanPSMT" w:hAnsi="TimesNewRomanPSMT"/>
         </w:rPr>
-        <w:instrText>nchez de Madariaga&lt;/Author&gt;&lt;Year&gt;2013&lt;/Year&gt;&lt;RecNum&gt;1&lt;/RecNum&gt;&lt;DisplayText&gt;(&lt;style face="italic"&gt;1&lt;/style&gt;)&lt;/DisplayText&gt;&lt;record&gt;&lt;rec-number&gt;1&lt;/rec-number&gt;&lt;foreign-keys&gt;&lt;key app="EN" db-id="0d52r09ptpfp0eeffrk5vzfmazz2vsrdxd0a" timestamp="1701744791"&gt;1&lt;/key&gt;&lt;/foreign-keys&gt;&lt;ref-type name="Book Section"&gt;5&lt;/ref-type&gt;&lt;contributors&gt;&lt;authors&gt;&lt;author&gt;S</w:instrText>
+        <w:instrText>nchez de Madariaga&lt;/Author&gt;&lt;Year&gt;2013&lt;/Year&gt;&lt;RecNum&gt;1&lt;/RecNum&gt;&lt;DisplayText&gt;(&lt;style face="italic"&gt;1&lt;/style&gt;)&lt;/DisplayText&gt;&lt;record&gt;&lt;rec-number&gt;1&lt;/rec-number&gt;&lt;foreign-keys&gt;&lt;key app="EN" db-id="5s00wz95wzts9mevxzy5rrfq0wa09dzwt2az" timestamp="1704467982"&gt;1&lt;/key&gt;&lt;/foreign-keys&gt;&lt;ref-type name="Book Section"&gt;5&lt;/ref-type&gt;&lt;contributors&gt;&lt;authors&gt;&lt;author&gt;S</w:instrText>
       </w:r>
       <w:r>
         <w:rPr>
@@ -1432,7 +1441,7 @@
         <w:rPr>
           <w:rFonts w:ascii="TimesNewRomanPSMT" w:hAnsi="TimesNewRomanPSMT"/>
         </w:rPr>
-        <w:instrText>nchez de Madariaga&lt;/Author&gt;&lt;Year&gt;2013&lt;/Year&gt;&lt;RecNum&gt;1&lt;/RecNum&gt;&lt;DisplayText&gt;(&lt;style face="italic"&gt;1; 2&lt;/style&gt;)&lt;/DisplayText&gt;&lt;record&gt;&lt;rec-number&gt;1&lt;/rec-number&gt;&lt;foreign-keys&gt;&lt;key app="EN" db-id="0d52r09ptpfp0eeffrk5vzfmazz2vsrdxd0a" timestamp="1701744791"&gt;1&lt;/key&gt;&lt;/foreign-keys&gt;&lt;ref-type name="Book Section"&gt;5&lt;/ref-type&gt;&lt;contributors&gt;&lt;authors&gt;&lt;author&gt;S</w:instrText>
+        <w:instrText>nchez de Madariaga&lt;/Author&gt;&lt;Year&gt;2013&lt;/Year&gt;&lt;RecNum&gt;1&lt;/RecNum&gt;&lt;DisplayText&gt;(&lt;style face="italic"&gt;1; 2&lt;/style&gt;)&lt;/DisplayText&gt;&lt;record&gt;&lt;rec-number&gt;1&lt;/rec-number&gt;&lt;foreign-keys&gt;&lt;key app="EN" db-id="5s00wz95wzts9mevxzy5rrfq0wa09dzwt2az" timestamp="1704467982"&gt;1&lt;/key&gt;&lt;/foreign-keys&gt;&lt;ref-type name="Book Section"&gt;5&lt;/ref-type&gt;&lt;contributors&gt;&lt;authors&gt;&lt;author&gt;S</w:instrText>
       </w:r>
       <w:r>
         <w:rPr>
@@ -1468,7 +1477,7 @@
         <w:rPr>
           <w:rFonts w:ascii="TimesNewRomanPSMT" w:hAnsi="TimesNewRomanPSMT"/>
         </w:rPr>
-        <w:instrText>nchez de Madariaga&lt;/Author&gt;&lt;Year&gt;2019&lt;/Year&gt;&lt;RecNum&gt;2&lt;/RecNum&gt;&lt;record&gt;&lt;rec-number&gt;2&lt;/rec-number&gt;&lt;foreign-keys&gt;&lt;key app="EN" db-id="0d52r09ptpfp0eeffrk5vzfmazz2vsrdxd0a" timestamp="1701744791"&gt;2&lt;/key&gt;&lt;/foreign-keys&gt;&lt;ref-type name="Book Section"&gt;5&lt;/ref-type&gt;&lt;contributors&gt;&lt;authors&gt;&lt;author&gt;S</w:instrText>
+        <w:instrText>nchez de Madariaga&lt;/Author&gt;&lt;Year&gt;2019&lt;/Year&gt;&lt;RecNum&gt;2&lt;/RecNum&gt;&lt;record&gt;&lt;rec-number&gt;2&lt;/rec-number&gt;&lt;foreign-keys&gt;&lt;key app="EN" db-id="5s00wz95wzts9mevxzy5rrfq0wa09dzwt2az" timestamp="1704467982"&gt;2&lt;/key&gt;&lt;/foreign-keys&gt;&lt;ref-type name="Book Section"&gt;5&lt;/ref-type&gt;&lt;contributors&gt;&lt;authors&gt;&lt;author&gt;S</w:instrText>
       </w:r>
       <w:r>
         <w:rPr>
@@ -1536,7 +1545,7 @@
         <w:fldChar w:fldCharType="begin"/>
       </w:r>
       <w:r>
-        <w:instrText xml:space="preserve"> ADDIN EN.CITE &lt;EndNote&gt;&lt;Cite&gt;&lt;Author&gt;Sánchez de Madariaga&lt;/Author&gt;&lt;Year&gt;2013&lt;/Year&gt;&lt;RecNum&gt;1&lt;/RecNum&gt;&lt;DisplayText&gt;(&lt;style face="italic"&gt;1&lt;/style&gt;)&lt;/DisplayText&gt;&lt;record&gt;&lt;rec-number&gt;1&lt;/rec-number&gt;&lt;foreign-keys&gt;&lt;key app="EN" db-id="0d52r09ptpfp0eeffrk5vzfmazz2vsrdxd0a" timestamp="1701744791"&gt;1&lt;/key&gt;&lt;/foreign-keys&gt;&lt;ref-type name="Book Section"&gt;5&lt;/ref-type&gt;&lt;contributors&gt;&lt;authors&gt;&lt;author&gt;Sánchez de Madariaga, I.&lt;/author&gt;&lt;/authors&gt;&lt;secondary-authors&gt;&lt;author&gt;Sánchez de Madariaga, I., and Roberts, M.&lt;/author&gt;&lt;/secondary-authors&gt;&lt;/contributors&gt;&lt;titles&gt;&lt;title&gt;Mobility of Care: Introducing New Concepts in Urban Transport&lt;/title&gt;&lt;secondary-title&gt;Fair Shared Cities: the Impact of Gender Planning in Europe&lt;/secondary-title&gt;&lt;/titles&gt;&lt;section&gt;3 &lt;/section&gt;&lt;dates&gt;&lt;year&gt;2013&lt;/year&gt;&lt;/dates&gt;&lt;urls&gt;&lt;/urls&gt;&lt;/record&gt;&lt;/Cite&gt;&lt;/EndNote&gt;</w:instrText>
+        <w:instrText xml:space="preserve"> ADDIN EN.CITE &lt;EndNote&gt;&lt;Cite&gt;&lt;Author&gt;Sánchez de Madariaga&lt;/Author&gt;&lt;Year&gt;2013&lt;/Year&gt;&lt;RecNum&gt;1&lt;/RecNum&gt;&lt;DisplayText&gt;(&lt;style face="italic"&gt;1&lt;/style&gt;)&lt;/DisplayText&gt;&lt;record&gt;&lt;rec-number&gt;1&lt;/rec-number&gt;&lt;foreign-keys&gt;&lt;key app="EN" db-id="5s00wz95wzts9mevxzy5rrfq0wa09dzwt2az" timestamp="1704467982"&gt;1&lt;/key&gt;&lt;/foreign-keys&gt;&lt;ref-type name="Book Section"&gt;5&lt;/ref-type&gt;&lt;contributors&gt;&lt;authors&gt;&lt;author&gt;Sánchez de Madariaga, I.&lt;/author&gt;&lt;/authors&gt;&lt;secondary-authors&gt;&lt;author&gt;Sánchez de Madariaga, I., and Roberts, M.&lt;/author&gt;&lt;/secondary-authors&gt;&lt;/contributors&gt;&lt;titles&gt;&lt;title&gt;Mobility of Care: Introducing New Concepts in Urban Transport&lt;/title&gt;&lt;secondary-title&gt;Fair Shared Cities: the Impact of Gender Planning in Europe&lt;/secondary-title&gt;&lt;/titles&gt;&lt;section&gt;3 &lt;/section&gt;&lt;dates&gt;&lt;year&gt;2013&lt;/year&gt;&lt;/dates&gt;&lt;urls&gt;&lt;/urls&gt;&lt;/record&gt;&lt;/Cite&gt;&lt;/EndNote&gt;</w:instrText>
       </w:r>
       <w:r>
         <w:fldChar w:fldCharType="separate"/>
@@ -1571,7 +1580,7 @@
         <w:fldChar w:fldCharType="begin"/>
       </w:r>
       <w:r>
-        <w:instrText xml:space="preserve"> ADDIN EN.CITE &lt;EndNote&gt;&lt;Cite&gt;&lt;Author&gt;Transportation Tomorrow Survey&lt;/Author&gt;&lt;Year&gt;2022&lt;/Year&gt;&lt;RecNum&gt;3&lt;/RecNum&gt;&lt;DisplayText&gt;(&lt;style face="italic"&gt;3&lt;/style&gt;)&lt;/DisplayText&gt;&lt;record&gt;&lt;rec-number&gt;3&lt;/rec-number&gt;&lt;foreign-keys&gt;&lt;key app="EN" db-id="0d52r09ptpfp0eeffrk5vzfmazz2vsrdxd0a" timestamp="1701744791"&gt;3&lt;/key&gt;&lt;/foreign-keys&gt;&lt;ref-type name="Web Page"&gt;12&lt;/ref-type&gt;&lt;contributors&gt;&lt;authors&gt;&lt;author&gt;Transportation Tomorrow Survey,&lt;/author&gt;&lt;/authors&gt;&lt;/contributors&gt;&lt;titles&gt;&lt;title&gt;Transportation Tomorrwo Survey 2022&lt;/title&gt;&lt;/titles&gt;&lt;dates&gt;&lt;year&gt;2022&lt;/year&gt;&lt;/dates&gt;&lt;urls&gt;&lt;related-urls&gt;&lt;url&gt;https://www.tts2022.ca/en/&lt;/url&gt;&lt;/related-urls&gt;&lt;/urls&gt;&lt;/record&gt;&lt;/Cite&gt;&lt;/EndNote&gt;</w:instrText>
+        <w:instrText xml:space="preserve"> ADDIN EN.CITE &lt;EndNote&gt;&lt;Cite&gt;&lt;Author&gt;Transportation Tomorrow Survey&lt;/Author&gt;&lt;Year&gt;2022&lt;/Year&gt;&lt;RecNum&gt;3&lt;/RecNum&gt;&lt;DisplayText&gt;(&lt;style face="italic"&gt;3&lt;/style&gt;)&lt;/DisplayText&gt;&lt;record&gt;&lt;rec-number&gt;3&lt;/rec-number&gt;&lt;foreign-keys&gt;&lt;key app="EN" db-id="5s00wz95wzts9mevxzy5rrfq0wa09dzwt2az" timestamp="1704467982"&gt;3&lt;/key&gt;&lt;/foreign-keys&gt;&lt;ref-type name="Web Page"&gt;12&lt;/ref-type&gt;&lt;contributors&gt;&lt;authors&gt;&lt;author&gt;Transportation Tomorrow Survey,&lt;/author&gt;&lt;/authors&gt;&lt;/contributors&gt;&lt;titles&gt;&lt;title&gt;Transportation Tomorrwo Survey 2022&lt;/title&gt;&lt;/titles&gt;&lt;dates&gt;&lt;year&gt;2022&lt;/year&gt;&lt;/dates&gt;&lt;urls&gt;&lt;related-urls&gt;&lt;url&gt;https://www.tts2022.ca/en/&lt;/url&gt;&lt;/related-urls&gt;&lt;/urls&gt;&lt;/record&gt;&lt;/Cite&gt;&lt;/EndNote&gt;</w:instrText>
       </w:r>
       <w:r>
         <w:fldChar w:fldCharType="separate"/>
@@ -1606,7 +1615,7 @@
         <w:fldChar w:fldCharType="begin"/>
       </w:r>
       <w:r>
-        <w:instrText xml:space="preserve"> ADDIN EN.CITE &lt;EndNote&gt;&lt;Cite&gt;&lt;Author&gt;Autorité régional de transport métropolitain&lt;/Author&gt;&lt;Year&gt;2022&lt;/Year&gt;&lt;RecNum&gt;4&lt;/RecNum&gt;&lt;DisplayText&gt;(&lt;style face="italic"&gt;4&lt;/style&gt;)&lt;/DisplayText&gt;&lt;record&gt;&lt;rec-number&gt;4&lt;/rec-number&gt;&lt;foreign-keys&gt;&lt;key app="EN" db-id="0d52r09ptpfp0eeffrk5vzfmazz2vsrdxd0a" timestamp="1701744791"&gt;4&lt;/key&gt;&lt;/foreign-keys&gt;&lt;ref-type name="Journal Article"&gt;17&lt;/ref-type&gt;&lt;contributors&gt;&lt;authors&gt;&lt;author&gt;Autorité régional de transport métropolitain,&lt;/author&gt;&lt;/authors&gt;&lt;/contributors&gt;&lt;titles&gt;&lt;title&gt;Enquête Origine-Destination 2018&lt;/title&gt;&lt;/titles&gt;&lt;dates&gt;&lt;year&gt;2022&lt;/year&gt;&lt;/dates&gt;&lt;urls&gt;&lt;related-urls&gt;&lt;url&gt;https://www.artm.quebec/planification/enqueteod/&lt;/url&gt;&lt;/related-urls&gt;&lt;/urls&gt;&lt;/record&gt;&lt;/Cite&gt;&lt;/EndNote&gt;</w:instrText>
+        <w:instrText xml:space="preserve"> ADDIN EN.CITE &lt;EndNote&gt;&lt;Cite&gt;&lt;Author&gt;Autorité régional de transport métropolitain&lt;/Author&gt;&lt;Year&gt;2022&lt;/Year&gt;&lt;RecNum&gt;4&lt;/RecNum&gt;&lt;DisplayText&gt;(&lt;style face="italic"&gt;4&lt;/style&gt;)&lt;/DisplayText&gt;&lt;record&gt;&lt;rec-number&gt;4&lt;/rec-number&gt;&lt;foreign-keys&gt;&lt;key app="EN" db-id="5s00wz95wzts9mevxzy5rrfq0wa09dzwt2az" timestamp="1704467982"&gt;4&lt;/key&gt;&lt;/foreign-keys&gt;&lt;ref-type name="Journal Article"&gt;17&lt;/ref-type&gt;&lt;contributors&gt;&lt;authors&gt;&lt;author&gt;Autorité régional de transport métropolitain,&lt;/author&gt;&lt;/authors&gt;&lt;/contributors&gt;&lt;titles&gt;&lt;title&gt;Enquête Origine-Destination 2018&lt;/title&gt;&lt;/titles&gt;&lt;dates&gt;&lt;year&gt;2022&lt;/year&gt;&lt;/dates&gt;&lt;urls&gt;&lt;related-urls&gt;&lt;url&gt;https://www.artm.quebec/planification/enqueteod/&lt;/url&gt;&lt;/related-urls&gt;&lt;/urls&gt;&lt;/record&gt;&lt;/Cite&gt;&lt;/EndNote&gt;</w:instrText>
       </w:r>
       <w:r>
         <w:fldChar w:fldCharType="separate"/>
@@ -1641,7 +1650,7 @@
         <w:fldChar w:fldCharType="begin"/>
       </w:r>
       <w:r>
-        <w:instrText xml:space="preserve"> ADDIN EN.CITE &lt;EndNote&gt;&lt;Cite&gt;&lt;Author&gt;Sánchez de Madariaga&lt;/Author&gt;&lt;Year&gt;2013&lt;/Year&gt;&lt;RecNum&gt;1&lt;/RecNum&gt;&lt;DisplayText&gt;(&lt;style face="italic"&gt;1&lt;/style&gt;)&lt;/DisplayText&gt;&lt;record&gt;&lt;rec-number&gt;1&lt;/rec-number&gt;&lt;foreign-keys&gt;&lt;key app="EN" db-id="0d52r09ptpfp0eeffrk5vzfmazz2vsrdxd0a" timestamp="1701744791"&gt;1&lt;/key&gt;&lt;/foreign-keys&gt;&lt;ref-type name="Book Section"&gt;5&lt;/ref-type&gt;&lt;contributors&gt;&lt;authors&gt;&lt;author&gt;Sánchez de Madariaga, I.&lt;/author&gt;&lt;/authors&gt;&lt;secondary-authors&gt;&lt;author&gt;Sánchez de Madariaga, I., and Roberts, M.&lt;/author&gt;&lt;/secondary-authors&gt;&lt;/contributors&gt;&lt;titles&gt;&lt;title&gt;Mobility of Care: Introducing New Concepts in Urban Transport&lt;/title&gt;&lt;secondary-title&gt;Fair Shared Cities: the Impact of Gender Planning in Europe&lt;/secondary-title&gt;&lt;/titles&gt;&lt;section&gt;3 &lt;/section&gt;&lt;dates&gt;&lt;year&gt;2013&lt;/year&gt;&lt;/dates&gt;&lt;urls&gt;&lt;/urls&gt;&lt;/record&gt;&lt;/Cite&gt;&lt;/EndNote&gt;</w:instrText>
+        <w:instrText xml:space="preserve"> ADDIN EN.CITE &lt;EndNote&gt;&lt;Cite&gt;&lt;Author&gt;Sánchez de Madariaga&lt;/Author&gt;&lt;Year&gt;2013&lt;/Year&gt;&lt;RecNum&gt;1&lt;/RecNum&gt;&lt;DisplayText&gt;(&lt;style face="italic"&gt;1&lt;/style&gt;)&lt;/DisplayText&gt;&lt;record&gt;&lt;rec-number&gt;1&lt;/rec-number&gt;&lt;foreign-keys&gt;&lt;key app="EN" db-id="5s00wz95wzts9mevxzy5rrfq0wa09dzwt2az" timestamp="1704467982"&gt;1&lt;/key&gt;&lt;/foreign-keys&gt;&lt;ref-type name="Book Section"&gt;5&lt;/ref-type&gt;&lt;contributors&gt;&lt;authors&gt;&lt;author&gt;Sánchez de Madariaga, I.&lt;/author&gt;&lt;/authors&gt;&lt;secondary-authors&gt;&lt;author&gt;Sánchez de Madariaga, I., and Roberts, M.&lt;/author&gt;&lt;/secondary-authors&gt;&lt;/contributors&gt;&lt;titles&gt;&lt;title&gt;Mobility of Care: Introducing New Concepts in Urban Transport&lt;/title&gt;&lt;secondary-title&gt;Fair Shared Cities: the Impact of Gender Planning in Europe&lt;/secondary-title&gt;&lt;/titles&gt;&lt;section&gt;3 &lt;/section&gt;&lt;dates&gt;&lt;year&gt;2013&lt;/year&gt;&lt;/dates&gt;&lt;urls&gt;&lt;/urls&gt;&lt;/record&gt;&lt;/Cite&gt;&lt;/EndNote&gt;</w:instrText>
       </w:r>
       <w:r>
         <w:fldChar w:fldCharType="separate"/>
@@ -1689,8 +1698,8 @@
           <w:fldData xml:space="preserve">PEVuZE5vdGU+PENpdGU+PEF1dGhvcj5SYXZlbnNiZXJnZW48L0F1dGhvcj48WWVhcj4yMDIyPC9Z
 ZWFyPjxSZWNOdW0+NjwvUmVjTnVtPjxEaXNwbGF5VGV4dD4oPHN0eWxlIGZhY2U9Iml0YWxpYyI+
 MTsgMjsgNTwvc3R5bGU+KTwvRGlzcGxheVRleHQ+PHJlY29yZD48cmVjLW51bWJlcj41PC9yZWMt
-bnVtYmVyPjxmb3JlaWduLWtleXM+PGtleSBhcHA9IkVOIiBkYi1pZD0iMGQ1MnIwOXB0cGZwMGVl
-ZmZyazV2emZtYXp6MnZzcmR4ZDBhIiB0aW1lc3RhbXA9IjE3MDE3NDQ3OTEiPjU8L2tleT48L2Zv
+bnVtYmVyPjxmb3JlaWduLWtleXM+PGtleSBhcHA9IkVOIiBkYi1pZD0iNXMwMHd6OTV3enRzOW1l
+dnh6eTVycmZxMHdhMDlkend0MmF6IiB0aW1lc3RhbXA9IjE3MDQ0Njc5ODIiPjU8L2tleT48L2Zv
 cmVpZ24ta2V5cz48cmVmLXR5cGUgbmFtZT0iSm91cm5hbCBBcnRpY2xlIj4xNzwvcmVmLXR5cGU+
 PGNvbnRyaWJ1dG9ycz48YXV0aG9ycz48YXV0aG9yPlJhdmVuc2JlcmdlbiwgTC48L2F1dGhvcj48
 YXV0aG9yPkZvdXJuaWVyLCBKLiA8L2F1dGhvcj48YXV0aG9yPkVsLUdlbmllZHksIEEuIDwvYXV0
@@ -1703,8 +1712,8 @@
 MTAuMTE3Ny8wMzYxMTk4MTIyMTEwNTA3MDwvZWxlY3Ryb25pYy1yZXNvdXJjZS1udW0+PC9yZWNv
 cmQ+PC9DaXRlPjxDaXRlPjxBdXRob3I+U8OhbmNoZXogZGUgTWFkYXJpYWdhPC9BdXRob3I+PFll
 YXI+MjAxMzwvWWVhcj48UmVjTnVtPjE8L1JlY051bT48cmVjb3JkPjxyZWMtbnVtYmVyPjE8L3Jl
-Yy1udW1iZXI+PGZvcmVpZ24ta2V5cz48a2V5IGFwcD0iRU4iIGRiLWlkPSIwZDUycjA5cHRwZnAw
-ZWVmZnJrNXZ6Zm1henoydnNyZHhkMGEiIHRpbWVzdGFtcD0iMTcwMTc0NDc5MSI+MTwva2V5Pjwv
+Yy1udW1iZXI+PGZvcmVpZ24ta2V5cz48a2V5IGFwcD0iRU4iIGRiLWlkPSI1czAwd3o5NXd6dHM5
+bWV2eHp5NXJyZnEwd2EwOWR6d3QyYXoiIHRpbWVzdGFtcD0iMTcwNDQ2Nzk4MiI+MTwva2V5Pjwv
 Zm9yZWlnbi1rZXlzPjxyZWYtdHlwZSBuYW1lPSJCb29rIFNlY3Rpb24iPjU8L3JlZi10eXBlPjxj
 b250cmlidXRvcnM+PGF1dGhvcnM+PGF1dGhvcj5Tw6FuY2hleiBkZSBNYWRhcmlhZ2EsIEkuPC9h
 dXRob3I+PC9hdXRob3JzPjxzZWNvbmRhcnktYXV0aG9ycz48YXV0aG9yPlPDoW5jaGV6IGRlIE1h
@@ -1716,8 +1725,8 @@
 cz48eWVhcj4yMDEzPC95ZWFyPjwvZGF0ZXM+PHVybHM+PC91cmxzPjwvcmVjb3JkPjwvQ2l0ZT48
 Q2l0ZT48QXV0aG9yPlPDoW5jaGV6IGRlIE1hZGFyaWFnYTwvQXV0aG9yPjxZZWFyPjIwMTk8L1ll
 YXI+PFJlY051bT4yPC9SZWNOdW0+PHJlY29yZD48cmVjLW51bWJlcj4yPC9yZWMtbnVtYmVyPjxm
-b3JlaWduLWtleXM+PGtleSBhcHA9IkVOIiBkYi1pZD0iMGQ1MnIwOXB0cGZwMGVlZmZyazV2emZt
-YXp6MnZzcmR4ZDBhIiB0aW1lc3RhbXA9IjE3MDE3NDQ3OTEiPjI8L2tleT48L2ZvcmVpZ24ta2V5
+b3JlaWduLWtleXM+PGtleSBhcHA9IkVOIiBkYi1pZD0iNXMwMHd6OTV3enRzOW1ldnh6eTVycmZx
+MHdhMDlkend0MmF6IiB0aW1lc3RhbXA9IjE3MDQ0Njc5ODIiPjI8L2tleT48L2ZvcmVpZ24ta2V5
 cz48cmVmLXR5cGUgbmFtZT0iQm9vayBTZWN0aW9uIj41PC9yZWYtdHlwZT48Y29udHJpYnV0b3Jz
 PjxhdXRob3JzPjxhdXRob3I+U8OhbmNoZXogZGUgTWFkYXJpYWdhLCBJLiwgWnVjY2hpbmksIEUu
 IDwvYXV0aG9yPjwvYXV0aG9ycz48c2Vjb25kYXJ5LWF1dGhvcnM+PGF1dGhvcj5DLkwuIFNjaG9s
@@ -1738,8 +1747,8 @@
           <w:fldData xml:space="preserve">PEVuZE5vdGU+PENpdGU+PEF1dGhvcj5SYXZlbnNiZXJnZW48L0F1dGhvcj48WWVhcj4yMDIyPC9Z
 ZWFyPjxSZWNOdW0+NjwvUmVjTnVtPjxEaXNwbGF5VGV4dD4oPHN0eWxlIGZhY2U9Iml0YWxpYyI+
 MTsgMjsgNTwvc3R5bGU+KTwvRGlzcGxheVRleHQ+PHJlY29yZD48cmVjLW51bWJlcj41PC9yZWMt
-bnVtYmVyPjxmb3JlaWduLWtleXM+PGtleSBhcHA9IkVOIiBkYi1pZD0iMGQ1MnIwOXB0cGZwMGVl
-ZmZyazV2emZtYXp6MnZzcmR4ZDBhIiB0aW1lc3RhbXA9IjE3MDE3NDQ3OTEiPjU8L2tleT48L2Zv
+bnVtYmVyPjxmb3JlaWduLWtleXM+PGtleSBhcHA9IkVOIiBkYi1pZD0iNXMwMHd6OTV3enRzOW1l
+dnh6eTVycmZxMHdhMDlkend0MmF6IiB0aW1lc3RhbXA9IjE3MDQ0Njc5ODIiPjU8L2tleT48L2Zv
 cmVpZ24ta2V5cz48cmVmLXR5cGUgbmFtZT0iSm91cm5hbCBBcnRpY2xlIj4xNzwvcmVmLXR5cGU+
 PGNvbnRyaWJ1dG9ycz48YXV0aG9ycz48YXV0aG9yPlJhdmVuc2JlcmdlbiwgTC48L2F1dGhvcj48
 YXV0aG9yPkZvdXJuaWVyLCBKLiA8L2F1dGhvcj48YXV0aG9yPkVsLUdlbmllZHksIEEuIDwvYXV0
@@ -1752,8 +1761,8 @@
 MTAuMTE3Ny8wMzYxMTk4MTIyMTEwNTA3MDwvZWxlY3Ryb25pYy1yZXNvdXJjZS1udW0+PC9yZWNv
 cmQ+PC9DaXRlPjxDaXRlPjxBdXRob3I+U8OhbmNoZXogZGUgTWFkYXJpYWdhPC9BdXRob3I+PFll
 YXI+MjAxMzwvWWVhcj48UmVjTnVtPjE8L1JlY051bT48cmVjb3JkPjxyZWMtbnVtYmVyPjE8L3Jl
-Yy1udW1iZXI+PGZvcmVpZ24ta2V5cz48a2V5IGFwcD0iRU4iIGRiLWlkPSIwZDUycjA5cHRwZnAw
-ZWVmZnJrNXZ6Zm1henoydnNyZHhkMGEiIHRpbWVzdGFtcD0iMTcwMTc0NDc5MSI+MTwva2V5Pjwv
+Yy1udW1iZXI+PGZvcmVpZ24ta2V5cz48a2V5IGFwcD0iRU4iIGRiLWlkPSI1czAwd3o5NXd6dHM5
+bWV2eHp5NXJyZnEwd2EwOWR6d3QyYXoiIHRpbWVzdGFtcD0iMTcwNDQ2Nzk4MiI+MTwva2V5Pjwv
 Zm9yZWlnbi1rZXlzPjxyZWYtdHlwZSBuYW1lPSJCb29rIFNlY3Rpb24iPjU8L3JlZi10eXBlPjxj
 b250cmlidXRvcnM+PGF1dGhvcnM+PGF1dGhvcj5Tw6FuY2hleiBkZSBNYWRhcmlhZ2EsIEkuPC9h
 dXRob3I+PC9hdXRob3JzPjxzZWNvbmRhcnktYXV0aG9ycz48YXV0aG9yPlPDoW5jaGV6IGRlIE1h
@@ -1765,8 +1774,8 @@
 cz48eWVhcj4yMDEzPC95ZWFyPjwvZGF0ZXM+PHVybHM+PC91cmxzPjwvcmVjb3JkPjwvQ2l0ZT48
 Q2l0ZT48QXV0aG9yPlPDoW5jaGV6IGRlIE1hZGFyaWFnYTwvQXV0aG9yPjxZZWFyPjIwMTk8L1ll
 YXI+PFJlY051bT4yPC9SZWNOdW0+PHJlY29yZD48cmVjLW51bWJlcj4yPC9yZWMtbnVtYmVyPjxm
-b3JlaWduLWtleXM+PGtleSBhcHA9IkVOIiBkYi1pZD0iMGQ1MnIwOXB0cGZwMGVlZmZyazV2emZt
-YXp6MnZzcmR4ZDBhIiB0aW1lc3RhbXA9IjE3MDE3NDQ3OTEiPjI8L2tleT48L2ZvcmVpZ24ta2V5
+b3JlaWduLWtleXM+PGtleSBhcHA9IkVOIiBkYi1pZD0iNXMwMHd6OTV3enRzOW1ldnh6eTVycmZx
+MHdhMDlkend0MmF6IiB0aW1lc3RhbXA9IjE3MDQ0Njc5ODIiPjI8L2tleT48L2ZvcmVpZ24ta2V5
 cz48cmVmLXR5cGUgbmFtZT0iQm9vayBTZWN0aW9uIj41PC9yZWYtdHlwZT48Y29udHJpYnV0b3Jz
 PjxhdXRob3JzPjxhdXRob3I+U8OhbmNoZXogZGUgTWFkYXJpYWdhLCBJLiwgWnVjY2hpbmksIEUu
 IDwvYXV0aG9yPjwvYXV0aG9ycz48c2Vjb25kYXJ5LWF1dGhvcnM+PGF1dGhvcj5DLkwuIFNjaG9s
@@ -1832,7 +1841,7 @@
         <w:fldChar w:fldCharType="begin"/>
       </w:r>
       <w:r>
-        <w:instrText xml:space="preserve"> ADDIN EN.CITE &lt;EndNote&gt;&lt;Cite&gt;&lt;Author&gt;Sánchez de Madariaga&lt;/Author&gt;&lt;Year&gt;2013&lt;/Year&gt;&lt;RecNum&gt;1&lt;/RecNum&gt;&lt;DisplayText&gt;(&lt;style face="italic"&gt;1; 5&lt;/style&gt;)&lt;/DisplayText&gt;&lt;record&gt;&lt;rec-number&gt;1&lt;/rec-number&gt;&lt;foreign-keys&gt;&lt;key app="EN" db-id="0d52r09ptpfp0eeffrk5vzfmazz2vsrdxd0a" timestamp="1701744791"&gt;1&lt;/key&gt;&lt;/foreign-keys&gt;&lt;ref-type name="Book Section"&gt;5&lt;/ref-type&gt;&lt;contributors&gt;&lt;authors&gt;&lt;author&gt;Sánchez de Madariaga, I.&lt;/author&gt;&lt;/authors&gt;&lt;secondary-authors&gt;&lt;author&gt;Sánchez de Madariaga, I., and Roberts, M.&lt;/author&gt;&lt;/secondary-authors&gt;&lt;/contributors&gt;&lt;titles&gt;&lt;title&gt;Mobility of Care: Introducing New Concepts in Urban Transport&lt;/title&gt;&lt;secondary-title&gt;Fair Shared Cities: the Impact of Gender Planning in Europe&lt;/secondary-title&gt;&lt;/titles&gt;&lt;section&gt;3 &lt;/section&gt;&lt;dates&gt;&lt;year&gt;2013&lt;/year&gt;&lt;/dates&gt;&lt;urls&gt;&lt;/urls&gt;&lt;/record&gt;&lt;/Cite&gt;&lt;Cite&gt;&lt;Author&gt;Ravensbergen&lt;/Author&gt;&lt;Year&gt;2022&lt;/Year&gt;&lt;RecNum&gt;6&lt;/RecNum&gt;&lt;record&gt;&lt;rec-number&gt;5&lt;/rec-number&gt;&lt;foreign-keys&gt;&lt;key app="EN" db-id="0d52r09ptpfp0eeffrk5vzfmazz2vsrdxd0a" timestamp="1701744791"&gt;5&lt;/key&gt;&lt;/foreign-keys&gt;&lt;ref-type name="Journal Article"&gt;17&lt;/ref-type&gt;&lt;contributors&gt;&lt;authors&gt;&lt;author&gt;Ravensbergen, L.&lt;/author&gt;&lt;author&gt;Fournier, J. &lt;/author&gt;&lt;author&gt;El-Geniedy, A. &lt;/author&gt;&lt;/authors&gt;&lt;/contributors&gt;&lt;titles&gt;&lt;title&gt;Exploratory Analysis of Mobility of Care in Montreal, Canada&lt;/title&gt;&lt;secondary-title&gt;Transport Research Record&lt;/secondary-title&gt;&lt;/titles&gt;&lt;periodical&gt;&lt;full-title&gt;Transport Research Record&lt;/full-title&gt;&lt;/periodical&gt;&lt;dates&gt;&lt;year&gt;2022&lt;/year&gt;&lt;/dates&gt;&lt;urls&gt;&lt;/urls&gt;&lt;electronic-resource-num&gt;https://doi.org/10.1177/03611981221105070&lt;/electronic-resource-num&gt;&lt;/record&gt;&lt;/Cite&gt;&lt;/EndNote&gt;</w:instrText>
+        <w:instrText xml:space="preserve"> ADDIN EN.CITE &lt;EndNote&gt;&lt;Cite&gt;&lt;Author&gt;Sánchez de Madariaga&lt;/Author&gt;&lt;Year&gt;2013&lt;/Year&gt;&lt;RecNum&gt;1&lt;/RecNum&gt;&lt;DisplayText&gt;(&lt;style face="italic"&gt;1; 5&lt;/style&gt;)&lt;/DisplayText&gt;&lt;record&gt;&lt;rec-number&gt;1&lt;/rec-number&gt;&lt;foreign-keys&gt;&lt;key app="EN" db-id="5s00wz95wzts9mevxzy5rrfq0wa09dzwt2az" timestamp="1704467982"&gt;1&lt;/key&gt;&lt;/foreign-keys&gt;&lt;ref-type name="Book Section"&gt;5&lt;/ref-type&gt;&lt;contributors&gt;&lt;authors&gt;&lt;author&gt;Sánchez de Madariaga, I.&lt;/author&gt;&lt;/authors&gt;&lt;secondary-authors&gt;&lt;author&gt;Sánchez de Madariaga, I., and Roberts, M.&lt;/author&gt;&lt;/secondary-authors&gt;&lt;/contributors&gt;&lt;titles&gt;&lt;title&gt;Mobility of Care: Introducing New Concepts in Urban Transport&lt;/title&gt;&lt;secondary-title&gt;Fair Shared Cities: the Impact of Gender Planning in Europe&lt;/secondary-title&gt;&lt;/titles&gt;&lt;section&gt;3 &lt;/section&gt;&lt;dates&gt;&lt;year&gt;2013&lt;/year&gt;&lt;/dates&gt;&lt;urls&gt;&lt;/urls&gt;&lt;/record&gt;&lt;/Cite&gt;&lt;Cite&gt;&lt;Author&gt;Ravensbergen&lt;/Author&gt;&lt;Year&gt;2022&lt;/Year&gt;&lt;RecNum&gt;6&lt;/RecNum&gt;&lt;record&gt;&lt;rec-number&gt;5&lt;/rec-number&gt;&lt;foreign-keys&gt;&lt;key app="EN" db-id="5s00wz95wzts9mevxzy5rrfq0wa09dzwt2az" timestamp="1704467982"&gt;5&lt;/key&gt;&lt;/foreign-keys&gt;&lt;ref-type name="Journal Article"&gt;17&lt;/ref-type&gt;&lt;contributors&gt;&lt;authors&gt;&lt;author&gt;Ravensbergen, L.&lt;/author&gt;&lt;author&gt;Fournier, J. &lt;/author&gt;&lt;author&gt;El-Geniedy, A. &lt;/author&gt;&lt;/authors&gt;&lt;/contributors&gt;&lt;titles&gt;&lt;title&gt;Exploratory Analysis of Mobility of Care in Montreal, Canada&lt;/title&gt;&lt;secondary-title&gt;Transport Research Record&lt;/secondary-title&gt;&lt;/titles&gt;&lt;periodical&gt;&lt;full-title&gt;Transport Research Record&lt;/full-title&gt;&lt;/periodical&gt;&lt;dates&gt;&lt;year&gt;2022&lt;/year&gt;&lt;/dates&gt;&lt;urls&gt;&lt;/urls&gt;&lt;electronic-resource-num&gt;https://doi.org/10.1177/03611981221105070&lt;/electronic-resource-num&gt;&lt;/record&gt;&lt;/Cite&gt;&lt;/EndNote&gt;</w:instrText>
       </w:r>
       <w:r>
         <w:fldChar w:fldCharType="separate"/>
@@ -1878,7 +1887,7 @@
         <w:fldChar w:fldCharType="begin"/>
       </w:r>
       <w:r>
-        <w:instrText xml:space="preserve"> ADDIN EN.CITE &lt;EndNote&gt;&lt;Cite&gt;&lt;Author&gt;Ravensbergen&lt;/Author&gt;&lt;Year&gt;2022&lt;/Year&gt;&lt;RecNum&gt;6&lt;/RecNum&gt;&lt;DisplayText&gt;(&lt;style face="italic"&gt;5&lt;/style&gt;)&lt;/DisplayText&gt;&lt;record&gt;&lt;rec-number&gt;5&lt;/rec-number&gt;&lt;foreign-keys&gt;&lt;key app="EN" db-id="0d52r09ptpfp0eeffrk5vzfmazz2vsrdxd0a" timestamp="1701744791"&gt;5&lt;/key&gt;&lt;/foreign-keys&gt;&lt;ref-type name="Journal Article"&gt;17&lt;/ref-type&gt;&lt;contributors&gt;&lt;authors&gt;&lt;author&gt;Ravensbergen, L.&lt;/author&gt;&lt;author&gt;Fournier, J. &lt;/author&gt;&lt;author&gt;El-Geniedy, A. &lt;/author&gt;&lt;/authors&gt;&lt;/contributors&gt;&lt;titles&gt;&lt;title&gt;Exploratory Analysis of Mobility of Care in Montreal, Canada&lt;/title&gt;&lt;secondary-title&gt;Transport Research Record&lt;/secondary-title&gt;&lt;/titles&gt;&lt;periodical&gt;&lt;full-title&gt;Transport Research Record&lt;/full-title&gt;&lt;/periodical&gt;&lt;dates&gt;&lt;year&gt;2022&lt;/year&gt;&lt;/dates&gt;&lt;urls&gt;&lt;/urls&gt;&lt;electronic-resource-num&gt;https://doi.org/10.1177/03611981221105070&lt;/electronic-resource-num&gt;&lt;/record&gt;&lt;/Cite&gt;&lt;/EndNote&gt;</w:instrText>
+        <w:instrText xml:space="preserve"> ADDIN EN.CITE &lt;EndNote&gt;&lt;Cite&gt;&lt;Author&gt;Ravensbergen&lt;/Author&gt;&lt;Year&gt;2022&lt;/Year&gt;&lt;RecNum&gt;6&lt;/RecNum&gt;&lt;DisplayText&gt;(&lt;style face="italic"&gt;5&lt;/style&gt;)&lt;/DisplayText&gt;&lt;record&gt;&lt;rec-number&gt;5&lt;/rec-number&gt;&lt;foreign-keys&gt;&lt;key app="EN" db-id="5s00wz95wzts9mevxzy5rrfq0wa09dzwt2az" timestamp="1704467982"&gt;5&lt;/key&gt;&lt;/foreign-keys&gt;&lt;ref-type name="Journal Article"&gt;17&lt;/ref-type&gt;&lt;contributors&gt;&lt;authors&gt;&lt;author&gt;Ravensbergen, L.&lt;/author&gt;&lt;author&gt;Fournier, J. &lt;/author&gt;&lt;author&gt;El-Geniedy, A. &lt;/author&gt;&lt;/authors&gt;&lt;/contributors&gt;&lt;titles&gt;&lt;title&gt;Exploratory Analysis of Mobility of Care in Montreal, Canada&lt;/title&gt;&lt;secondary-title&gt;Transport Research Record&lt;/secondary-title&gt;&lt;/titles&gt;&lt;periodical&gt;&lt;full-title&gt;Transport Research Record&lt;/full-title&gt;&lt;/periodical&gt;&lt;dates&gt;&lt;year&gt;2022&lt;/year&gt;&lt;/dates&gt;&lt;urls&gt;&lt;/urls&gt;&lt;electronic-resource-num&gt;https://doi.org/10.1177/03611981221105070&lt;/electronic-resource-num&gt;&lt;/record&gt;&lt;/Cite&gt;&lt;/EndNote&gt;</w:instrText>
       </w:r>
       <w:r>
         <w:fldChar w:fldCharType="separate"/>
@@ -2040,8 +2049,8 @@
           <w:fldData xml:space="preserve">PEVuZE5vdGU+PENpdGU+PEF1dGhvcj5NYXVjaDwvQXV0aG9yPjxZZWFyPjE5OTc8L1llYXI+PFJl
 Y051bT44PC9SZWNOdW0+PERpc3BsYXlUZXh0Pig8c3R5bGUgZmFjZT0iaXRhbGljIj42LTEwPC9z
 dHlsZT4pPC9EaXNwbGF5VGV4dD48cmVjb3JkPjxyZWMtbnVtYmVyPjY8L3JlYy1udW1iZXI+PGZv
-cmVpZ24ta2V5cz48a2V5IGFwcD0iRU4iIGRiLWlkPSIwZDUycjA5cHRwZnAwZWVmZnJrNXZ6Zm1h
-enoydnNyZHhkMGEiIHRpbWVzdGFtcD0iMTcwMTc0NDc5MSI+Njwva2V5PjwvZm9yZWlnbi1rZXlz
+cmVpZ24ta2V5cz48a2V5IGFwcD0iRU4iIGRiLWlkPSI1czAwd3o5NXd6dHM5bWV2eHp5NXJyZnEw
+d2EwOWR6d3QyYXoiIHRpbWVzdGFtcD0iMTcwNDQ2Nzk4MiI+Njwva2V5PjwvZm9yZWlnbi1rZXlz
 PjxyZWYtdHlwZSBuYW1lPSJKb3VybmFsIEFydGljbGUiPjE3PC9yZWYtdHlwZT48Y29udHJpYnV0
 b3JzPjxhdXRob3JzPjxhdXRob3I+TWF1Y2gsIE0uPC9hdXRob3I+PGF1dGhvcj5UYXlsb3IsIEIu
 PC9hdXRob3I+PC9hdXRob3JzPjwvY29udHJpYnV0b3JzPjx0aXRsZXM+PHRpdGxlPkdlbmRlciwg
@@ -2059,8 +2068,8 @@
 LWRhdGU+MjAyMi8wMi8wNzwvYWNjZXNzLWRhdGU+PC9yZWNvcmQ+PC9DaXRlPjxDaXRlPjxBdXRo
 b3I+Q3JhaWc8L0F1dGhvcj48WWVhcj4yMDE5PC9ZZWFyPjxSZWNOdW0+OTwvUmVjTnVtPjxyZWNv
 cmQ+PHJlYy1udW1iZXI+NzwvcmVjLW51bWJlcj48Zm9yZWlnbi1rZXlzPjxrZXkgYXBwPSJFTiIg
-ZGItaWQ9IjBkNTJyMDlwdHBmcDBlZWZmcms1dnpmbWF6ejJ2c3JkeGQwYSIgdGltZXN0YW1wPSIx
-NzAxNzQ0NzkxIj43PC9rZXk+PC9mb3JlaWduLWtleXM+PHJlZi10eXBlIG5hbWU9IkpvdXJuYWwg
+ZGItaWQ9IjVzMDB3ejk1d3p0czltZXZ4enk1cnJmcTB3YTA5ZHp3dDJheiIgdGltZXN0YW1wPSIx
+NzA0NDY3OTgyIj43PC9rZXk+PC9mb3JlaWduLWtleXM+PHJlZi10eXBlIG5hbWU9IkpvdXJuYWwg
 QXJ0aWNsZSI+MTc8L3JlZi10eXBlPjxjb250cmlidXRvcnM+PGF1dGhvcnM+PGF1dGhvcj5DcmFp
 ZywgTC48L2F1dGhvcj48YXV0aG9yPnZhbiBUaWVub3ZlbiwgVC48L2F1dGhvcj48L2F1dGhvcnM+
 PC9jb250cmlidXRvcnM+PHRpdGxlcz48dGl0bGU+R2VuZGVyLCBtb2JpbGl0eSBhbmQgcGFyZW50
@@ -2080,8 +2089,8 @@
 aHR0cHM6Ly9kb2kub3JnLzEwLjEwMTYvai5qdHJhbmdlby4yMDE5LjAzLjAwNjwvZWxlY3Ryb25p
 Yy1yZXNvdXJjZS1udW0+PC9yZWNvcmQ+PC9DaXRlPjxDaXRlPjxBdXRob3I+VGF5bG9yPC9BdXRo
 b3I+PFllYXI+MjAxNTwvWWVhcj48UmVjTnVtPjEwPC9SZWNOdW0+PHJlY29yZD48cmVjLW51bWJl
-cj44PC9yZWMtbnVtYmVyPjxmb3JlaWduLWtleXM+PGtleSBhcHA9IkVOIiBkYi1pZD0iMGQ1MnIw
-OXB0cGZwMGVlZmZyazV2emZtYXp6MnZzcmR4ZDBhIiB0aW1lc3RhbXA9IjE3MDE3NDQ3OTEiPjg8
+cj44PC9yZWMtbnVtYmVyPjxmb3JlaWduLWtleXM+PGtleSBhcHA9IkVOIiBkYi1pZD0iNXMwMHd6
+OTV3enRzOW1ldnh6eTVycmZxMHdhMDlkend0MmF6IiB0aW1lc3RhbXA9IjE3MDQ0Njc5ODMiPjg8
 L2tleT48L2ZvcmVpZ24ta2V5cz48cmVmLXR5cGUgbmFtZT0iSm91cm5hbCBBcnRpY2xlIj4xNzwv
 cmVmLXR5cGU+PGNvbnRyaWJ1dG9ycz48YXV0aG9ycz48YXV0aG9yPlRheWxvciwgQi48L2F1dGhv
 cj48YXV0aG9yPlJhbHBoLCBLLjwvYXV0aG9yPjxhdXRob3I+U21hcnQsIE0uPC9hdXRob3I+PC9h
@@ -2103,8 +2112,8 @@
 cmNlLW51bT4xMC4xMTExL3NzcXUuMTIyMDM8L2VsZWN0cm9uaWMtcmVzb3VyY2UtbnVtPjwvcmVj
 b3JkPjwvQ2l0ZT48Q2l0ZT48QXV0aG9yPkhhbjwvQXV0aG9yPjxZZWFyPjIwMTk8L1llYXI+PFJl
 Y051bT4xMTwvUmVjTnVtPjxyZWNvcmQ+PHJlYy1udW1iZXI+OTwvcmVjLW51bWJlcj48Zm9yZWln
-bi1rZXlzPjxrZXkgYXBwPSJFTiIgZGItaWQ9IjBkNTJyMDlwdHBmcDBlZWZmcms1dnpmbWF6ejJ2
-c3JkeGQwYSIgdGltZXN0YW1wPSIxNzAxNzQ0NzkxIj45PC9rZXk+PC9mb3JlaWduLWtleXM+PHJl
+bi1rZXlzPjxrZXkgYXBwPSJFTiIgZGItaWQ9IjVzMDB3ejk1d3p0czltZXZ4enk1cnJmcTB3YTA5
+ZHp3dDJheiIgdGltZXN0YW1wPSIxNzA0NDY3OTgzIj45PC9rZXk+PC9mb3JlaWduLWtleXM+PHJl
 Zi10eXBlIG5hbWU9IkpvdXJuYWwgQXJ0aWNsZSI+MTc8L3JlZi10eXBlPjxjb250cmlidXRvcnM+
 PGF1dGhvcnM+PGF1dGhvcj5IYW4sIEIuPC9hdXRob3I+PGF1dGhvcj5LaW0sIEouPC9hdXRob3I+
 PGF1dGhvcj5UaW1tZXJtYW5zLCBILjwvYXV0aG9yPjwvYXV0aG9ycz48L2NvbnRyaWJ1dG9ycz48
@@ -2124,8 +2133,8 @@
 MDAxPC9lbGVjdHJvbmljLXJlc291cmNlLW51bT48L3JlY29yZD48L0NpdGU+PENpdGU+PEF1dGhv
 cj5NY0RvbmFsZDwvQXV0aG9yPjxZZWFyPjIwMDY8L1llYXI+PFJlY051bT4xMzwvUmVjTnVtPjxy
 ZWNvcmQ+PHJlYy1udW1iZXI+MTA8L3JlYy1udW1iZXI+PGZvcmVpZ24ta2V5cz48a2V5IGFwcD0i
-RU4iIGRiLWlkPSIwZDUycjA5cHRwZnAwZWVmZnJrNXZ6Zm1henoydnNyZHhkMGEiIHRpbWVzdGFt
-cD0iMTcwMTc0NDc5MSI+MTA8L2tleT48L2ZvcmVpZ24ta2V5cz48cmVmLXR5cGUgbmFtZT0iSm91
+RU4iIGRiLWlkPSI1czAwd3o5NXd6dHM5bWV2eHp5NXJyZnEwd2EwOWR6d3QyYXoiIHRpbWVzdGFt
+cD0iMTcwNDQ2Nzk4MyI+MTA8L2tleT48L2ZvcmVpZ24ta2V5cz48cmVmLXR5cGUgbmFtZT0iSm91
 cm5hbCBBcnRpY2xlIj4xNzwvcmVmLXR5cGU+PGNvbnRyaWJ1dG9ycz48YXV0aG9ycz48YXV0aG9y
 Pk1jRG9uYWxkLCBOLjwvYXV0aG9yPjwvYXV0aG9ycz48L2NvbnRyaWJ1dG9ycz48dGl0bGVzPjx0
 aXRsZT5FeHBsb3JhdG9yeSBhbmFseXNpcyBvZiBjaGlsZHJlbiZhcG9zO3MgdHJhdmVsIHBhdHRl
@@ -2154,8 +2163,8 @@
           <w:fldData xml:space="preserve">PEVuZE5vdGU+PENpdGU+PEF1dGhvcj5NYXVjaDwvQXV0aG9yPjxZZWFyPjE5OTc8L1llYXI+PFJl
 Y051bT44PC9SZWNOdW0+PERpc3BsYXlUZXh0Pig8c3R5bGUgZmFjZT0iaXRhbGljIj42LTEwPC9z
 dHlsZT4pPC9EaXNwbGF5VGV4dD48cmVjb3JkPjxyZWMtbnVtYmVyPjY8L3JlYy1udW1iZXI+PGZv
-cmVpZ24ta2V5cz48a2V5IGFwcD0iRU4iIGRiLWlkPSIwZDUycjA5cHRwZnAwZWVmZnJrNXZ6Zm1h
-enoydnNyZHhkMGEiIHRpbWVzdGFtcD0iMTcwMTc0NDc5MSI+Njwva2V5PjwvZm9yZWlnbi1rZXlz
+cmVpZ24ta2V5cz48a2V5IGFwcD0iRU4iIGRiLWlkPSI1czAwd3o5NXd6dHM5bWV2eHp5NXJyZnEw
+d2EwOWR6d3QyYXoiIHRpbWVzdGFtcD0iMTcwNDQ2Nzk4MiI+Njwva2V5PjwvZm9yZWlnbi1rZXlz
 PjxyZWYtdHlwZSBuYW1lPSJKb3VybmFsIEFydGljbGUiPjE3PC9yZWYtdHlwZT48Y29udHJpYnV0
 b3JzPjxhdXRob3JzPjxhdXRob3I+TWF1Y2gsIE0uPC9hdXRob3I+PGF1dGhvcj5UYXlsb3IsIEIu
 PC9hdXRob3I+PC9hdXRob3JzPjwvY29udHJpYnV0b3JzPjx0aXRsZXM+PHRpdGxlPkdlbmRlciwg
@@ -2173,8 +2182,8 @@
 LWRhdGU+MjAyMi8wMi8wNzwvYWNjZXNzLWRhdGU+PC9yZWNvcmQ+PC9DaXRlPjxDaXRlPjxBdXRo
 b3I+Q3JhaWc8L0F1dGhvcj48WWVhcj4yMDE5PC9ZZWFyPjxSZWNOdW0+OTwvUmVjTnVtPjxyZWNv
 cmQ+PHJlYy1udW1iZXI+NzwvcmVjLW51bWJlcj48Zm9yZWlnbi1rZXlzPjxrZXkgYXBwPSJFTiIg
-ZGItaWQ9IjBkNTJyMDlwdHBmcDBlZWZmcms1dnpmbWF6ejJ2c3JkeGQwYSIgdGltZXN0YW1wPSIx
-NzAxNzQ0NzkxIj43PC9rZXk+PC9mb3JlaWduLWtleXM+PHJlZi10eXBlIG5hbWU9IkpvdXJuYWwg
+ZGItaWQ9IjVzMDB3ejk1d3p0czltZXZ4enk1cnJmcTB3YTA5ZHp3dDJheiIgdGltZXN0YW1wPSIx
+NzA0NDY3OTgyIj43PC9rZXk+PC9mb3JlaWduLWtleXM+PHJlZi10eXBlIG5hbWU9IkpvdXJuYWwg
 QXJ0aWNsZSI+MTc8L3JlZi10eXBlPjxjb250cmlidXRvcnM+PGF1dGhvcnM+PGF1dGhvcj5DcmFp
 ZywgTC48L2F1dGhvcj48YXV0aG9yPnZhbiBUaWVub3ZlbiwgVC48L2F1dGhvcj48L2F1dGhvcnM+
 PC9jb250cmlidXRvcnM+PHRpdGxlcz48dGl0bGU+R2VuZGVyLCBtb2JpbGl0eSBhbmQgcGFyZW50
@@ -2194,8 +2203,8 @@
 aHR0cHM6Ly9kb2kub3JnLzEwLjEwMTYvai5qdHJhbmdlby4yMDE5LjAzLjAwNjwvZWxlY3Ryb25p
 Yy1yZXNvdXJjZS1udW0+PC9yZWNvcmQ+PC9DaXRlPjxDaXRlPjxBdXRob3I+VGF5bG9yPC9BdXRo
 b3I+PFllYXI+MjAxNTwvWWVhcj48UmVjTnVtPjEwPC9SZWNOdW0+PHJlY29yZD48cmVjLW51bWJl
-cj44PC9yZWMtbnVtYmVyPjxmb3JlaWduLWtleXM+PGtleSBhcHA9IkVOIiBkYi1pZD0iMGQ1MnIw
-OXB0cGZwMGVlZmZyazV2emZtYXp6MnZzcmR4ZDBhIiB0aW1lc3RhbXA9IjE3MDE3NDQ3OTEiPjg8
+cj44PC9yZWMtbnVtYmVyPjxmb3JlaWduLWtleXM+PGtleSBhcHA9IkVOIiBkYi1pZD0iNXMwMHd6
+OTV3enRzOW1ldnh6eTVycmZxMHdhMDlkend0MmF6IiB0aW1lc3RhbXA9IjE3MDQ0Njc5ODMiPjg8
 L2tleT48L2ZvcmVpZ24ta2V5cz48cmVmLXR5cGUgbmFtZT0iSm91cm5hbCBBcnRpY2xlIj4xNzwv
 cmVmLXR5cGU+PGNvbnRyaWJ1dG9ycz48YXV0aG9ycz48YXV0aG9yPlRheWxvciwgQi48L2F1dGhv
 cj48YXV0aG9yPlJhbHBoLCBLLjwvYXV0aG9yPjxhdXRob3I+U21hcnQsIE0uPC9hdXRob3I+PC9h
@@ -2217,8 +2226,8 @@
 cmNlLW51bT4xMC4xMTExL3NzcXUuMTIyMDM8L2VsZWN0cm9uaWMtcmVzb3VyY2UtbnVtPjwvcmVj
 b3JkPjwvQ2l0ZT48Q2l0ZT48QXV0aG9yPkhhbjwvQXV0aG9yPjxZZWFyPjIwMTk8L1llYXI+PFJl
 Y051bT4xMTwvUmVjTnVtPjxyZWNvcmQ+PHJlYy1udW1iZXI+OTwvcmVjLW51bWJlcj48Zm9yZWln
-bi1rZXlzPjxrZXkgYXBwPSJFTiIgZGItaWQ9IjBkNTJyMDlwdHBmcDBlZWZmcms1dnpmbWF6ejJ2
-c3JkeGQwYSIgdGltZXN0YW1wPSIxNzAxNzQ0NzkxIj45PC9rZXk+PC9mb3JlaWduLWtleXM+PHJl
+bi1rZXlzPjxrZXkgYXBwPSJFTiIgZGItaWQ9IjVzMDB3ejk1d3p0czltZXZ4enk1cnJmcTB3YTA5
+ZHp3dDJheiIgdGltZXN0YW1wPSIxNzA0NDY3OTgzIj45PC9rZXk+PC9mb3JlaWduLWtleXM+PHJl
 Zi10eXBlIG5hbWU9IkpvdXJuYWwgQXJ0aWNsZSI+MTc8L3JlZi10eXBlPjxjb250cmlidXRvcnM+
 PGF1dGhvcnM+PGF1dGhvcj5IYW4sIEIuPC9hdXRob3I+PGF1dGhvcj5LaW0sIEouPC9hdXRob3I+
 PGF1dGhvcj5UaW1tZXJtYW5zLCBILjwvYXV0aG9yPjwvYXV0aG9ycz48L2NvbnRyaWJ1dG9ycz48
@@ -2238,8 +2247,8 @@
 MDAxPC9lbGVjdHJvbmljLXJlc291cmNlLW51bT48L3JlY29yZD48L0NpdGU+PENpdGU+PEF1dGhv
 cj5NY0RvbmFsZDwvQXV0aG9yPjxZZWFyPjIwMDY8L1llYXI+PFJlY051bT4xMzwvUmVjTnVtPjxy
 ZWNvcmQ+PHJlYy1udW1iZXI+MTA8L3JlYy1udW1iZXI+PGZvcmVpZ24ta2V5cz48a2V5IGFwcD0i
-RU4iIGRiLWlkPSIwZDUycjA5cHRwZnAwZWVmZnJrNXZ6Zm1henoydnNyZHhkMGEiIHRpbWVzdGFt
-cD0iMTcwMTc0NDc5MSI+MTA8L2tleT48L2ZvcmVpZ24ta2V5cz48cmVmLXR5cGUgbmFtZT0iSm91
+RU4iIGRiLWlkPSI1czAwd3o5NXd6dHM5bWV2eHp5NXJyZnEwd2EwOWR6d3QyYXoiIHRpbWVzdGFt
+cD0iMTcwNDQ2Nzk4MyI+MTA8L2tleT48L2ZvcmVpZ24ta2V5cz48cmVmLXR5cGUgbmFtZT0iSm91
 cm5hbCBBcnRpY2xlIj4xNzwvcmVmLXR5cGU+PGNvbnRyaWJ1dG9ycz48YXV0aG9ycz48YXV0aG9y
 Pk1jRG9uYWxkLCBOLjwvYXV0aG9yPjwvYXV0aG9ycz48L2NvbnRyaWJ1dG9ycz48dGl0bGVzPjx0
 aXRsZT5FeHBsb3JhdG9yeSBhbmFseXNpcyBvZiBjaGlsZHJlbiZhcG9zO3MgdHJhdmVsIHBhdHRl
@@ -2330,7 +2339,7 @@
           <w:rFonts w:ascii="Times New Roman" w:hAnsi="Times New Roman" w:cs="Times New Roman"/>
           <w:color w:val="000000" w:themeColor="text1"/>
         </w:rPr>
-        <w:instrText xml:space="preserve"> ADDIN EN.CITE &lt;EndNote&gt;&lt;Cite&gt;&lt;Author&gt;Plyushteva&lt;/Author&gt;&lt;Year&gt;2018&lt;/Year&gt;&lt;RecNum&gt;14&lt;/RecNum&gt;&lt;DisplayText&gt;(&lt;style face="italic"&gt;11&lt;/style&gt;)&lt;/DisplayText&gt;&lt;record&gt;&lt;rec-number&gt;11&lt;/rec-number&gt;&lt;foreign-keys&gt;&lt;key app="EN" db-id="0d52r09ptpfp0eeffrk5vzfmazz2vsrdxd0a" timestamp="1701744791"&gt;11&lt;/key&gt;&lt;/foreign-keys&gt;&lt;ref-type name="Journal Article"&gt;17&lt;/ref-type&gt;&lt;contributors&gt;&lt;authors&gt;&lt;author&gt;Plyushteva, A. &lt;/author&gt;&lt;author&gt;Schwanen,T. &lt;/author&gt;&lt;/authors&gt;&lt;/contributors&gt;&lt;titles&gt;&lt;title&gt;Care-related journeys over the life course: Thinking mobility biographies with gender, care and the household&lt;/title&gt;&lt;secondary-title&gt;Geoforum&lt;/secondary-title&gt;&lt;/titles&gt;&lt;periodical&gt;&lt;full-title&gt;Geoforum&lt;/full-title&gt;&lt;/periodical&gt;&lt;pages&gt;131-141&lt;/pages&gt;&lt;volume&gt;97&lt;/volume&gt;&lt;keywords&gt;&lt;keyword&gt;Mobility biography&lt;/keyword&gt;&lt;keyword&gt;Care&lt;/keyword&gt;&lt;keyword&gt;Household&lt;/keyword&gt;&lt;keyword&gt;Gender&lt;/keyword&gt;&lt;keyword&gt;Life-course&lt;/keyword&gt;&lt;/keywords&gt;&lt;dates&gt;&lt;year&gt;2018&lt;/year&gt;&lt;pub-dates&gt;&lt;date&gt;2018/12/01/&lt;/date&gt;&lt;/pub-dates&gt;&lt;/dates&gt;&lt;isbn&gt;0016-7185&lt;/isbn&gt;&lt;urls&gt;&lt;related-urls&gt;&lt;url&gt;https://www.sciencedirect.com/science/article/pii/S0016718518303282&lt;/url&gt;&lt;/related-urls&gt;&lt;/urls&gt;&lt;electronic-resource-num&gt;https://doi.org/10.1016/j.geoforum.2018.10.025&lt;/electronic-resource-num&gt;&lt;/record&gt;&lt;/Cite&gt;&lt;/EndNote&gt;</w:instrText>
+        <w:instrText xml:space="preserve"> ADDIN EN.CITE &lt;EndNote&gt;&lt;Cite&gt;&lt;Author&gt;Plyushteva&lt;/Author&gt;&lt;Year&gt;2018&lt;/Year&gt;&lt;RecNum&gt;14&lt;/RecNum&gt;&lt;DisplayText&gt;(&lt;style face="italic"&gt;11&lt;/style&gt;)&lt;/DisplayText&gt;&lt;record&gt;&lt;rec-number&gt;11&lt;/rec-number&gt;&lt;foreign-keys&gt;&lt;key app="EN" db-id="5s00wz95wzts9mevxzy5rrfq0wa09dzwt2az" timestamp="1704467983"&gt;11&lt;/key&gt;&lt;/foreign-keys&gt;&lt;ref-type name="Journal Article"&gt;17&lt;/ref-type&gt;&lt;contributors&gt;&lt;authors&gt;&lt;author&gt;Plyushteva, A. &lt;/author&gt;&lt;author&gt;Schwanen,T. &lt;/author&gt;&lt;/authors&gt;&lt;/contributors&gt;&lt;titles&gt;&lt;title&gt;Care-related journeys over the life course: Thinking mobility biographies with gender, care and the household&lt;/title&gt;&lt;secondary-title&gt;Geoforum&lt;/secondary-title&gt;&lt;/titles&gt;&lt;periodical&gt;&lt;full-title&gt;Geoforum&lt;/full-title&gt;&lt;/periodical&gt;&lt;pages&gt;131-141&lt;/pages&gt;&lt;volume&gt;97&lt;/volume&gt;&lt;keywords&gt;&lt;keyword&gt;Mobility biography&lt;/keyword&gt;&lt;keyword&gt;Care&lt;/keyword&gt;&lt;keyword&gt;Household&lt;/keyword&gt;&lt;keyword&gt;Gender&lt;/keyword&gt;&lt;keyword&gt;Life-course&lt;/keyword&gt;&lt;/keywords&gt;&lt;dates&gt;&lt;year&gt;2018&lt;/year&gt;&lt;pub-dates&gt;&lt;date&gt;2018/12/01/&lt;/date&gt;&lt;/pub-dates&gt;&lt;/dates&gt;&lt;isbn&gt;0016-7185&lt;/isbn&gt;&lt;urls&gt;&lt;related-urls&gt;&lt;url&gt;https://www.sciencedirect.com/science/article/pii/S0016718518303282&lt;/url&gt;&lt;/related-urls&gt;&lt;/urls&gt;&lt;electronic-resource-num&gt;https://doi.org/10.1016/j.geoforum.2018.10.025&lt;/electronic-resource-num&gt;&lt;/record&gt;&lt;/Cite&gt;&lt;/EndNote&gt;</w:instrText>
       </w:r>
       <w:r>
         <w:rPr>
@@ -2614,7 +2623,23 @@
           <w:rFonts w:ascii="Times New Roman" w:hAnsi="Times New Roman" w:cs="Times New Roman"/>
           <w:color w:val="000000" w:themeColor="text1"/>
         </w:rPr>
-        <w:t xml:space="preserve">’s (2022) study on mobility of care, Montréalers were two and half times less likely to use public transport for care trips than for work related trips. Similarly, </w:t>
+        <w:t xml:space="preserve">’s (2022) study on mobility of care, </w:t>
+      </w:r>
+      <w:proofErr w:type="spellStart"/>
+      <w:r>
+        <w:rPr>
+          <w:rFonts w:ascii="Times New Roman" w:hAnsi="Times New Roman" w:cs="Times New Roman"/>
+          <w:color w:val="000000" w:themeColor="text1"/>
+        </w:rPr>
+        <w:t>Montréalers</w:t>
+      </w:r>
+      <w:proofErr w:type="spellEnd"/>
+      <w:r>
+        <w:rPr>
+          <w:rFonts w:ascii="Times New Roman" w:hAnsi="Times New Roman" w:cs="Times New Roman"/>
+          <w:color w:val="000000" w:themeColor="text1"/>
+        </w:rPr>
+        <w:t xml:space="preserve"> were two and half times less likely to use public transport for care trips than for work related trips. Similarly, </w:t>
       </w:r>
       <w:r>
         <w:rPr>
@@ -2695,7 +2720,7 @@
           <w:rFonts w:ascii="Times New Roman" w:hAnsi="Times New Roman" w:cs="Times New Roman"/>
           <w:color w:val="000000" w:themeColor="text1"/>
         </w:rPr>
-        <w:instrText xml:space="preserve"> ADDIN EN.CITE &lt;EndNote&gt;&lt;Cite&gt;&lt;Author&gt;Maciejewska&lt;/Author&gt;&lt;Year&gt;2019&lt;/Year&gt;&lt;RecNum&gt;12&lt;/RecNum&gt;&lt;DisplayText&gt;(&lt;style face="italic"&gt;12&lt;/style&gt;)&lt;/DisplayText&gt;&lt;record&gt;&lt;rec-number&gt;12&lt;/rec-number&gt;&lt;foreign-keys&gt;&lt;key app="EN" db-id="0d52r09ptpfp0eeffrk5vzfmazz2vsrdxd0a" timestamp="1701744791"&gt;12&lt;/key&gt;&lt;/foreign-keys&gt;&lt;ref-type name="Journal Article"&gt;17&lt;/ref-type&gt;&lt;contributors&gt;&lt;authors&gt;&lt;author&gt;Maciejewska, M, Miralles-Guasch, C. &lt;/author&gt;&lt;/authors&gt;&lt;/contributors&gt;&lt;titles&gt;&lt;title&gt;“I Have Children and Thus I drive”: Perceptions and Motivations of Modal Choice Among Suburban Commuting Mothers&lt;/title&gt;&lt;secondary-title&gt;Finisterra&lt;/secondary-title&gt;&lt;/titles&gt;&lt;periodical&gt;&lt;full-title&gt;Finisterra&lt;/full-title&gt;&lt;/periodical&gt;&lt;pages&gt;55-74&lt;/pages&gt;&lt;volume&gt;110&lt;/volume&gt;&lt;dates&gt;&lt;year&gt;2019&lt;/year&gt;&lt;/dates&gt;&lt;urls&gt;&lt;/urls&gt;&lt;electronic-resource-num&gt;10.18055/Finis16035&lt;/electronic-resource-num&gt;&lt;/record&gt;&lt;/Cite&gt;&lt;/EndNote&gt;</w:instrText>
+        <w:instrText xml:space="preserve"> ADDIN EN.CITE &lt;EndNote&gt;&lt;Cite&gt;&lt;Author&gt;Maciejewska&lt;/Author&gt;&lt;Year&gt;2019&lt;/Year&gt;&lt;RecNum&gt;12&lt;/RecNum&gt;&lt;DisplayText&gt;(&lt;style face="italic"&gt;12&lt;/style&gt;)&lt;/DisplayText&gt;&lt;record&gt;&lt;rec-number&gt;12&lt;/rec-number&gt;&lt;foreign-keys&gt;&lt;key app="EN" db-id="5s00wz95wzts9mevxzy5rrfq0wa09dzwt2az" timestamp="1704467983"&gt;12&lt;/key&gt;&lt;/foreign-keys&gt;&lt;ref-type name="Journal Article"&gt;17&lt;/ref-type&gt;&lt;contributors&gt;&lt;authors&gt;&lt;author&gt;Maciejewska, M, Miralles-Guasch, C. &lt;/author&gt;&lt;/authors&gt;&lt;/contributors&gt;&lt;titles&gt;&lt;title&gt;“I Have Children and Thus I drive”: Perceptions and Motivations of Modal Choice Among Suburban Commuting Mothers&lt;/title&gt;&lt;secondary-title&gt;Finisterra&lt;/secondary-title&gt;&lt;/titles&gt;&lt;periodical&gt;&lt;full-title&gt;Finisterra&lt;/full-title&gt;&lt;/periodical&gt;&lt;pages&gt;55-74&lt;/pages&gt;&lt;volume&gt;110&lt;/volume&gt;&lt;dates&gt;&lt;year&gt;2019&lt;/year&gt;&lt;/dates&gt;&lt;urls&gt;&lt;/urls&gt;&lt;electronic-resource-num&gt;10.18055/Finis16035&lt;/electronic-resource-num&gt;&lt;/record&gt;&lt;/Cite&gt;&lt;/EndNote&gt;</w:instrText>
       </w:r>
       <w:r>
         <w:rPr>
@@ -2784,7 +2809,7 @@
         <w:rPr>
           <w:rFonts w:ascii="Times New Roman" w:hAnsi="Times New Roman" w:cs="Times New Roman"/>
         </w:rPr>
-        <w:instrText xml:space="preserve"> ADDIN EN.CITE &lt;EndNote&gt;&lt;Cite&gt;&lt;Author&gt;Sánchez de Madariaga&lt;/Author&gt;&lt;Year&gt;2013&lt;/Year&gt;&lt;RecNum&gt;1&lt;/RecNum&gt;&lt;DisplayText&gt;(&lt;style face="italic"&gt;1&lt;/style&gt;)&lt;/DisplayText&gt;&lt;record&gt;&lt;rec-number&gt;1&lt;/rec-number&gt;&lt;foreign-keys&gt;&lt;key app="EN" db-id="0d52r09ptpfp0eeffrk5vzfmazz2vsrdxd0a" timestamp="1701744791"&gt;1&lt;/key&gt;&lt;/foreign-keys&gt;&lt;ref-type name="Book Section"&gt;5&lt;/ref-type&gt;&lt;contributors&gt;&lt;authors&gt;&lt;author&gt;Sánchez de Madariaga, I.&lt;/author&gt;&lt;/authors&gt;&lt;secondary-authors&gt;&lt;author&gt;Sánchez de Madariaga, I., and Roberts, M.&lt;/author&gt;&lt;/secondary-authors&gt;&lt;/contributors&gt;&lt;titles&gt;&lt;title&gt;Mobility of Care: Introducing New Concepts in Urban Transport&lt;/title&gt;&lt;secondary-title&gt;Fair Shared Cities: the Impact of Gender Planning in Europe&lt;/secondary-title&gt;&lt;/titles&gt;&lt;section&gt;3 &lt;/section&gt;&lt;dates&gt;&lt;year&gt;2013&lt;/year&gt;&lt;/dates&gt;&lt;urls&gt;&lt;/urls&gt;&lt;/record&gt;&lt;/Cite&gt;&lt;/EndNote&gt;</w:instrText>
+        <w:instrText xml:space="preserve"> ADDIN EN.CITE &lt;EndNote&gt;&lt;Cite&gt;&lt;Author&gt;Sánchez de Madariaga&lt;/Author&gt;&lt;Year&gt;2013&lt;/Year&gt;&lt;RecNum&gt;1&lt;/RecNum&gt;&lt;DisplayText&gt;(&lt;style face="italic"&gt;1&lt;/style&gt;)&lt;/DisplayText&gt;&lt;record&gt;&lt;rec-number&gt;1&lt;/rec-number&gt;&lt;foreign-keys&gt;&lt;key app="EN" db-id="5s00wz95wzts9mevxzy5rrfq0wa09dzwt2az" timestamp="1704467982"&gt;1&lt;/key&gt;&lt;/foreign-keys&gt;&lt;ref-type name="Book Section"&gt;5&lt;/ref-type&gt;&lt;contributors&gt;&lt;authors&gt;&lt;author&gt;Sánchez de Madariaga, I.&lt;/author&gt;&lt;/authors&gt;&lt;secondary-authors&gt;&lt;author&gt;Sánchez de Madariaga, I., and Roberts, M.&lt;/author&gt;&lt;/secondary-authors&gt;&lt;/contributors&gt;&lt;titles&gt;&lt;title&gt;Mobility of Care: Introducing New Concepts in Urban Transport&lt;/title&gt;&lt;secondary-title&gt;Fair Shared Cities: the Impact of Gender Planning in Europe&lt;/secondary-title&gt;&lt;/titles&gt;&lt;section&gt;3 &lt;/section&gt;&lt;dates&gt;&lt;year&gt;2013&lt;/year&gt;&lt;/dates&gt;&lt;urls&gt;&lt;/urls&gt;&lt;/record&gt;&lt;/Cite&gt;&lt;/EndNote&gt;</w:instrText>
       </w:r>
       <w:r>
         <w:rPr>
@@ -2867,7 +2892,7 @@
         <w:rPr>
           <w:rFonts w:ascii="Times New Roman" w:hAnsi="Times New Roman" w:cs="Times New Roman"/>
         </w:rPr>
-        <w:instrText xml:space="preserve"> ADDIN EN.CITE &lt;EndNote&gt;&lt;Cite AuthorYear="1"&gt;&lt;Author&gt;Hansen&lt;/Author&gt;&lt;Year&gt;1959&lt;/Year&gt;&lt;RecNum&gt;19&lt;/RecNum&gt;&lt;DisplayText&gt;Hansen (&lt;style face="italic"&gt;13)&lt;/style&gt;&lt;/DisplayText&gt;&lt;record&gt;&lt;rec-number&gt;13&lt;/rec-number&gt;&lt;foreign-keys&gt;&lt;key app="EN" db-id="0d52r09ptpfp0eeffrk5vzfmazz2vsrdxd0a" timestamp="1701744791"&gt;13&lt;/key&gt;&lt;/foreign-keys&gt;&lt;ref-type name="Journal Article"&gt;17&lt;/ref-type&gt;&lt;contributors&gt;&lt;authors&gt;&lt;author&gt;Hansen, Walter G.&lt;/author&gt;&lt;/authors&gt;&lt;/contributors&gt;&lt;titles&gt;&lt;title&gt;How Accessibility Shapes Land Use&lt;/title&gt;&lt;secondary-title&gt;Journal of the American Institute of Planners&lt;/secondary-title&gt;&lt;/titles&gt;&lt;periodical&gt;&lt;full-title&gt;Journal of the American Institute of Planners&lt;/full-title&gt;&lt;/periodical&gt;&lt;pages&gt;73-76&lt;/pages&gt;&lt;volume&gt;25&lt;/volume&gt;&lt;number&gt;2&lt;/number&gt;&lt;dates&gt;&lt;year&gt;1959&lt;/year&gt;&lt;pub-dates&gt;&lt;date&gt;1959/05/01&lt;/date&gt;&lt;/pub-dates&gt;&lt;/dates&gt;&lt;publisher&gt;Routledge&lt;/publisher&gt;&lt;isbn&gt;0002-8991&lt;/isbn&gt;&lt;urls&gt;&lt;related-urls&gt;&lt;url&gt;https://doi.org/10.1080/01944365908978307&lt;/url&gt;&lt;/related-urls&gt;&lt;/urls&gt;&lt;electronic-resource-num&gt;10.1080/01944365908978307&lt;/electronic-resource-num&gt;&lt;/record&gt;&lt;/Cite&gt;&lt;/EndNote&gt;</w:instrText>
+        <w:instrText xml:space="preserve"> ADDIN EN.CITE &lt;EndNote&gt;&lt;Cite AuthorYear="1"&gt;&lt;Author&gt;Hansen&lt;/Author&gt;&lt;Year&gt;1959&lt;/Year&gt;&lt;RecNum&gt;19&lt;/RecNum&gt;&lt;DisplayText&gt;Hansen (&lt;style face="italic"&gt;13)&lt;/style&gt;&lt;/DisplayText&gt;&lt;record&gt;&lt;rec-number&gt;13&lt;/rec-number&gt;&lt;foreign-keys&gt;&lt;key app="EN" db-id="5s00wz95wzts9mevxzy5rrfq0wa09dzwt2az" timestamp="1704467983"&gt;13&lt;/key&gt;&lt;/foreign-keys&gt;&lt;ref-type name="Journal Article"&gt;17&lt;/ref-type&gt;&lt;contributors&gt;&lt;authors&gt;&lt;author&gt;Hansen, Walter G.&lt;/author&gt;&lt;/authors&gt;&lt;/contributors&gt;&lt;titles&gt;&lt;title&gt;How Accessibility Shapes Land Use&lt;/title&gt;&lt;secondary-title&gt;Journal of the American Institute of Planners&lt;/secondary-title&gt;&lt;/titles&gt;&lt;periodical&gt;&lt;full-title&gt;Journal of the American Institute of Planners&lt;/full-title&gt;&lt;/periodical&gt;&lt;pages&gt;73-76&lt;/pages&gt;&lt;volume&gt;25&lt;/volume&gt;&lt;number&gt;2&lt;/number&gt;&lt;dates&gt;&lt;year&gt;1959&lt;/year&gt;&lt;pub-dates&gt;&lt;date&gt;1959/05/01&lt;/date&gt;&lt;/pub-dates&gt;&lt;/dates&gt;&lt;publisher&gt;Routledge&lt;/publisher&gt;&lt;isbn&gt;0002-8991&lt;/isbn&gt;&lt;urls&gt;&lt;related-urls&gt;&lt;url&gt;https://doi.org/10.1080/01944365908978307&lt;/url&gt;&lt;/related-urls&gt;&lt;/urls&gt;&lt;electronic-resource-num&gt;10.1080/01944365908978307&lt;/electronic-resource-num&gt;&lt;/record&gt;&lt;/Cite&gt;&lt;/EndNote&gt;</w:instrText>
       </w:r>
       <w:r>
         <w:rPr>
@@ -2958,8 +2983,8 @@
           <w:fldData xml:space="preserve">PEVuZE5vdGU+PENpdGU+PEF1dGhvcj5IYW5zZW48L0F1dGhvcj48WWVhcj4xOTU5PC9ZZWFyPjxS
 ZWNOdW0+MTk8L1JlY051bT48RGlzcGxheVRleHQ+KDxzdHlsZSBmYWNlPSJpdGFsaWMiPjEzLTE1
 PC9zdHlsZT4pPC9EaXNwbGF5VGV4dD48cmVjb3JkPjxyZWMtbnVtYmVyPjEzPC9yZWMtbnVtYmVy
-Pjxmb3JlaWduLWtleXM+PGtleSBhcHA9IkVOIiBkYi1pZD0iMGQ1MnIwOXB0cGZwMGVlZmZyazV2
-emZtYXp6MnZzcmR4ZDBhIiB0aW1lc3RhbXA9IjE3MDE3NDQ3OTEiPjEzPC9rZXk+PC9mb3JlaWdu
+Pjxmb3JlaWduLWtleXM+PGtleSBhcHA9IkVOIiBkYi1pZD0iNXMwMHd6OTV3enRzOW1ldnh6eTVy
+cmZxMHdhMDlkend0MmF6IiB0aW1lc3RhbXA9IjE3MDQ0Njc5ODMiPjEzPC9rZXk+PC9mb3JlaWdu
 LWtleXM+PHJlZi10eXBlIG5hbWU9IkpvdXJuYWwgQXJ0aWNsZSI+MTc8L3JlZi10eXBlPjxjb250
 cmlidXRvcnM+PGF1dGhvcnM+PGF1dGhvcj5IYW5zZW4sIFdhbHRlciBHLjwvYXV0aG9yPjwvYXV0
 aG9ycz48L2NvbnRyaWJ1dG9ycz48dGl0bGVzPjx0aXRsZT5Ib3cgQWNjZXNzaWJpbGl0eSBTaGFw
@@ -2975,8 +3000,8 @@
 LjEwODAvMDE5NDQzNjU5MDg5NzgzMDc8L2VsZWN0cm9uaWMtcmVzb3VyY2UtbnVtPjwvcmVjb3Jk
 PjwvQ2l0ZT48Q2l0ZT48QXV0aG9yPkhhbmR5PC9BdXRob3I+PFllYXI+MjAyMDwvWWVhcj48UmVj
 TnVtPjIwPC9SZWNOdW0+PHJlY29yZD48cmVjLW51bWJlcj4xNDwvcmVjLW51bWJlcj48Zm9yZWln
-bi1rZXlzPjxrZXkgYXBwPSJFTiIgZGItaWQ9IjBkNTJyMDlwdHBmcDBlZWZmcms1dnpmbWF6ejJ2
-c3JkeGQwYSIgdGltZXN0YW1wPSIxNzAxNzQ0NzkxIj4xNDwva2V5PjwvZm9yZWlnbi1rZXlzPjxy
+bi1rZXlzPjxrZXkgYXBwPSJFTiIgZGItaWQ9IjVzMDB3ejk1d3p0czltZXZ4enk1cnJmcTB3YTA5
+ZHp3dDJheiIgdGltZXN0YW1wPSIxNzA0NDY3OTgzIj4xNDwva2V5PjwvZm9yZWlnbi1rZXlzPjxy
 ZWYtdHlwZSBuYW1lPSJKb3VybmFsIEFydGljbGUiPjE3PC9yZWYtdHlwZT48Y29udHJpYnV0b3Jz
 PjxhdXRob3JzPjxhdXRob3I+SGFuZHksIFN1c2FuPC9hdXRob3I+PC9hdXRob3JzPjwvY29udHJp
 YnV0b3JzPjx0aXRsZXM+PHRpdGxlPklzIGFjY2Vzc2liaWxpdHkgYW4gaWRlYSB3aG9zZSB0aW1l
@@ -2993,8 +3018,8 @@
 bmljLXJlc291cmNlLW51bT48L3JlY29yZD48L0NpdGU+PENpdGU+PEF1dGhvcj5FbC1HZW5laWR5
 PC9BdXRob3I+PFllYXI+MjAyMTwvWWVhcj48UmVjTnVtPjIxPC9SZWNOdW0+PHJlY29yZD48cmVj
 LW51bWJlcj4xNTwvcmVjLW51bWJlcj48Zm9yZWlnbi1rZXlzPjxrZXkgYXBwPSJFTiIgZGItaWQ9
-IjBkNTJyMDlwdHBmcDBlZWZmcms1dnpmbWF6ejJ2c3JkeGQwYSIgdGltZXN0YW1wPSIxNzAxNzQ0
-NzkxIj4xNTwva2V5PjwvZm9yZWlnbi1rZXlzPjxyZWYtdHlwZSBuYW1lPSJKb3VybmFsIEFydGlj
+IjVzMDB3ejk1d3p0czltZXZ4enk1cnJmcTB3YTA5ZHp3dDJheiIgdGltZXN0YW1wPSIxNzA0NDY3
+OTgzIj4xNTwva2V5PjwvZm9yZWlnbi1rZXlzPjxyZWYtdHlwZSBuYW1lPSJKb3VybmFsIEFydGlj
 bGUiPjE3PC9yZWYtdHlwZT48Y29udHJpYnV0b3JzPjxhdXRob3JzPjxhdXRob3I+RWwtR2VuZWlk
 eSwgQWhtZWQ8L2F1dGhvcj48YXV0aG9yPkxldmluc29uLCBEYXZpZDwvYXV0aG9yPjwvYXV0aG9y
 cz48L2NvbnRyaWJ1dG9ycz48dGl0bGVzPjx0aXRsZT5NYWtpbmcgYWNjZXNzaWJpbGl0eSB3b3Jr
@@ -3024,8 +3049,8 @@
           <w:fldData xml:space="preserve">PEVuZE5vdGU+PENpdGU+PEF1dGhvcj5IYW5zZW48L0F1dGhvcj48WWVhcj4xOTU5PC9ZZWFyPjxS
 ZWNOdW0+MTk8L1JlY051bT48RGlzcGxheVRleHQ+KDxzdHlsZSBmYWNlPSJpdGFsaWMiPjEzLTE1
 PC9zdHlsZT4pPC9EaXNwbGF5VGV4dD48cmVjb3JkPjxyZWMtbnVtYmVyPjEzPC9yZWMtbnVtYmVy
-Pjxmb3JlaWduLWtleXM+PGtleSBhcHA9IkVOIiBkYi1pZD0iMGQ1MnIwOXB0cGZwMGVlZmZyazV2
-emZtYXp6MnZzcmR4ZDBhIiB0aW1lc3RhbXA9IjE3MDE3NDQ3OTEiPjEzPC9rZXk+PC9mb3JlaWdu
+Pjxmb3JlaWduLWtleXM+PGtleSBhcHA9IkVOIiBkYi1pZD0iNXMwMHd6OTV3enRzOW1ldnh6eTVy
+cmZxMHdhMDlkend0MmF6IiB0aW1lc3RhbXA9IjE3MDQ0Njc5ODMiPjEzPC9rZXk+PC9mb3JlaWdu
 LWtleXM+PHJlZi10eXBlIG5hbWU9IkpvdXJuYWwgQXJ0aWNsZSI+MTc8L3JlZi10eXBlPjxjb250
 cmlidXRvcnM+PGF1dGhvcnM+PGF1dGhvcj5IYW5zZW4sIFdhbHRlciBHLjwvYXV0aG9yPjwvYXV0
 aG9ycz48L2NvbnRyaWJ1dG9ycz48dGl0bGVzPjx0aXRsZT5Ib3cgQWNjZXNzaWJpbGl0eSBTaGFw
@@ -3041,8 +3066,8 @@
 LjEwODAvMDE5NDQzNjU5MDg5NzgzMDc8L2VsZWN0cm9uaWMtcmVzb3VyY2UtbnVtPjwvcmVjb3Jk
 PjwvQ2l0ZT48Q2l0ZT48QXV0aG9yPkhhbmR5PC9BdXRob3I+PFllYXI+MjAyMDwvWWVhcj48UmVj
 TnVtPjIwPC9SZWNOdW0+PHJlY29yZD48cmVjLW51bWJlcj4xNDwvcmVjLW51bWJlcj48Zm9yZWln
-bi1rZXlzPjxrZXkgYXBwPSJFTiIgZGItaWQ9IjBkNTJyMDlwdHBmcDBlZWZmcms1dnpmbWF6ejJ2
-c3JkeGQwYSIgdGltZXN0YW1wPSIxNzAxNzQ0NzkxIj4xNDwva2V5PjwvZm9yZWlnbi1rZXlzPjxy
+bi1rZXlzPjxrZXkgYXBwPSJFTiIgZGItaWQ9IjVzMDB3ejk1d3p0czltZXZ4enk1cnJmcTB3YTA5
+ZHp3dDJheiIgdGltZXN0YW1wPSIxNzA0NDY3OTgzIj4xNDwva2V5PjwvZm9yZWlnbi1rZXlzPjxy
 ZWYtdHlwZSBuYW1lPSJKb3VybmFsIEFydGljbGUiPjE3PC9yZWYtdHlwZT48Y29udHJpYnV0b3Jz
 PjxhdXRob3JzPjxhdXRob3I+SGFuZHksIFN1c2FuPC9hdXRob3I+PC9hdXRob3JzPjwvY29udHJp
 YnV0b3JzPjx0aXRsZXM+PHRpdGxlPklzIGFjY2Vzc2liaWxpdHkgYW4gaWRlYSB3aG9zZSB0aW1l
@@ -3059,8 +3084,8 @@
 bmljLXJlc291cmNlLW51bT48L3JlY29yZD48L0NpdGU+PENpdGU+PEF1dGhvcj5FbC1HZW5laWR5
 PC9BdXRob3I+PFllYXI+MjAyMTwvWWVhcj48UmVjTnVtPjIxPC9SZWNOdW0+PHJlY29yZD48cmVj
 LW51bWJlcj4xNTwvcmVjLW51bWJlcj48Zm9yZWlnbi1rZXlzPjxrZXkgYXBwPSJFTiIgZGItaWQ9
-IjBkNTJyMDlwdHBmcDBlZWZmcms1dnpmbWF6ejJ2c3JkeGQwYSIgdGltZXN0YW1wPSIxNzAxNzQ0
-NzkxIj4xNTwva2V5PjwvZm9yZWlnbi1rZXlzPjxyZWYtdHlwZSBuYW1lPSJKb3VybmFsIEFydGlj
+IjVzMDB3ejk1d3p0czltZXZ4enk1cnJmcTB3YTA5ZHp3dDJheiIgdGltZXN0YW1wPSIxNzA0NDY3
+OTgzIj4xNTwva2V5PjwvZm9yZWlnbi1rZXlzPjxyZWYtdHlwZSBuYW1lPSJKb3VybmFsIEFydGlj
 bGUiPjE3PC9yZWYtdHlwZT48Y29udHJpYnV0b3JzPjxhdXRob3JzPjxhdXRob3I+RWwtR2VuZWlk
 eSwgQWhtZWQ8L2F1dGhvcj48YXV0aG9yPkxldmluc29uLCBEYXZpZDwvYXV0aG9yPjwvYXV0aG9y
 cz48L2NvbnRyaWJ1dG9ycz48dGl0bGVzPjx0aXRsZT5NYWtpbmcgYWNjZXNzaWJpbGl0eSB3b3Jr
@@ -3177,8 +3202,8 @@
           <w:fldData xml:space="preserve">PEVuZE5vdGU+PENpdGU+PEF1dGhvcj5LZWxvYm9ueWU8L0F1dGhvcj48WWVhcj4yMDE5PC9ZZWFy
 PjxSZWNOdW0+NTM8L1JlY051bT48RGlzcGxheVRleHQ+KDxzdHlsZSBmYWNlPSJpdGFsaWMiPjE2
 OyAxNzwvc3R5bGU+KTwvRGlzcGxheVRleHQ+PHJlY29yZD48cmVjLW51bWJlcj4xNjwvcmVjLW51
-bWJlcj48Zm9yZWlnbi1rZXlzPjxrZXkgYXBwPSJFTiIgZGItaWQ9IjBkNTJyMDlwdHBmcDBlZWZm
-cms1dnpmbWF6ejJ2c3JkeGQwYSIgdGltZXN0YW1wPSIxNzAxNzQ0NzkxIj4xNjwva2V5PjwvZm9y
+bWJlcj48Zm9yZWlnbi1rZXlzPjxrZXkgYXBwPSJFTiIgZGItaWQ9IjVzMDB3ejk1d3p0czltZXZ4
+enk1cnJmcTB3YTA5ZHp3dDJheiIgdGltZXN0YW1wPSIxNzA0NDY3OTgzIj4xNjwva2V5PjwvZm9y
 ZWlnbi1rZXlzPjxyZWYtdHlwZSBuYW1lPSJKb3VybmFsIEFydGljbGUiPjE3PC9yZWYtdHlwZT48
 Y29udHJpYnV0b3JzPjxhdXRob3JzPjxhdXRob3I+S2Vsb2JvbnllLCBLZW9uZTwvYXV0aG9yPjxh
 dXRob3I+TWNDYXJuZXksIEdhcnk8L2F1dGhvcj48YXV0aG9yPlhpYSwgSmlhbmhvbmc8L2F1dGhv
@@ -3201,8 +3226,8 @@
 Z2VvLjIwMTkuMDEuMDE1PC9lbGVjdHJvbmljLXJlc291cmNlLW51bT48L3JlY29yZD48L0NpdGU+
 PENpdGU+PEF1dGhvcj5LZWxvYm9ueWU8L0F1dGhvcj48WWVhcj4yMDE5PC9ZZWFyPjxSZWNOdW0+
 NTM8L1JlY051bT48SURUZXh0PjIwMTk8L0lEVGV4dD48cmVjb3JkPjxyZWMtbnVtYmVyPjE2PC9y
-ZWMtbnVtYmVyPjxmb3JlaWduLWtleXM+PGtleSBhcHA9IkVOIiBkYi1pZD0iMGQ1MnIwOXB0cGZw
-MGVlZmZyazV2emZtYXp6MnZzcmR4ZDBhIiB0aW1lc3RhbXA9IjE3MDE3NDQ3OTEiPjE2PC9rZXk+
+ZWMtbnVtYmVyPjxmb3JlaWduLWtleXM+PGtleSBhcHA9IkVOIiBkYi1pZD0iNXMwMHd6OTV3enRz
+OW1ldnh6eTVycmZxMHdhMDlkend0MmF6IiB0aW1lc3RhbXA9IjE3MDQ0Njc5ODMiPjE2PC9rZXk+
 PC9mb3JlaWduLWtleXM+PHJlZi10eXBlIG5hbWU9IkpvdXJuYWwgQXJ0aWNsZSI+MTc8L3JlZi10
 eXBlPjxjb250cmlidXRvcnM+PGF1dGhvcnM+PGF1dGhvcj5LZWxvYm9ueWUsIEtlb25lPC9hdXRo
 b3I+PGF1dGhvcj5NY0Nhcm5leSwgR2FyeTwvYXV0aG9yPjxhdXRob3I+WGlhLCBKaWFuaG9uZzwv
@@ -3225,8 +3250,8 @@
 anRyYW5nZW8uMjAxOS4wMS4wMTU8L2VsZWN0cm9uaWMtcmVzb3VyY2UtbnVtPjwvcmVjb3JkPjwv
 Q2l0ZT48Q2l0ZT48QXV0aG9yPkZhcmJlcjwvQXV0aG9yPjxZZWFyPjIwMTk8L1llYXI+PFJlY051
 bT4yMjwvUmVjTnVtPjxyZWNvcmQ+PHJlYy1udW1iZXI+MTc8L3JlYy1udW1iZXI+PGZvcmVpZ24t
-a2V5cz48a2V5IGFwcD0iRU4iIGRiLWlkPSIwZDUycjA5cHRwZnAwZWVmZnJrNXZ6Zm1henoydnNy
-ZHhkMGEiIHRpbWVzdGFtcD0iMTcwMTc0NDc5MSI+MTc8L2tleT48L2ZvcmVpZ24ta2V5cz48cmVm
+a2V5cz48a2V5IGFwcD0iRU4iIGRiLWlkPSI1czAwd3o5NXd6dHM5bWV2eHp5NXJyZnEwd2EwOWR6
+d3QyYXoiIHRpbWVzdGFtcD0iMTcwNDQ2Nzk4MyI+MTc8L2tleT48L2ZvcmVpZ24ta2V5cz48cmVm
 LXR5cGUgbmFtZT0iUmVwb3J0Ij4yNzwvcmVmLXR5cGU+PGNvbnRyaWJ1dG9ycz48YXV0aG9ycz48
 YXV0aG9yPkZhcmJlciwgUy4gPC9hdXRob3I+PGF1dGhvcj5BbGxlbiwgSi48L2F1dGhvcj48L2F1
 dGhvcnM+PC9jb250cmlidXRvcnM+PHRpdGxlcz48dGl0bGU+VGhlIE9udGFyaW8gTGluZTogU29j
@@ -3254,8 +3279,8 @@
           <w:fldData xml:space="preserve">PEVuZE5vdGU+PENpdGU+PEF1dGhvcj5LZWxvYm9ueWU8L0F1dGhvcj48WWVhcj4yMDE5PC9ZZWFy
 PjxSZWNOdW0+NTM8L1JlY051bT48RGlzcGxheVRleHQ+KDxzdHlsZSBmYWNlPSJpdGFsaWMiPjE2
 OyAxNzwvc3R5bGU+KTwvRGlzcGxheVRleHQ+PHJlY29yZD48cmVjLW51bWJlcj4xNjwvcmVjLW51
-bWJlcj48Zm9yZWlnbi1rZXlzPjxrZXkgYXBwPSJFTiIgZGItaWQ9IjBkNTJyMDlwdHBmcDBlZWZm
-cms1dnpmbWF6ejJ2c3JkeGQwYSIgdGltZXN0YW1wPSIxNzAxNzQ0NzkxIj4xNjwva2V5PjwvZm9y
+bWJlcj48Zm9yZWlnbi1rZXlzPjxrZXkgYXBwPSJFTiIgZGItaWQ9IjVzMDB3ejk1d3p0czltZXZ4
+enk1cnJmcTB3YTA5ZHp3dDJheiIgdGltZXN0YW1wPSIxNzA0NDY3OTgzIj4xNjwva2V5PjwvZm9y
 ZWlnbi1rZXlzPjxyZWYtdHlwZSBuYW1lPSJKb3VybmFsIEFydGljbGUiPjE3PC9yZWYtdHlwZT48
 Y29udHJpYnV0b3JzPjxhdXRob3JzPjxhdXRob3I+S2Vsb2JvbnllLCBLZW9uZTwvYXV0aG9yPjxh
 dXRob3I+TWNDYXJuZXksIEdhcnk8L2F1dGhvcj48YXV0aG9yPlhpYSwgSmlhbmhvbmc8L2F1dGhv
@@ -3278,8 +3303,8 @@
 Z2VvLjIwMTkuMDEuMDE1PC9lbGVjdHJvbmljLXJlc291cmNlLW51bT48L3JlY29yZD48L0NpdGU+
 PENpdGU+PEF1dGhvcj5LZWxvYm9ueWU8L0F1dGhvcj48WWVhcj4yMDE5PC9ZZWFyPjxSZWNOdW0+
 NTM8L1JlY051bT48SURUZXh0PjIwMTk8L0lEVGV4dD48cmVjb3JkPjxyZWMtbnVtYmVyPjE2PC9y
-ZWMtbnVtYmVyPjxmb3JlaWduLWtleXM+PGtleSBhcHA9IkVOIiBkYi1pZD0iMGQ1MnIwOXB0cGZw
-MGVlZmZyazV2emZtYXp6MnZzcmR4ZDBhIiB0aW1lc3RhbXA9IjE3MDE3NDQ3OTEiPjE2PC9rZXk+
+ZWMtbnVtYmVyPjxmb3JlaWduLWtleXM+PGtleSBhcHA9IkVOIiBkYi1pZD0iNXMwMHd6OTV3enRz
+OW1ldnh6eTVycmZxMHdhMDlkend0MmF6IiB0aW1lc3RhbXA9IjE3MDQ0Njc5ODMiPjE2PC9rZXk+
 PC9mb3JlaWduLWtleXM+PHJlZi10eXBlIG5hbWU9IkpvdXJuYWwgQXJ0aWNsZSI+MTc8L3JlZi10
 eXBlPjxjb250cmlidXRvcnM+PGF1dGhvcnM+PGF1dGhvcj5LZWxvYm9ueWUsIEtlb25lPC9hdXRo
 b3I+PGF1dGhvcj5NY0Nhcm5leSwgR2FyeTwvYXV0aG9yPjxhdXRob3I+WGlhLCBKaWFuaG9uZzwv
@@ -3302,8 +3327,8 @@
 anRyYW5nZW8uMjAxOS4wMS4wMTU8L2VsZWN0cm9uaWMtcmVzb3VyY2UtbnVtPjwvcmVjb3JkPjwv
 Q2l0ZT48Q2l0ZT48QXV0aG9yPkZhcmJlcjwvQXV0aG9yPjxZZWFyPjIwMTk8L1llYXI+PFJlY051
 bT4yMjwvUmVjTnVtPjxyZWNvcmQ+PHJlYy1udW1iZXI+MTc8L3JlYy1udW1iZXI+PGZvcmVpZ24t
-a2V5cz48a2V5IGFwcD0iRU4iIGRiLWlkPSIwZDUycjA5cHRwZnAwZWVmZnJrNXZ6Zm1henoydnNy
-ZHhkMGEiIHRpbWVzdGFtcD0iMTcwMTc0NDc5MSI+MTc8L2tleT48L2ZvcmVpZ24ta2V5cz48cmVm
+a2V5cz48a2V5IGFwcD0iRU4iIGRiLWlkPSI1czAwd3o5NXd6dHM5bWV2eHp5NXJyZnEwd2EwOWR6
+d3QyYXoiIHRpbWVzdGFtcD0iMTcwNDQ2Nzk4MyI+MTc8L2tleT48L2ZvcmVpZ24ta2V5cz48cmVm
 LXR5cGUgbmFtZT0iUmVwb3J0Ij4yNzwvcmVmLXR5cGU+PGNvbnRyaWJ1dG9ycz48YXV0aG9ycz48
 YXV0aG9yPkZhcmJlciwgUy4gPC9hdXRob3I+PGF1dGhvcj5BbGxlbiwgSi48L2F1dGhvcj48L2F1
 dGhvcnM+PC9jb250cmlidXRvcnM+PHRpdGxlcz48dGl0bGU+VGhlIE9udGFyaW8gTGluZTogU29j
@@ -3510,7 +3535,7 @@
         <w:rPr>
           <w:rFonts w:ascii="TimesNewRomanPSMT" w:hAnsi="TimesNewRomanPSMT"/>
         </w:rPr>
-        <w:instrText xml:space="preserve"> ADDIN EN.CITE &lt;EndNote&gt;&lt;Cite&gt;&lt;Author&gt;Farber&lt;/Author&gt;&lt;Year&gt;2019&lt;/Year&gt;&lt;RecNum&gt;22&lt;/RecNum&gt;&lt;DisplayText&gt;(&lt;style face="italic"&gt;17&lt;/style&gt;)&lt;/DisplayText&gt;&lt;record&gt;&lt;rec-number&gt;17&lt;/rec-number&gt;&lt;foreign-keys&gt;&lt;key app="EN" db-id="0d52r09ptpfp0eeffrk5vzfmazz2vsrdxd0a" timestamp="1701744791"&gt;17&lt;/key&gt;&lt;/foreign-keys&gt;&lt;ref-type name="Report"&gt;27&lt;/ref-type&gt;&lt;contributors&gt;&lt;authors&gt;&lt;author&gt;Farber, S. &lt;/author&gt;&lt;author&gt;Allen, J.&lt;/author&gt;&lt;/authors&gt;&lt;/contributors&gt;&lt;titles&gt;&lt;title&gt;The Ontario Line: Socioeconomic Distribution of Travel Time and Accessibility Benfits &lt;/title&gt;&lt;/titles&gt;&lt;pages&gt;1-27&lt;/pages&gt;&lt;dates&gt;&lt;year&gt;2019&lt;/year&gt;&lt;pub-dates&gt;&lt;date&gt;August 29, 2019&lt;/date&gt;&lt;/pub-dates&gt;&lt;/dates&gt;&lt;publisher&gt;Metrolinx&lt;/publisher&gt;&lt;urls&gt;&lt;related-urls&gt;&lt;url&gt;https://metrolinx.files.wordpress.com/2019/10/read-the-full-report-here.pdf&lt;/url&gt;&lt;/related-urls&gt;&lt;/urls&gt;&lt;/record&gt;&lt;/Cite&gt;&lt;/EndNote&gt;</w:instrText>
+        <w:instrText xml:space="preserve"> ADDIN EN.CITE &lt;EndNote&gt;&lt;Cite&gt;&lt;Author&gt;Farber&lt;/Author&gt;&lt;Year&gt;2019&lt;/Year&gt;&lt;RecNum&gt;22&lt;/RecNum&gt;&lt;DisplayText&gt;(&lt;style face="italic"&gt;17&lt;/style&gt;)&lt;/DisplayText&gt;&lt;record&gt;&lt;rec-number&gt;17&lt;/rec-number&gt;&lt;foreign-keys&gt;&lt;key app="EN" db-id="5s00wz95wzts9mevxzy5rrfq0wa09dzwt2az" timestamp="1704467983"&gt;17&lt;/key&gt;&lt;/foreign-keys&gt;&lt;ref-type name="Report"&gt;27&lt;/ref-type&gt;&lt;contributors&gt;&lt;authors&gt;&lt;author&gt;Farber, S. &lt;/author&gt;&lt;author&gt;Allen, J.&lt;/author&gt;&lt;/authors&gt;&lt;/contributors&gt;&lt;titles&gt;&lt;title&gt;The Ontario Line: Socioeconomic Distribution of Travel Time and Accessibility Benfits &lt;/title&gt;&lt;/titles&gt;&lt;pages&gt;1-27&lt;/pages&gt;&lt;dates&gt;&lt;year&gt;2019&lt;/year&gt;&lt;pub-dates&gt;&lt;date&gt;August 29, 2019&lt;/date&gt;&lt;/pub-dates&gt;&lt;/dates&gt;&lt;publisher&gt;Metrolinx&lt;/publisher&gt;&lt;urls&gt;&lt;related-urls&gt;&lt;url&gt;https://metrolinx.files.wordpress.com/2019/10/read-the-full-report-here.pdf&lt;/url&gt;&lt;/related-urls&gt;&lt;/urls&gt;&lt;/record&gt;&lt;/Cite&gt;&lt;/EndNote&gt;</w:instrText>
       </w:r>
       <w:r>
         <w:rPr>
@@ -3604,7 +3629,7 @@
           <w:rFonts w:ascii="TimesNewRomanPSMT" w:hAnsi="TimesNewRomanPSMT"/>
           <w:color w:val="000000" w:themeColor="text1"/>
         </w:rPr>
-        <w:instrText xml:space="preserve"> ADDIN EN.CITE &lt;EndNote&gt;&lt;Cite&gt;&lt;Author&gt;Ravensbergen&lt;/Author&gt;&lt;Year&gt;2022&lt;/Year&gt;&lt;RecNum&gt;4&lt;/RecNum&gt;&lt;DisplayText&gt;(&lt;style face="italic"&gt;18&lt;/style&gt;)&lt;/DisplayText&gt;&lt;record&gt;&lt;rec-number&gt;18&lt;/rec-number&gt;&lt;foreign-keys&gt;&lt;key app="EN" db-id="0d52r09ptpfp0eeffrk5vzfmazz2vsrdxd0a" timestamp="1701744791"&gt;18&lt;/key&gt;&lt;/foreign-keys&gt;&lt;ref-type name="Journal Article"&gt;17&lt;/ref-type&gt;&lt;contributors&gt;&lt;authors&gt;&lt;author&gt;Ravensbergen, L</w:instrText>
+        <w:instrText xml:space="preserve"> ADDIN EN.CITE &lt;EndNote&gt;&lt;Cite&gt;&lt;Author&gt;Ravensbergen&lt;/Author&gt;&lt;Year&gt;2022&lt;/Year&gt;&lt;RecNum&gt;4&lt;/RecNum&gt;&lt;DisplayText&gt;(&lt;style face="italic"&gt;18&lt;/style&gt;)&lt;/DisplayText&gt;&lt;record&gt;&lt;rec-number&gt;18&lt;/rec-number&gt;&lt;foreign-keys&gt;&lt;key app="EN" db-id="5s00wz95wzts9mevxzy5rrfq0wa09dzwt2az" timestamp="1704467983"&gt;18&lt;/key&gt;&lt;/foreign-keys&gt;&lt;ref-type name="Journal Article"&gt;17&lt;/ref-type&gt;&lt;contributors&gt;&lt;authors&gt;&lt;author&gt;Ravensbergen, L</w:instrText>
       </w:r>
       <w:r>
         <w:rPr>
@@ -3742,7 +3767,7 @@
         <w:rPr>
           <w:rFonts w:ascii="TimesNewRomanPSMT" w:hAnsi="TimesNewRomanPSMT"/>
         </w:rPr>
-        <w:instrText xml:space="preserve"> ADDIN EN.CITE &lt;EndNote&gt;&lt;Cite&gt;&lt;Author&gt;Grant-Smith&lt;/Author&gt;&lt;Year&gt;2016&lt;/Year&gt;&lt;RecNum&gt;23&lt;/RecNum&gt;&lt;DisplayText&gt;(&lt;style face="italic"&gt;19&lt;/style&gt;)&lt;/DisplayText&gt;&lt;record&gt;&lt;rec-number&gt;19&lt;/rec-number&gt;&lt;foreign-keys&gt;&lt;key app="EN" db-id="0d52r09ptpfp0eeffrk5vzfmazz2vsrdxd0a" timestamp="1701744791"&gt;19&lt;/key&gt;&lt;/foreign-keys&gt;&lt;ref-type name="Journal Article"&gt;17&lt;/ref-type&gt;&lt;contributors&gt;&lt;authors&gt;&lt;author&gt;Grant-Smith, Deanna&lt;/author&gt;&lt;author&gt;Osborne, Natalie&lt;/author&gt;&lt;author&gt;Johnson, Laurel&lt;/author&gt;&lt;/authors&gt;&lt;/contributors&gt;&lt;titles&gt;&lt;title&gt;Managing the challenges of combining mobilities of care and commuting: an Australian perspective&lt;/title&gt;&lt;secondary-title&gt;Community, Work &amp;amp; Family&lt;/secondary-title&gt;&lt;/titles&gt;&lt;periodical&gt;&lt;full-title&gt;Community, Work &amp;amp; Family&lt;/full-title&gt;&lt;/periodical&gt;&lt;pages&gt;1-10&lt;/pages&gt;&lt;volume&gt;20&lt;/volume&gt;&lt;dates&gt;&lt;year&gt;2016&lt;/year&gt;&lt;pub-dates&gt;&lt;date&gt;06/30&lt;/date&gt;&lt;/pub-dates&gt;&lt;/dates&gt;&lt;urls&gt;&lt;/urls&gt;&lt;electronic-resource-num&gt;10.1080/13668803.2016.1202194&lt;/electronic-resource-num&gt;&lt;/record&gt;&lt;/Cite&gt;&lt;/EndNote&gt;</w:instrText>
+        <w:instrText xml:space="preserve"> ADDIN EN.CITE &lt;EndNote&gt;&lt;Cite&gt;&lt;Author&gt;Grant-Smith&lt;/Author&gt;&lt;Year&gt;2016&lt;/Year&gt;&lt;RecNum&gt;23&lt;/RecNum&gt;&lt;DisplayText&gt;(&lt;style face="italic"&gt;19&lt;/style&gt;)&lt;/DisplayText&gt;&lt;record&gt;&lt;rec-number&gt;19&lt;/rec-number&gt;&lt;foreign-keys&gt;&lt;key app="EN" db-id="5s00wz95wzts9mevxzy5rrfq0wa09dzwt2az" timestamp="1704467983"&gt;19&lt;/key&gt;&lt;/foreign-keys&gt;&lt;ref-type name="Journal Article"&gt;17&lt;/ref-type&gt;&lt;contributors&gt;&lt;authors&gt;&lt;author&gt;Grant-Smith, Deanna&lt;/author&gt;&lt;author&gt;Osborne, Natalie&lt;/author&gt;&lt;author&gt;Johnson, Laurel&lt;/author&gt;&lt;/authors&gt;&lt;/contributors&gt;&lt;titles&gt;&lt;title&gt;Managing the challenges of combining mobilities of care and commuting: an Australian perspective&lt;/title&gt;&lt;secondary-title&gt;Community, Work &amp;amp; Family&lt;/secondary-title&gt;&lt;/titles&gt;&lt;periodical&gt;&lt;full-title&gt;Community, Work &amp;amp; Family&lt;/full-title&gt;&lt;/periodical&gt;&lt;pages&gt;1-10&lt;/pages&gt;&lt;volume&gt;20&lt;/volume&gt;&lt;dates&gt;&lt;year&gt;2016&lt;/year&gt;&lt;pub-dates&gt;&lt;date&gt;06/30&lt;/date&gt;&lt;/pub-dates&gt;&lt;/dates&gt;&lt;urls&gt;&lt;/urls&gt;&lt;electronic-resource-num&gt;10.1080/13668803.2016.1202194&lt;/electronic-resource-num&gt;&lt;/record&gt;&lt;/Cite&gt;&lt;/EndNote&gt;</w:instrText>
       </w:r>
       <w:r>
         <w:rPr>
@@ -4022,7 +4047,15 @@
           <w:rFonts w:ascii="Times New Roman" w:hAnsi="Times New Roman" w:cs="Times New Roman"/>
           <w:color w:val="000000" w:themeColor="text1"/>
         </w:rPr>
-        <w:t xml:space="preserve"> and an economy historically (and still) connected to steel manufacturing and related manufacturing. Though a city i</w:t>
+        <w:t xml:space="preserve"> and an economy historically (and still) connected to steel manufacturing and related manufacturing. Though a </w:t>
+      </w:r>
+      <w:proofErr w:type="gramStart"/>
+      <w:r>
+        <w:rPr>
+          <w:rFonts w:ascii="Times New Roman" w:hAnsi="Times New Roman" w:cs="Times New Roman"/>
+          <w:color w:val="000000" w:themeColor="text1"/>
+        </w:rPr>
+        <w:t>city i</w:t>
       </w:r>
       <w:r>
         <w:rPr>
@@ -4043,7 +4076,15 @@
           <w:rFonts w:ascii="Times New Roman" w:hAnsi="Times New Roman" w:cs="Times New Roman"/>
           <w:color w:val="000000" w:themeColor="text1"/>
         </w:rPr>
-        <w:t xml:space="preserve">Hamilton </w:t>
+        <w:t>Hamilton</w:t>
+      </w:r>
+      <w:proofErr w:type="gramEnd"/>
+      <w:r>
+        <w:rPr>
+          <w:rFonts w:ascii="Times New Roman" w:hAnsi="Times New Roman" w:cs="Times New Roman"/>
+          <w:color w:val="000000" w:themeColor="text1"/>
+        </w:rPr>
+        <w:t xml:space="preserve"> </w:t>
       </w:r>
       <w:r>
         <w:rPr>
@@ -4092,7 +4133,7 @@
           <w:rFonts w:ascii="Times New Roman" w:hAnsi="Times New Roman" w:cs="Times New Roman"/>
           <w:color w:val="000000" w:themeColor="text1"/>
         </w:rPr>
-        <w:instrText xml:space="preserve"> ADDIN EN.CITE &lt;EndNote&gt;&lt;Cite&gt;&lt;Author&gt;City of Toronto&lt;/Author&gt;&lt;Year&gt;2022&lt;/Year&gt;&lt;RecNum&gt;2166&lt;/RecNum&gt;&lt;DisplayText&gt;(&lt;style face="italic"&gt;20&lt;/style&gt;)&lt;/DisplayText&gt;&lt;record&gt;&lt;rec-number&gt;20&lt;/rec-number&gt;&lt;foreign-keys&gt;&lt;key app="EN" db-id="0d52r09ptpfp0eeffrk5vzfmazz2vsrdxd0a" timestamp="1701744791"&gt;20&lt;/key&gt;&lt;/foreign-keys&gt;&lt;ref-type name="Web Page"&gt;12&lt;/ref-type&gt;&lt;contributors&gt;&lt;authors&gt;&lt;author&gt;City of Toronto, &lt;/author&gt;&lt;/authors&gt;&lt;/contributors&gt;&lt;titles&gt;&lt;title&gt;2021 Census: Populationa nd Dwelling Counts&lt;/title&gt;&lt;/titles&gt;&lt;dates&gt;&lt;year&gt;2022&lt;/year&gt;&lt;/dates&gt;&lt;urls&gt;&lt;related-urls&gt;&lt;url&gt;https://www.toronto.ca/wp-content/uploads/2022/02/92e3-City-Planning-2021-Census-Backgrounder-Population-Dwellings-Backgrounder.pdf&lt;/url&gt;&lt;/related-urls&gt;&lt;/urls&gt;&lt;/record&gt;&lt;/Cite&gt;&lt;/EndNote&gt;</w:instrText>
+        <w:instrText xml:space="preserve"> ADDIN EN.CITE &lt;EndNote&gt;&lt;Cite&gt;&lt;Author&gt;City of Toronto&lt;/Author&gt;&lt;Year&gt;2022&lt;/Year&gt;&lt;RecNum&gt;2166&lt;/RecNum&gt;&lt;DisplayText&gt;(&lt;style face="italic"&gt;20&lt;/style&gt;)&lt;/DisplayText&gt;&lt;record&gt;&lt;rec-number&gt;20&lt;/rec-number&gt;&lt;foreign-keys&gt;&lt;key app="EN" db-id="5s00wz95wzts9mevxzy5rrfq0wa09dzwt2az" timestamp="1704467983"&gt;20&lt;/key&gt;&lt;/foreign-keys&gt;&lt;ref-type name="Web Page"&gt;12&lt;/ref-type&gt;&lt;contributors&gt;&lt;authors&gt;&lt;author&gt;City of Toronto, &lt;/author&gt;&lt;/authors&gt;&lt;/contributors&gt;&lt;titles&gt;&lt;title&gt;2021 Census: Populationa nd Dwelling Counts&lt;/title&gt;&lt;/titles&gt;&lt;dates&gt;&lt;year&gt;2022&lt;/year&gt;&lt;/dates&gt;&lt;urls&gt;&lt;related-urls&gt;&lt;url&gt;https://www.toronto.ca/wp-content/uploads/2022/02/92e3-City-Planning-2021-Census-Backgrounder-Population-Dwellings-Backgrounder.pdf&lt;/url&gt;&lt;/related-urls&gt;&lt;/urls&gt;&lt;/record&gt;&lt;/Cite&gt;&lt;/EndNote&gt;</w:instrText>
       </w:r>
       <w:r>
         <w:rPr>
@@ -4184,8 +4225,17 @@
           <w:rFonts w:ascii="Times New Roman" w:hAnsi="Times New Roman" w:cs="Times New Roman"/>
           <w:color w:val="000000" w:themeColor="text1"/>
         </w:rPr>
-        <w:t>: Hamilton Central, Dundas, Ancaster, Flamborough, Stoney Creek and Glanbrook</w:t>
-      </w:r>
+        <w:t xml:space="preserve">: Hamilton Central, Dundas, Ancaster, Flamborough, Stoney Creek and </w:t>
+      </w:r>
+      <w:proofErr w:type="spellStart"/>
+      <w:r>
+        <w:rPr>
+          <w:rFonts w:ascii="Times New Roman" w:hAnsi="Times New Roman" w:cs="Times New Roman"/>
+          <w:color w:val="000000" w:themeColor="text1"/>
+        </w:rPr>
+        <w:t>Glanbrook</w:t>
+      </w:r>
+      <w:proofErr w:type="spellEnd"/>
       <w:r>
         <w:rPr>
           <w:rFonts w:ascii="Times New Roman" w:hAnsi="Times New Roman" w:cs="Times New Roman"/>
@@ -4247,7 +4297,23 @@
           <w:rFonts w:ascii="Times New Roman" w:hAnsi="Times New Roman" w:cs="Times New Roman"/>
           <w:color w:val="000000" w:themeColor="text1"/>
         </w:rPr>
-        <w:t xml:space="preserve">, Glanbrook and </w:t>
+        <w:t xml:space="preserve">, </w:t>
+      </w:r>
+      <w:proofErr w:type="spellStart"/>
+      <w:r>
+        <w:rPr>
+          <w:rFonts w:ascii="Times New Roman" w:hAnsi="Times New Roman" w:cs="Times New Roman"/>
+          <w:color w:val="000000" w:themeColor="text1"/>
+        </w:rPr>
+        <w:t>Glanbrook</w:t>
+      </w:r>
+      <w:proofErr w:type="spellEnd"/>
+      <w:r>
+        <w:rPr>
+          <w:rFonts w:ascii="Times New Roman" w:hAnsi="Times New Roman" w:cs="Times New Roman"/>
+          <w:color w:val="000000" w:themeColor="text1"/>
+        </w:rPr>
+        <w:t xml:space="preserve"> and </w:t>
       </w:r>
       <w:r>
         <w:rPr>
@@ -4311,7 +4377,7 @@
           <w:rFonts w:ascii="Times New Roman" w:hAnsi="Times New Roman" w:cs="Times New Roman"/>
           <w:color w:val="000000" w:themeColor="text1"/>
         </w:rPr>
-        <w:instrText xml:space="preserve"> ADDIN EN.CITE &lt;EndNote&gt;&lt;Cite&gt;&lt;Author&gt;Greenbelt Foundation&lt;/Author&gt;&lt;Year&gt;NA&lt;/Year&gt;&lt;RecNum&gt;2167&lt;/RecNum&gt;&lt;DisplayText&gt;(&lt;style face="italic"&gt;21&lt;/style&gt;)&lt;/DisplayText&gt;&lt;record&gt;&lt;rec-number&gt;21&lt;/rec-number&gt;&lt;foreign-keys&gt;&lt;key app="EN" db-id="0d52r09ptpfp0eeffrk5vzfmazz2vsrdxd0a" timestamp="1701744791"&gt;21&lt;/key&gt;&lt;/foreign-keys&gt;&lt;ref-type name="Web Page"&gt;12&lt;/ref-type&gt;&lt;contributors&gt;&lt;authors&gt;&lt;author&gt;Greenbelt Foundation, &lt;/author&gt;&lt;/authors&gt;&lt;/contributors&gt;&lt;titles&gt;&lt;title&gt;A thriving Greenbelt. A thriving Ontario.&lt;/title&gt;&lt;/titles&gt;&lt;dates&gt;&lt;year&gt;NA&lt;/year&gt;&lt;/dates&gt;&lt;urls&gt;&lt;related-urls&gt;&lt;url&gt;https://www.greenbelt.ca/maps&lt;/url&gt;&lt;/related-urls&gt;&lt;/urls&gt;&lt;/record&gt;&lt;/Cite&gt;&lt;/EndNote&gt;</w:instrText>
+        <w:instrText xml:space="preserve"> ADDIN EN.CITE &lt;EndNote&gt;&lt;Cite&gt;&lt;Author&gt;Greenbelt Foundation&lt;/Author&gt;&lt;Year&gt;NA&lt;/Year&gt;&lt;RecNum&gt;2167&lt;/RecNum&gt;&lt;DisplayText&gt;(&lt;style face="italic"&gt;21&lt;/style&gt;)&lt;/DisplayText&gt;&lt;record&gt;&lt;rec-number&gt;21&lt;/rec-number&gt;&lt;foreign-keys&gt;&lt;key app="EN" db-id="5s00wz95wzts9mevxzy5rrfq0wa09dzwt2az" timestamp="1704467983"&gt;21&lt;/key&gt;&lt;/foreign-keys&gt;&lt;ref-type name="Web Page"&gt;12&lt;/ref-type&gt;&lt;contributors&gt;&lt;authors&gt;&lt;author&gt;Greenbelt Foundation, &lt;/author&gt;&lt;/authors&gt;&lt;/contributors&gt;&lt;titles&gt;&lt;title&gt;A thriving Greenbelt. A thriving Ontario.&lt;/title&gt;&lt;/titles&gt;&lt;dates&gt;&lt;year&gt;NA&lt;/year&gt;&lt;/dates&gt;&lt;urls&gt;&lt;related-urls&gt;&lt;url&gt;https://www.greenbelt.ca/maps&lt;/url&gt;&lt;/related-urls&gt;&lt;/urls&gt;&lt;/record&gt;&lt;/Cite&gt;&lt;/EndNote&gt;</w:instrText>
       </w:r>
       <w:r>
         <w:rPr>
@@ -4810,7 +4876,7 @@
           <w:rFonts w:ascii="Times New Roman" w:eastAsia="Times New Roman" w:hAnsi="Times New Roman" w:cs="Times New Roman"/>
           <w:color w:val="000000"/>
         </w:rPr>
-        <w:instrText xml:space="preserve"> ADDIN EN.CITE &lt;EndNote&gt;&lt;Cite&gt;&lt;Author&gt;Axle Data&lt;/Author&gt;&lt;Year&gt;2023&lt;/Year&gt;&lt;RecNum&gt;24&lt;/RecNum&gt;&lt;DisplayText&gt;(&lt;style face="italic"&gt;22&lt;/style&gt;)&lt;/DisplayText&gt;&lt;record&gt;&lt;rec-number&gt;22&lt;/rec-number&gt;&lt;foreign-keys&gt;&lt;key app="EN" db-id="0d52r09ptpfp0eeffrk5vzfmazz2vsrdxd0a" timestamp="1701744791"&gt;22&lt;/key&gt;&lt;/foreign-keys&gt;&lt;ref-type name="Aggregated Database"&gt;55&lt;/ref-type&gt;&lt;contributors&gt;&lt;authors&gt;&lt;author&gt;Axle Data,&lt;/author&gt;&lt;/authors&gt;&lt;/contributors&gt;&lt;titles&gt;&lt;title&gt;Consumer Data&lt;/title&gt;&lt;/titles&gt;&lt;volume&gt;2023&lt;/volume&gt;&lt;number&gt;&amp;#xD;&lt;/number&gt;&lt;dates&gt;&lt;year&gt;2023&lt;/year&gt;&lt;/dates&gt;&lt;urls&gt;&lt;related-urls&gt;&lt;url&gt;https://www.data-axle.com/our-data/&lt;/url&gt;&lt;/related-urls&gt;&lt;/urls&gt;&lt;/record&gt;&lt;/Cite&gt;&lt;/EndNote&gt;</w:instrText>
+        <w:instrText xml:space="preserve"> ADDIN EN.CITE &lt;EndNote&gt;&lt;Cite&gt;&lt;Author&gt;Axle Data&lt;/Author&gt;&lt;Year&gt;2023&lt;/Year&gt;&lt;RecNum&gt;24&lt;/RecNum&gt;&lt;DisplayText&gt;(&lt;style face="italic"&gt;22&lt;/style&gt;)&lt;/DisplayText&gt;&lt;record&gt;&lt;rec-number&gt;22&lt;/rec-number&gt;&lt;foreign-keys&gt;&lt;key app="EN" db-id="5s00wz95wzts9mevxzy5rrfq0wa09dzwt2az" timestamp="1704467983"&gt;22&lt;/key&gt;&lt;/foreign-keys&gt;&lt;ref-type name="Aggregated Database"&gt;55&lt;/ref-type&gt;&lt;contributors&gt;&lt;authors&gt;&lt;author&gt;Axle Data,&lt;/author&gt;&lt;/authors&gt;&lt;/contributors&gt;&lt;titles&gt;&lt;title&gt;Consumer Data&lt;/title&gt;&lt;/titles&gt;&lt;volume&gt;2023&lt;/volume&gt;&lt;number&gt;&amp;#xD;&lt;/number&gt;&lt;dates&gt;&lt;year&gt;2023&lt;/year&gt;&lt;/dates&gt;&lt;urls&gt;&lt;related-urls&gt;&lt;url&gt;https://www.data-axle.com/our-data/&lt;/url&gt;&lt;/related-urls&gt;&lt;/urls&gt;&lt;/record&gt;&lt;/Cite&gt;&lt;/EndNote&gt;</w:instrText>
       </w:r>
       <w:r>
         <w:rPr>
@@ -5063,7 +5129,7 @@
           <w:rFonts w:ascii="Times New Roman" w:eastAsia="Times New Roman" w:hAnsi="Times New Roman" w:cs="Times New Roman"/>
           <w:color w:val="000000" w:themeColor="text1"/>
         </w:rPr>
-        <w:instrText xml:space="preserve"> ADDIN EN.CITE &lt;EndNote&gt;&lt;Cite&gt;&lt;Author&gt;City of Hamilton&lt;/Author&gt;&lt;Year&gt;2022&lt;/Year&gt;&lt;RecNum&gt;2162&lt;/RecNum&gt;&lt;DisplayText&gt;(&lt;style face="italic"&gt;23&lt;/style&gt;)&lt;/DisplayText&gt;&lt;record&gt;&lt;rec-number&gt;23&lt;/rec-number&gt;&lt;foreign-keys&gt;&lt;key app="EN" db-id="0d52r09ptpfp0eeffrk5vzfmazz2vsrdxd0a" timestamp="1701744791"&gt;23&lt;/key&gt;&lt;/foreign-keys&gt;&lt;ref-type name="Web Page"&gt;12&lt;/ref-type&gt;&lt;contributors&gt;&lt;authors&gt;&lt;author&gt;City of Hamilton,&lt;/author&gt;&lt;/authors&gt;&lt;/contributors&gt;&lt;titles&gt;&lt;title&gt;Open Data&lt;/title&gt;&lt;/titles&gt;&lt;dates&gt;&lt;year&gt;2022&lt;/year&gt;&lt;/dates&gt;&lt;urls&gt;&lt;related-urls&gt;&lt;url&gt;https://www.hamilton.ca/city-council/data-maps/open-data&lt;/url&gt;&lt;/related-urls&gt;&lt;/urls&gt;&lt;/record&gt;&lt;/Cite&gt;&lt;/EndNote&gt;</w:instrText>
+        <w:instrText xml:space="preserve"> ADDIN EN.CITE &lt;EndNote&gt;&lt;Cite&gt;&lt;Author&gt;City of Hamilton&lt;/Author&gt;&lt;Year&gt;2022&lt;/Year&gt;&lt;RecNum&gt;2162&lt;/RecNum&gt;&lt;DisplayText&gt;(&lt;style face="italic"&gt;23&lt;/style&gt;)&lt;/DisplayText&gt;&lt;record&gt;&lt;rec-number&gt;23&lt;/rec-number&gt;&lt;foreign-keys&gt;&lt;key app="EN" db-id="5s00wz95wzts9mevxzy5rrfq0wa09dzwt2az" timestamp="1704467983"&gt;23&lt;/key&gt;&lt;/foreign-keys&gt;&lt;ref-type name="Web Page"&gt;12&lt;/ref-type&gt;&lt;contributors&gt;&lt;authors&gt;&lt;author&gt;City of Hamilton,&lt;/author&gt;&lt;/authors&gt;&lt;/contributors&gt;&lt;titles&gt;&lt;title&gt;Open Data&lt;/title&gt;&lt;/titles&gt;&lt;dates&gt;&lt;year&gt;2022&lt;/year&gt;&lt;/dates&gt;&lt;urls&gt;&lt;related-urls&gt;&lt;url&gt;https://www.hamilton.ca/city-council/data-maps/open-data&lt;/url&gt;&lt;/related-urls&gt;&lt;/urls&gt;&lt;/record&gt;&lt;/Cite&gt;&lt;/EndNote&gt;</w:instrText>
       </w:r>
       <w:r>
         <w:rPr>
@@ -5144,7 +5210,7 @@
           <w:rFonts w:ascii="Times New Roman" w:eastAsia="Times New Roman" w:hAnsi="Times New Roman" w:cs="Times New Roman"/>
           <w:color w:val="000000" w:themeColor="text1"/>
         </w:rPr>
-        <w:instrText xml:space="preserve"> ADDIN EN.CITE &lt;EndNote&gt;&lt;Cite&gt;&lt;Author&gt;Government of Ontario&lt;/Author&gt;&lt;Year&gt;2023&lt;/Year&gt;&lt;RecNum&gt;2163&lt;/RecNum&gt;&lt;DisplayText&gt;(&lt;style face="italic"&gt;24&lt;/style&gt;)&lt;/DisplayText&gt;&lt;record&gt;&lt;rec-number&gt;24&lt;/rec-number&gt;&lt;foreign-keys&gt;&lt;key app="EN" db-id="0d52r09ptpfp0eeffrk5vzfmazz2vsrdxd0a" timestamp="1701744791"&gt;24&lt;/key&gt;&lt;/foreign-keys&gt;&lt;ref-type name="Web Page"&gt;12&lt;/ref-type&gt;&lt;contributors&gt;&lt;authors&gt;&lt;author&gt;Government of Ontario,&lt;/author&gt;&lt;/authors&gt;&lt;/contributors&gt;&lt;titles&gt;&lt;title&gt;Ontario Data Catalogue &lt;/title&gt;&lt;/titles&gt;&lt;dates&gt;&lt;year&gt;2023&lt;/year&gt;&lt;/dates&gt;&lt;urls&gt;&lt;related-urls&gt;&lt;url&gt;https://data.ontario.ca/&lt;/url&gt;&lt;/related-urls&gt;&lt;/urls&gt;&lt;/record&gt;&lt;/Cite&gt;&lt;/EndNote&gt;</w:instrText>
+        <w:instrText xml:space="preserve"> ADDIN EN.CITE &lt;EndNote&gt;&lt;Cite&gt;&lt;Author&gt;Government of Ontario&lt;/Author&gt;&lt;Year&gt;2023&lt;/Year&gt;&lt;RecNum&gt;2163&lt;/RecNum&gt;&lt;DisplayText&gt;(&lt;style face="italic"&gt;24&lt;/style&gt;)&lt;/DisplayText&gt;&lt;record&gt;&lt;rec-number&gt;24&lt;/rec-number&gt;&lt;foreign-keys&gt;&lt;key app="EN" db-id="5s00wz95wzts9mevxzy5rrfq0wa09dzwt2az" timestamp="1704467983"&gt;24&lt;/key&gt;&lt;/foreign-keys&gt;&lt;ref-type name="Web Page"&gt;12&lt;/ref-type&gt;&lt;contributors&gt;&lt;authors&gt;&lt;author&gt;Government of Ontario,&lt;/author&gt;&lt;/authors&gt;&lt;/contributors&gt;&lt;titles&gt;&lt;title&gt;Ontario Data Catalogue &lt;/title&gt;&lt;/titles&gt;&lt;dates&gt;&lt;year&gt;2023&lt;/year&gt;&lt;/dates&gt;&lt;urls&gt;&lt;related-urls&gt;&lt;url&gt;https://data.ontario.ca/&lt;/url&gt;&lt;/related-urls&gt;&lt;/urls&gt;&lt;/record&gt;&lt;/Cite&gt;&lt;/EndNote&gt;</w:instrText>
       </w:r>
       <w:r>
         <w:rPr>
@@ -5227,7 +5293,7 @@
           <w:rFonts w:ascii="Times New Roman" w:eastAsia="Times New Roman" w:hAnsi="Times New Roman" w:cs="Times New Roman"/>
           <w:color w:val="000000" w:themeColor="text1"/>
         </w:rPr>
-        <w:instrText xml:space="preserve"> ADDIN EN.CITE &lt;EndNote&gt;&lt;Cite&gt;&lt;Author&gt;Open Data Hamilton&lt;/Author&gt;&lt;Year&gt;2022&lt;/Year&gt;&lt;RecNum&gt;25&lt;/RecNum&gt;&lt;DisplayText&gt;(&lt;style face="italic"&gt;25&lt;/style&gt;)&lt;/DisplayText&gt;&lt;record&gt;&lt;rec-number&gt;25&lt;/rec-number&gt;&lt;foreign-keys&gt;&lt;key app="EN" db-id="0d52r09ptpfp0eeffrk5vzfmazz2vsrdxd0a" timestamp="1701744791"&gt;25&lt;/key&gt;&lt;/foreign-keys&gt;&lt;ref-type name="Aggregated Database"&gt;55&lt;/ref-type&gt;&lt;contributors&gt;&lt;authors&gt;&lt;author&gt;Open Data Hamilton,&lt;/author&gt;&lt;/authors&gt;&lt;/contributors&gt;&lt;titles&gt;&lt;title&gt;Educational Institutions&lt;/title&gt;&lt;/titles&gt;&lt;edition&gt;July 6, 2018&lt;/edition&gt;&lt;dates&gt;&lt;year&gt;2022&lt;/year&gt;&lt;/dates&gt;&lt;publisher&gt;Open Data Hamilton&lt;/publisher&gt;&lt;urls&gt;&lt;related-urls&gt;&lt;url&gt;https://open.hamilton.ca/datasets/cccae6f029334927856da6e20a50561f_19/explore&lt;/url&gt;&lt;/related-urls&gt;&lt;/urls&gt;&lt;/record&gt;&lt;/Cite&gt;&lt;/EndNote&gt;</w:instrText>
+        <w:instrText xml:space="preserve"> ADDIN EN.CITE &lt;EndNote&gt;&lt;Cite&gt;&lt;Author&gt;Open Data Hamilton&lt;/Author&gt;&lt;Year&gt;2022&lt;/Year&gt;&lt;RecNum&gt;25&lt;/RecNum&gt;&lt;DisplayText&gt;(&lt;style face="italic"&gt;25&lt;/style&gt;)&lt;/DisplayText&gt;&lt;record&gt;&lt;rec-number&gt;25&lt;/rec-number&gt;&lt;foreign-keys&gt;&lt;key app="EN" db-id="5s00wz95wzts9mevxzy5rrfq0wa09dzwt2az" timestamp="1704467983"&gt;25&lt;/key&gt;&lt;/foreign-keys&gt;&lt;ref-type name="Aggregated Database"&gt;55&lt;/ref-type&gt;&lt;contributors&gt;&lt;authors&gt;&lt;author&gt;Open Data Hamilton,&lt;/author&gt;&lt;/authors&gt;&lt;/contributors&gt;&lt;titles&gt;&lt;title&gt;Educational Institutions&lt;/title&gt;&lt;/titles&gt;&lt;edition&gt;July 6, 2018&lt;/edition&gt;&lt;dates&gt;&lt;year&gt;2022&lt;/year&gt;&lt;/dates&gt;&lt;publisher&gt;Open Data Hamilton&lt;/publisher&gt;&lt;urls&gt;&lt;related-urls&gt;&lt;url&gt;https://open.hamilton.ca/datasets/cccae6f029334927856da6e20a50561f_19/explore&lt;/url&gt;&lt;/related-urls&gt;&lt;/urls&gt;&lt;/record&gt;&lt;/Cite&gt;&lt;/EndNote&gt;</w:instrText>
       </w:r>
       <w:r>
         <w:rPr>
@@ -5330,7 +5396,7 @@
           <w:rFonts w:ascii="Times New Roman" w:eastAsia="Times New Roman" w:hAnsi="Times New Roman" w:cs="Times New Roman"/>
           <w:color w:val="000000" w:themeColor="text1"/>
         </w:rPr>
-        <w:instrText xml:space="preserve"> ADDIN EN.CITE &lt;EndNote&gt;&lt;Cite&gt;&lt;Author&gt;Government of Ontario - Ministry of Education&lt;/Author&gt;&lt;Year&gt;2023&lt;/Year&gt;&lt;RecNum&gt;29&lt;/RecNum&gt;&lt;DisplayText&gt;(&lt;style face="italic"&gt;26&lt;/style&gt;)&lt;/DisplayText&gt;&lt;record&gt;&lt;rec-number&gt;26&lt;/rec-number&gt;&lt;foreign-keys&gt;&lt;key app="EN" db-id="0d52r09ptpfp0eeffrk5vzfmazz2vsrdxd0a" timestamp="1701744791"&gt;26&lt;/key&gt;&lt;/foreign-keys&gt;&lt;ref-type name="Web Page"&gt;12&lt;/ref-type&gt;&lt;contributors&gt;&lt;authors&gt;&lt;author&gt;Government of Ontario - Ministry of Education,&lt;/author&gt;&lt;/authors&gt;&lt;/contributors&gt;&lt;titles&gt;&lt;title&gt;Funding for an Education and Community Partnership Program (ECPP)&lt;/title&gt;&lt;/titles&gt;&lt;dates&gt;&lt;year&gt;2023&lt;/year&gt;&lt;/dates&gt;&lt;urls&gt;&lt;related-urls&gt;&lt;url&gt;https://efis.fma.csc.gov.on.ca/faab/Section%2023.htm&lt;/url&gt;&lt;/related-urls&gt;&lt;/urls&gt;&lt;/record&gt;&lt;/Cite&gt;&lt;/EndNote&gt;</w:instrText>
+        <w:instrText xml:space="preserve"> ADDIN EN.CITE &lt;EndNote&gt;&lt;Cite&gt;&lt;Author&gt;Government of Ontario - Ministry of Education&lt;/Author&gt;&lt;Year&gt;2023&lt;/Year&gt;&lt;RecNum&gt;29&lt;/RecNum&gt;&lt;DisplayText&gt;(&lt;style face="italic"&gt;26&lt;/style&gt;)&lt;/DisplayText&gt;&lt;record&gt;&lt;rec-number&gt;26&lt;/rec-number&gt;&lt;foreign-keys&gt;&lt;key app="EN" db-id="5s00wz95wzts9mevxzy5rrfq0wa09dzwt2az" timestamp="1704467983"&gt;26&lt;/key&gt;&lt;/foreign-keys&gt;&lt;ref-type name="Web Page"&gt;12&lt;/ref-type&gt;&lt;contributors&gt;&lt;authors&gt;&lt;author&gt;Government of Ontario - Ministry of Education,&lt;/author&gt;&lt;/authors&gt;&lt;/contributors&gt;&lt;titles&gt;&lt;title&gt;Funding for an Education and Community Partnership Program (ECPP)&lt;/title&gt;&lt;/titles&gt;&lt;dates&gt;&lt;year&gt;2023&lt;/year&gt;&lt;/dates&gt;&lt;urls&gt;&lt;related-urls&gt;&lt;url&gt;https://efis.fma.csc.gov.on.ca/faab/Section%2023.htm&lt;/url&gt;&lt;/related-urls&gt;&lt;/urls&gt;&lt;/record&gt;&lt;/Cite&gt;&lt;/EndNote&gt;</w:instrText>
       </w:r>
       <w:r>
         <w:rPr>
@@ -5390,7 +5456,7 @@
           <w:rFonts w:ascii="Times New Roman" w:eastAsia="Times New Roman" w:hAnsi="Times New Roman" w:cs="Times New Roman"/>
           <w:color w:val="000000" w:themeColor="text1"/>
         </w:rPr>
-        <w:instrText xml:space="preserve"> ADDIN EN.CITE &lt;EndNote&gt;&lt;Cite&gt;&lt;Author&gt;Government of Ontario - Ministry of Education&lt;/Author&gt;&lt;Year&gt;2023&lt;/Year&gt;&lt;RecNum&gt;29&lt;/RecNum&gt;&lt;DisplayText&gt;(&lt;style face="italic"&gt;26&lt;/style&gt;)&lt;/DisplayText&gt;&lt;record&gt;&lt;rec-number&gt;26&lt;/rec-number&gt;&lt;foreign-keys&gt;&lt;key app="EN" db-id="0d52r09ptpfp0eeffrk5vzfmazz2vsrdxd0a" timestamp="1701744791"&gt;26&lt;/key&gt;&lt;/foreign-keys&gt;&lt;ref-type name="Web Page"&gt;12&lt;/ref-type&gt;&lt;contributors&gt;&lt;authors&gt;&lt;author&gt;Government of Ontario - Ministry of Education,&lt;/author&gt;&lt;/authors&gt;&lt;/contributors&gt;&lt;titles&gt;&lt;title&gt;Funding for an Education and Community Partnership Program (ECPP)&lt;/title&gt;&lt;/titles&gt;&lt;dates&gt;&lt;year&gt;2023&lt;/year&gt;&lt;/dates&gt;&lt;urls&gt;&lt;related-urls&gt;&lt;url&gt;https://efis.fma.csc.gov.on.ca/faab/Section%2023.htm&lt;/url&gt;&lt;/related-urls&gt;&lt;/urls&gt;&lt;/record&gt;&lt;/Cite&gt;&lt;/EndNote&gt;</w:instrText>
+        <w:instrText xml:space="preserve"> ADDIN EN.CITE &lt;EndNote&gt;&lt;Cite&gt;&lt;Author&gt;Government of Ontario - Ministry of Education&lt;/Author&gt;&lt;Year&gt;2023&lt;/Year&gt;&lt;RecNum&gt;29&lt;/RecNum&gt;&lt;DisplayText&gt;(&lt;style face="italic"&gt;26&lt;/style&gt;)&lt;/DisplayText&gt;&lt;record&gt;&lt;rec-number&gt;26&lt;/rec-number&gt;&lt;foreign-keys&gt;&lt;key app="EN" db-id="5s00wz95wzts9mevxzy5rrfq0wa09dzwt2az" timestamp="1704467983"&gt;26&lt;/key&gt;&lt;/foreign-keys&gt;&lt;ref-type name="Web Page"&gt;12&lt;/ref-type&gt;&lt;contributors&gt;&lt;authors&gt;&lt;author&gt;Government of Ontario - Ministry of Education,&lt;/author&gt;&lt;/authors&gt;&lt;/contributors&gt;&lt;titles&gt;&lt;title&gt;Funding for an Education and Community Partnership Program (ECPP)&lt;/title&gt;&lt;/titles&gt;&lt;dates&gt;&lt;year&gt;2023&lt;/year&gt;&lt;/dates&gt;&lt;urls&gt;&lt;related-urls&gt;&lt;url&gt;https://efis.fma.csc.gov.on.ca/faab/Section%2023.htm&lt;/url&gt;&lt;/related-urls&gt;&lt;/urls&gt;&lt;/record&gt;&lt;/Cite&gt;&lt;/EndNote&gt;</w:instrText>
       </w:r>
       <w:r>
         <w:rPr>
@@ -5494,7 +5560,7 @@
           <w:rFonts w:ascii="Times New Roman" w:eastAsia="Times New Roman" w:hAnsi="Times New Roman" w:cs="Times New Roman"/>
           <w:color w:val="000000" w:themeColor="text1"/>
         </w:rPr>
-        <w:instrText xml:space="preserve"> ADDIN EN.CITE &lt;EndNote&gt;&lt;Cite&gt;&lt;Author&gt;Government of Ontario&lt;/Author&gt;&lt;Year&gt;2023&lt;/Year&gt;&lt;RecNum&gt;2163&lt;/RecNum&gt;&lt;DisplayText&gt;(&lt;style face="italic"&gt;24&lt;/style&gt;)&lt;/DisplayText&gt;&lt;record&gt;&lt;rec-number&gt;24&lt;/rec-number&gt;&lt;foreign-keys&gt;&lt;key app="EN" db-id="0d52r09ptpfp0eeffrk5vzfmazz2vsrdxd0a" timestamp="1701744791"&gt;24&lt;/key&gt;&lt;/foreign-keys&gt;&lt;ref-type name="Web Page"&gt;12&lt;/ref-type&gt;&lt;contributors&gt;&lt;authors&gt;&lt;author&gt;Government of Ontario,&lt;/author&gt;&lt;/authors&gt;&lt;/contributors&gt;&lt;titles&gt;&lt;title&gt;Ontario Data Catalogue &lt;/title&gt;&lt;/titles&gt;&lt;dates&gt;&lt;year&gt;2023&lt;/year&gt;&lt;/dates&gt;&lt;urls&gt;&lt;related-urls&gt;&lt;url&gt;https://data.ontario.ca/&lt;/url&gt;&lt;/related-urls&gt;&lt;/urls&gt;&lt;/record&gt;&lt;/Cite&gt;&lt;/EndNote&gt;</w:instrText>
+        <w:instrText xml:space="preserve"> ADDIN EN.CITE &lt;EndNote&gt;&lt;Cite&gt;&lt;Author&gt;Government of Ontario&lt;/Author&gt;&lt;Year&gt;2023&lt;/Year&gt;&lt;RecNum&gt;2163&lt;/RecNum&gt;&lt;DisplayText&gt;(&lt;style face="italic"&gt;24&lt;/style&gt;)&lt;/DisplayText&gt;&lt;record&gt;&lt;rec-number&gt;24&lt;/rec-number&gt;&lt;foreign-keys&gt;&lt;key app="EN" db-id="5s00wz95wzts9mevxzy5rrfq0wa09dzwt2az" timestamp="1704467983"&gt;24&lt;/key&gt;&lt;/foreign-keys&gt;&lt;ref-type name="Web Page"&gt;12&lt;/ref-type&gt;&lt;contributors&gt;&lt;authors&gt;&lt;author&gt;Government of Ontario,&lt;/author&gt;&lt;/authors&gt;&lt;/contributors&gt;&lt;titles&gt;&lt;title&gt;Ontario Data Catalogue &lt;/title&gt;&lt;/titles&gt;&lt;dates&gt;&lt;year&gt;2023&lt;/year&gt;&lt;/dates&gt;&lt;urls&gt;&lt;related-urls&gt;&lt;url&gt;https://data.ontario.ca/&lt;/url&gt;&lt;/related-urls&gt;&lt;/urls&gt;&lt;/record&gt;&lt;/Cite&gt;&lt;/EndNote&gt;</w:instrText>
       </w:r>
       <w:r>
         <w:rPr>
@@ -5563,6 +5629,7 @@
         </w:rPr>
         <w:t xml:space="preserve">in Ontario and filtered to Hamilton. </w:t>
       </w:r>
+      <w:proofErr w:type="spellStart"/>
       <w:r>
         <w:rPr>
           <w:rFonts w:ascii="Times New Roman" w:eastAsia="Times New Roman" w:hAnsi="Times New Roman" w:cs="Times New Roman"/>
@@ -5570,6 +5637,7 @@
         </w:rPr>
         <w:t>EarlyON</w:t>
       </w:r>
+      <w:proofErr w:type="spellEnd"/>
       <w:r>
         <w:rPr>
           <w:rFonts w:ascii="Times New Roman" w:eastAsia="Times New Roman" w:hAnsi="Times New Roman" w:cs="Times New Roman"/>
@@ -5624,7 +5692,7 @@
           <w:rFonts w:ascii="Times New Roman" w:hAnsi="Times New Roman" w:cs="Times New Roman"/>
           <w:color w:val="000000" w:themeColor="text1"/>
         </w:rPr>
-        <w:instrText xml:space="preserve"> ADDIN EN.CITE &lt;EndNote&gt;&lt;Cite&gt;&lt;Author&gt;City of Hamilton&lt;/Author&gt;&lt;Year&gt;2023&lt;/Year&gt;&lt;RecNum&gt;26&lt;/RecNum&gt;&lt;DisplayText&gt;(&lt;style face="italic"&gt;27&lt;/style&gt;)&lt;/DisplayText&gt;&lt;record&gt;&lt;rec-number&gt;27&lt;/rec-number&gt;&lt;foreign-keys&gt;&lt;key app="EN" db-id="0d52r09ptpfp0eeffrk5vzfmazz2vsrdxd0a" timestamp="1701744791"&gt;27&lt;/key&gt;&lt;/foreign-keys&gt;&lt;ref-type name="Aggregated Database"&gt;55&lt;/ref-type&gt;&lt;contributors&gt;&lt;authors&gt;&lt;author&gt;City of Hamilton,&lt;/author&gt;&lt;/authors&gt;&lt;/contributors&gt;&lt;titles&gt;&lt;title&gt;Child Care Registry&lt;/title&gt;&lt;/titles&gt;&lt;dates&gt;&lt;year&gt;2023&lt;/year&gt;&lt;pub-dates&gt;&lt;date&gt;February 22, 2023&lt;/date&gt;&lt;/pub-dates&gt;&lt;/dates&gt;&lt;urls&gt;&lt;related-urls&gt;&lt;url&gt;https://www.hamilton.ca/people-programs/early-years-child-care/child-care-services/child-care-registry&lt;/url&gt;&lt;/related-urls&gt;&lt;/urls&gt;&lt;/record&gt;&lt;/Cite&gt;&lt;/EndNote&gt;</w:instrText>
+        <w:instrText xml:space="preserve"> ADDIN EN.CITE &lt;EndNote&gt;&lt;Cite&gt;&lt;Author&gt;City of Hamilton&lt;/Author&gt;&lt;Year&gt;2023&lt;/Year&gt;&lt;RecNum&gt;26&lt;/RecNum&gt;&lt;DisplayText&gt;(&lt;style face="italic"&gt;27&lt;/style&gt;)&lt;/DisplayText&gt;&lt;record&gt;&lt;rec-number&gt;27&lt;/rec-number&gt;&lt;foreign-keys&gt;&lt;key app="EN" db-id="5s00wz95wzts9mevxzy5rrfq0wa09dzwt2az" timestamp="1704467983"&gt;27&lt;/key&gt;&lt;/foreign-keys&gt;&lt;ref-type name="Aggregated Database"&gt;55&lt;/ref-type&gt;&lt;contributors&gt;&lt;authors&gt;&lt;author&gt;City of Hamilton,&lt;/author&gt;&lt;/authors&gt;&lt;/contributors&gt;&lt;titles&gt;&lt;title&gt;Child Care Registry&lt;/title&gt;&lt;/titles&gt;&lt;dates&gt;&lt;year&gt;2023&lt;/year&gt;&lt;pub-dates&gt;&lt;date&gt;February 22, 2023&lt;/date&gt;&lt;/pub-dates&gt;&lt;/dates&gt;&lt;urls&gt;&lt;related-urls&gt;&lt;url&gt;https://www.hamilton.ca/people-programs/early-years-child-care/child-care-services/child-care-registry&lt;/url&gt;&lt;/related-urls&gt;&lt;/urls&gt;&lt;/record&gt;&lt;/Cite&gt;&lt;/EndNote&gt;</w:instrText>
       </w:r>
       <w:r>
         <w:rPr>
@@ -5705,7 +5773,7 @@
           <w:rFonts w:ascii="Times New Roman" w:hAnsi="Times New Roman" w:cs="Times New Roman"/>
           <w:color w:val="000000" w:themeColor="text1"/>
         </w:rPr>
-        <w:instrText xml:space="preserve"> ADDIN EN.CITE &lt;EndNote&gt;&lt;Cite&gt;&lt;Author&gt;City of Hamilton&lt;/Author&gt;&lt;Year&gt;2023&lt;/Year&gt;&lt;RecNum&gt;26&lt;/RecNum&gt;&lt;DisplayText&gt;(&lt;style face="italic"&gt;27&lt;/style&gt;)&lt;/DisplayText&gt;&lt;record&gt;&lt;rec-number&gt;27&lt;/rec-number&gt;&lt;foreign-keys&gt;&lt;key app="EN" db-id="0d52r09ptpfp0eeffrk5vzfmazz2vsrdxd0a" timestamp="1701744791"&gt;27&lt;/key&gt;&lt;/foreign-keys&gt;&lt;ref-type name="Aggregated Database"&gt;55&lt;/ref-type&gt;&lt;contributors&gt;&lt;authors&gt;&lt;author&gt;City of Hamilton,&lt;/author&gt;&lt;/authors&gt;&lt;/contributors&gt;&lt;titles&gt;&lt;title&gt;Child Care Registry&lt;/title&gt;&lt;/titles&gt;&lt;dates&gt;&lt;year&gt;2023&lt;/year&gt;&lt;pub-dates&gt;&lt;date&gt;February 22, 2023&lt;/date&gt;&lt;/pub-dates&gt;&lt;/dates&gt;&lt;urls&gt;&lt;related-urls&gt;&lt;url&gt;https://www.hamilton.ca/people-programs/early-years-child-care/child-care-services/child-care-registry&lt;/url&gt;&lt;/related-urls&gt;&lt;/urls&gt;&lt;/record&gt;&lt;/Cite&gt;&lt;/EndNote&gt;</w:instrText>
+        <w:instrText xml:space="preserve"> ADDIN EN.CITE &lt;EndNote&gt;&lt;Cite&gt;&lt;Author&gt;City of Hamilton&lt;/Author&gt;&lt;Year&gt;2023&lt;/Year&gt;&lt;RecNum&gt;26&lt;/RecNum&gt;&lt;DisplayText&gt;(&lt;style face="italic"&gt;27&lt;/style&gt;)&lt;/DisplayText&gt;&lt;record&gt;&lt;rec-number&gt;27&lt;/rec-number&gt;&lt;foreign-keys&gt;&lt;key app="EN" db-id="5s00wz95wzts9mevxzy5rrfq0wa09dzwt2az" timestamp="1704467983"&gt;27&lt;/key&gt;&lt;/foreign-keys&gt;&lt;ref-type name="Aggregated Database"&gt;55&lt;/ref-type&gt;&lt;contributors&gt;&lt;authors&gt;&lt;author&gt;City of Hamilton,&lt;/author&gt;&lt;/authors&gt;&lt;/contributors&gt;&lt;titles&gt;&lt;title&gt;Child Care Registry&lt;/title&gt;&lt;/titles&gt;&lt;dates&gt;&lt;year&gt;2023&lt;/year&gt;&lt;pub-dates&gt;&lt;date&gt;February 22, 2023&lt;/date&gt;&lt;/pub-dates&gt;&lt;/dates&gt;&lt;urls&gt;&lt;related-urls&gt;&lt;url&gt;https://www.hamilton.ca/people-programs/early-years-child-care/child-care-services/child-care-registry&lt;/url&gt;&lt;/related-urls&gt;&lt;/urls&gt;&lt;/record&gt;&lt;/Cite&gt;&lt;/EndNote&gt;</w:instrText>
       </w:r>
       <w:r>
         <w:rPr>
@@ -5765,7 +5833,23 @@
           <w:rFonts w:ascii="Times New Roman" w:hAnsi="Times New Roman" w:cs="Times New Roman"/>
           <w:color w:val="000000" w:themeColor="text1"/>
         </w:rPr>
-        <w:t>were given the category “Daycare EarlyON”.</w:t>
+        <w:t xml:space="preserve">were given the category “Daycare </w:t>
+      </w:r>
+      <w:proofErr w:type="spellStart"/>
+      <w:r>
+        <w:rPr>
+          <w:rFonts w:ascii="Times New Roman" w:hAnsi="Times New Roman" w:cs="Times New Roman"/>
+          <w:color w:val="000000" w:themeColor="text1"/>
+        </w:rPr>
+        <w:t>EarlyON</w:t>
+      </w:r>
+      <w:proofErr w:type="spellEnd"/>
+      <w:r>
+        <w:rPr>
+          <w:rFonts w:ascii="Times New Roman" w:hAnsi="Times New Roman" w:cs="Times New Roman"/>
+          <w:color w:val="000000" w:themeColor="text1"/>
+        </w:rPr>
+        <w:t>”.</w:t>
       </w:r>
       <w:r>
         <w:rPr>
@@ -5822,7 +5906,7 @@
           <w:rFonts w:ascii="Times New Roman" w:hAnsi="Times New Roman" w:cs="Times New Roman"/>
           <w:color w:val="000000" w:themeColor="text1"/>
         </w:rPr>
-        <w:instrText xml:space="preserve"> ADDIN EN.CITE &lt;EndNote&gt;&lt;Cite&gt;&lt;Author&gt;Open Data Hamilton&lt;/Author&gt;&lt;Year&gt;2022&lt;/Year&gt;&lt;RecNum&gt;27&lt;/RecNum&gt;&lt;DisplayText&gt;(&lt;style face="italic"&gt;28&lt;/style&gt;)&lt;/DisplayText&gt;&lt;record&gt;&lt;rec-number&gt;28&lt;/rec-number&gt;&lt;foreign-keys&gt;&lt;key app="EN" db-id="0d52r09ptpfp0eeffrk5vzfmazz2vsrdxd0a" timestamp="1701744791"&gt;28&lt;/key&gt;&lt;/foreign-keys&gt;&lt;ref-type name="Aggregated Database"&gt;55&lt;/ref-type&gt;&lt;contributors&gt;&lt;authors&gt;&lt;author&gt;Open Data Hamilton,&lt;/author&gt;&lt;/authors&gt;&lt;/contributors&gt;&lt;titles&gt;&lt;title&gt;Recreation and Community Centres&lt;/title&gt;&lt;/titles&gt;&lt;dates&gt;&lt;year&gt;2022&lt;/year&gt;&lt;pub-dates&gt;&lt;date&gt;August 25, 2022&lt;/date&gt;&lt;/pub-dates&gt;&lt;/dates&gt;&lt;urls&gt;&lt;related-urls&gt;&lt;url&gt;https://open.hamilton.ca/datasets/272667665de646768db14e9fa1676405_11/explore?location=43.278136%2C-79.921850%2C11.65&lt;/url&gt;&lt;/related-urls&gt;&lt;/urls&gt;&lt;/record&gt;&lt;/Cite&gt;&lt;/EndNote&gt;</w:instrText>
+        <w:instrText xml:space="preserve"> ADDIN EN.CITE &lt;EndNote&gt;&lt;Cite&gt;&lt;Author&gt;Open Data Hamilton&lt;/Author&gt;&lt;Year&gt;2022&lt;/Year&gt;&lt;RecNum&gt;27&lt;/RecNum&gt;&lt;DisplayText&gt;(&lt;style face="italic"&gt;28&lt;/style&gt;)&lt;/DisplayText&gt;&lt;record&gt;&lt;rec-number&gt;28&lt;/rec-number&gt;&lt;foreign-keys&gt;&lt;key app="EN" db-id="5s00wz95wzts9mevxzy5rrfq0wa09dzwt2az" timestamp="1704467983"&gt;28&lt;/key&gt;&lt;/foreign-keys&gt;&lt;ref-type name="Aggregated Database"&gt;55&lt;/ref-type&gt;&lt;contributors&gt;&lt;authors&gt;&lt;author&gt;Open Data Hamilton,&lt;/author&gt;&lt;/authors&gt;&lt;/contributors&gt;&lt;titles&gt;&lt;title&gt;Recreation and Community Centres&lt;/title&gt;&lt;/titles&gt;&lt;dates&gt;&lt;year&gt;2022&lt;/year&gt;&lt;pub-dates&gt;&lt;date&gt;August 25, 2022&lt;/date&gt;&lt;/pub-dates&gt;&lt;/dates&gt;&lt;urls&gt;&lt;related-urls&gt;&lt;url&gt;https://open.hamilton.ca/datasets/272667665de646768db14e9fa1676405_11/explore?location=43.278136%2C-79.921850%2C11.65&lt;/url&gt;&lt;/related-urls&gt;&lt;/urls&gt;&lt;/record&gt;&lt;/Cite&gt;&lt;/EndNote&gt;</w:instrText>
       </w:r>
       <w:r>
         <w:rPr>
@@ -5910,7 +5994,7 @@
           <w:rFonts w:ascii="Times New Roman" w:hAnsi="Times New Roman" w:cs="Times New Roman"/>
           <w:color w:val="000000" w:themeColor="text1"/>
         </w:rPr>
-        <w:instrText xml:space="preserve"> ADDIN EN.CITE &lt;EndNote&gt;&lt;Cite&gt;&lt;Author&gt;Open Data Hamilton&lt;/Author&gt;&lt;Year&gt;2022&lt;/Year&gt;&lt;RecNum&gt;28&lt;/RecNum&gt;&lt;DisplayText&gt;(&lt;style face="italic"&gt;29&lt;/style&gt;)&lt;/DisplayText&gt;&lt;record&gt;&lt;rec-number&gt;29&lt;/rec-number&gt;&lt;foreign-keys&gt;&lt;key app="EN" db-id="0d52r09ptpfp0eeffrk5vzfmazz2vsrdxd0a" timestamp="1701744791"&gt;29&lt;/key&gt;&lt;/foreign-keys&gt;&lt;ref-type name="Aggregated Database"&gt;55&lt;/ref-type&gt;&lt;contributors&gt;&lt;authors&gt;&lt;author&gt;Open Data Hamilton,&lt;/author&gt;&lt;/authors&gt;&lt;/contributors&gt;&lt;titles&gt;&lt;title&gt;Parks Database&lt;/title&gt;&lt;/titles&gt;&lt;dates&gt;&lt;year&gt;2022&lt;/year&gt;&lt;pub-dates&gt;&lt;date&gt;August 26, 2022&lt;/date&gt;&lt;/pub-dates&gt;&lt;/dates&gt;&lt;urls&gt;&lt;related-urls&gt;&lt;url&gt;https://open.hamilton.ca/datasets/4f1b554e743b423f9574e7a3ca814cce_6/explore?location=43.273379%2C-79.919100%2C11.87&amp;amp;showTable=true&lt;/url&gt;&lt;/related-urls&gt;&lt;/urls&gt;&lt;/record&gt;&lt;/Cite&gt;&lt;/EndNote&gt;</w:instrText>
+        <w:instrText xml:space="preserve"> ADDIN EN.CITE &lt;EndNote&gt;&lt;Cite&gt;&lt;Author&gt;Open Data Hamilton&lt;/Author&gt;&lt;Year&gt;2022&lt;/Year&gt;&lt;RecNum&gt;28&lt;/RecNum&gt;&lt;DisplayText&gt;(&lt;style face="italic"&gt;29&lt;/style&gt;)&lt;/DisplayText&gt;&lt;record&gt;&lt;rec-number&gt;29&lt;/rec-number&gt;&lt;foreign-keys&gt;&lt;key app="EN" db-id="5s00wz95wzts9mevxzy5rrfq0wa09dzwt2az" timestamp="1704467983"&gt;29&lt;/key&gt;&lt;/foreign-keys&gt;&lt;ref-type name="Aggregated Database"&gt;55&lt;/ref-type&gt;&lt;contributors&gt;&lt;authors&gt;&lt;author&gt;Open Data Hamilton,&lt;/author&gt;&lt;/authors&gt;&lt;/contributors&gt;&lt;titles&gt;&lt;title&gt;Parks Database&lt;/title&gt;&lt;/titles&gt;&lt;dates&gt;&lt;year&gt;2022&lt;/year&gt;&lt;pub-dates&gt;&lt;date&gt;August 26, 2022&lt;/date&gt;&lt;/pub-dates&gt;&lt;/dates&gt;&lt;urls&gt;&lt;related-urls&gt;&lt;url&gt;https://open.hamilton.ca/datasets/4f1b554e743b423f9574e7a3ca814cce_6/explore?location=43.273379%2C-79.919100%2C11.87&amp;amp;showTable=true&lt;/url&gt;&lt;/related-urls&gt;&lt;/urls&gt;&lt;/record&gt;&lt;/Cite&gt;&lt;/EndNote&gt;</w:instrText>
       </w:r>
       <w:r>
         <w:rPr>
@@ -6011,7 +6095,21 @@
         <w:rPr>
           <w:rFonts w:ascii="Times New Roman" w:hAnsi="Times New Roman" w:cs="Times New Roman"/>
         </w:rPr>
-        <w:t>derived from the Ontario Ministry of Health GEOHub for Health Service Locations</w:t>
+        <w:t xml:space="preserve">derived from the Ontario Ministry of Health </w:t>
+      </w:r>
+      <w:proofErr w:type="spellStart"/>
+      <w:r>
+        <w:rPr>
+          <w:rFonts w:ascii="Times New Roman" w:hAnsi="Times New Roman" w:cs="Times New Roman"/>
+        </w:rPr>
+        <w:t>GEOHub</w:t>
+      </w:r>
+      <w:proofErr w:type="spellEnd"/>
+      <w:r>
+        <w:rPr>
+          <w:rFonts w:ascii="Times New Roman" w:hAnsi="Times New Roman" w:cs="Times New Roman"/>
+        </w:rPr>
+        <w:t xml:space="preserve"> for Health Service Locations</w:t>
       </w:r>
       <w:r>
         <w:rPr>
@@ -6029,7 +6127,7 @@
         <w:rPr>
           <w:rFonts w:ascii="Times New Roman" w:hAnsi="Times New Roman" w:cs="Times New Roman"/>
         </w:rPr>
-        <w:instrText xml:space="preserve"> ADDIN EN.CITE &lt;EndNote&gt;&lt;Cite&gt;&lt;Author&gt;GeoHub&lt;/Author&gt;&lt;Year&gt;2023&lt;/Year&gt;&lt;RecNum&gt;30&lt;/RecNum&gt;&lt;DisplayText&gt;(&lt;style face="italic"&gt;30&lt;/style&gt;)&lt;/DisplayText&gt;&lt;record&gt;&lt;rec-number&gt;30&lt;/rec-number&gt;&lt;foreign-keys&gt;&lt;key app="EN" db-id="0d52r09ptpfp0eeffrk5vzfmazz2vsrdxd0a" timestamp="1701744791"&gt;30&lt;/key&gt;&lt;/foreign-keys&gt;&lt;ref-type name="Aggregated Database"&gt;55&lt;/ref-type&gt;&lt;contributors&gt;&lt;authors&gt;&lt;author&gt;Ontario Ministry of Health GeoHub&lt;/author&gt;&lt;/authors&gt;&lt;/contributors&gt;&lt;titles&gt;&lt;title&gt;Ministry of Health service provider locations&lt;/title&gt;&lt;/titles&gt;&lt;edition&gt;May 23, 2023&lt;/edition&gt;&lt;dates&gt;&lt;year&gt;2023&lt;/year&gt;&lt;/dates&gt;&lt;urls&gt;&lt;related-urls&gt;&lt;url&gt;https://geohub.lio.gov.on.ca/datasets/ministry-of-health-service-provider-locations/explore?showTable=true&lt;/url&gt;&lt;/related-urls&gt;&lt;/urls&gt;&lt;/record&gt;&lt;/Cite&gt;&lt;/EndNote&gt;</w:instrText>
+        <w:instrText xml:space="preserve"> ADDIN EN.CITE &lt;EndNote&gt;&lt;Cite&gt;&lt;Author&gt;GeoHub&lt;/Author&gt;&lt;Year&gt;2023&lt;/Year&gt;&lt;RecNum&gt;30&lt;/RecNum&gt;&lt;DisplayText&gt;(&lt;style face="italic"&gt;30&lt;/style&gt;)&lt;/DisplayText&gt;&lt;record&gt;&lt;rec-number&gt;30&lt;/rec-number&gt;&lt;foreign-keys&gt;&lt;key app="EN" db-id="5s00wz95wzts9mevxzy5rrfq0wa09dzwt2az" timestamp="1704467983"&gt;30&lt;/key&gt;&lt;/foreign-keys&gt;&lt;ref-type name="Aggregated Database"&gt;55&lt;/ref-type&gt;&lt;contributors&gt;&lt;authors&gt;&lt;author&gt;Ontario Ministry of Health GeoHub&lt;/author&gt;&lt;/authors&gt;&lt;/contributors&gt;&lt;titles&gt;&lt;title&gt;Ministry of Health service provider locations&lt;/title&gt;&lt;/titles&gt;&lt;edition&gt;May 23, 2023&lt;/edition&gt;&lt;dates&gt;&lt;year&gt;2023&lt;/year&gt;&lt;/dates&gt;&lt;urls&gt;&lt;related-urls&gt;&lt;url&gt;https://geohub.lio.gov.on.ca/datasets/ministry-of-health-service-provider-locations/explore?showTable=true&lt;/url&gt;&lt;/related-urls&gt;&lt;/urls&gt;&lt;/record&gt;&lt;/Cite&gt;&lt;/EndNote&gt;</w:instrText>
       </w:r>
       <w:r>
         <w:rPr>
@@ -6093,7 +6191,7 @@
         <w:rPr>
           <w:rFonts w:ascii="Times New Roman" w:hAnsi="Times New Roman" w:cs="Times New Roman"/>
         </w:rPr>
-        <w:instrText xml:space="preserve"> ADDIN EN.CITE &lt;EndNote&gt;&lt;Cite&gt;&lt;Author&gt;Open Data Hamilton&lt;/Author&gt;&lt;Year&gt;2022&lt;/Year&gt;&lt;RecNum&gt;27&lt;/RecNum&gt;&lt;DisplayText&gt;(&lt;style face="italic"&gt;28&lt;/style&gt;)&lt;/DisplayText&gt;&lt;record&gt;&lt;rec-number&gt;28&lt;/rec-number&gt;&lt;foreign-keys&gt;&lt;key app="EN" db-id="0d52r09ptpfp0eeffrk5vzfmazz2vsrdxd0a" timestamp="1701744791"&gt;28&lt;/key&gt;&lt;/foreign-keys&gt;&lt;ref-type name="Aggregated Database"&gt;55&lt;/ref-type&gt;&lt;contributors&gt;&lt;authors&gt;&lt;author&gt;Open Data Hamilton,&lt;/author&gt;&lt;/authors&gt;&lt;/contributors&gt;&lt;titles&gt;&lt;title&gt;Recreation and Community Centres&lt;/title&gt;&lt;/titles&gt;&lt;dates&gt;&lt;year&gt;2022&lt;/year&gt;&lt;pub-dates&gt;&lt;date&gt;August 25, 2022&lt;/date&gt;&lt;/pub-dates&gt;&lt;/dates&gt;&lt;urls&gt;&lt;related-urls&gt;&lt;url&gt;https://open.hamilton.ca/datasets/272667665de646768db14e9fa1676405_11/explore?location=43.278136%2C-79.921850%2C11.65&lt;/url&gt;&lt;/related-urls&gt;&lt;/urls&gt;&lt;/record&gt;&lt;/Cite&gt;&lt;/EndNote&gt;</w:instrText>
+        <w:instrText xml:space="preserve"> ADDIN EN.CITE &lt;EndNote&gt;&lt;Cite&gt;&lt;Author&gt;Open Data Hamilton&lt;/Author&gt;&lt;Year&gt;2022&lt;/Year&gt;&lt;RecNum&gt;27&lt;/RecNum&gt;&lt;DisplayText&gt;(&lt;style face="italic"&gt;28&lt;/style&gt;)&lt;/DisplayText&gt;&lt;record&gt;&lt;rec-number&gt;28&lt;/rec-number&gt;&lt;foreign-keys&gt;&lt;key app="EN" db-id="5s00wz95wzts9mevxzy5rrfq0wa09dzwt2az" timestamp="1704467983"&gt;28&lt;/key&gt;&lt;/foreign-keys&gt;&lt;ref-type name="Aggregated Database"&gt;55&lt;/ref-type&gt;&lt;contributors&gt;&lt;authors&gt;&lt;author&gt;Open Data Hamilton,&lt;/author&gt;&lt;/authors&gt;&lt;/contributors&gt;&lt;titles&gt;&lt;title&gt;Recreation and Community Centres&lt;/title&gt;&lt;/titles&gt;&lt;dates&gt;&lt;year&gt;2022&lt;/year&gt;&lt;pub-dates&gt;&lt;date&gt;August 25, 2022&lt;/date&gt;&lt;/pub-dates&gt;&lt;/dates&gt;&lt;urls&gt;&lt;related-urls&gt;&lt;url&gt;https://open.hamilton.ca/datasets/272667665de646768db14e9fa1676405_11/explore?location=43.278136%2C-79.921850%2C11.65&lt;/url&gt;&lt;/related-urls&gt;&lt;/urls&gt;&lt;/record&gt;&lt;/Cite&gt;&lt;/EndNote&gt;</w:instrText>
       </w:r>
       <w:r>
         <w:rPr>
@@ -6194,7 +6292,7 @@
         <w:rPr>
           <w:rFonts w:ascii="Times New Roman" w:hAnsi="Times New Roman" w:cs="Times New Roman"/>
         </w:rPr>
-        <w:instrText xml:space="preserve"> ADDIN EN.CITE &lt;EndNote&gt;&lt;Cite&gt;&lt;Author&gt;Taylor&lt;/Author&gt;&lt;Year&gt;2015&lt;/Year&gt;&lt;RecNum&gt;31&lt;/RecNum&gt;&lt;DisplayText&gt;(&lt;style face="italic"&gt;31&lt;/style&gt;)&lt;/DisplayText&gt;&lt;record&gt;&lt;rec-number&gt;31&lt;/rec-number&gt;&lt;foreign-keys&gt;&lt;key app="EN" db-id="0d52r09ptpfp0eeffrk5vzfmazz2vsrdxd0a" timestamp="1701744791"&gt;31&lt;/key&gt;&lt;/foreign-keys&gt;&lt;ref-type name="Journal Article"&gt;17&lt;/ref-type&gt;&lt;contributors&gt;&lt;authors&gt;&lt;author&gt;Taylor, Brian D.&lt;/author&gt;&lt;author&gt;Ralph, Kelcie&lt;/author&gt;&lt;author&gt;Smart, Michael&lt;/author&gt;&lt;/authors&gt;&lt;/contributors&gt;&lt;titles&gt;&lt;title&gt;What Explains the Gender Gap in Schlepping? Testing Various Explanations for Gender Differences in Household-Serving Travel*&lt;/title&gt;&lt;secondary-title&gt;Social Science Quarterly&lt;/secondary-title&gt;&lt;/titles&gt;&lt;periodical&gt;&lt;full-title&gt;Social science quarterly&lt;/full-title&gt;&lt;/periodical&gt;&lt;pages&gt;1493-1510&lt;/pages&gt;&lt;volume&gt;96&lt;/volume&gt;&lt;number&gt;5&lt;/number&gt;&lt;dates&gt;&lt;year&gt;2015&lt;/year&gt;&lt;/dates&gt;&lt;isbn&gt;0038-4941&lt;/isbn&gt;&lt;urls&gt;&lt;related-urls&gt;&lt;url&gt;https://onlinelibrary.wiley.com/doi/abs/10.1111/ssqu.12203&lt;/url&gt;&lt;/related-urls&gt;&lt;/urls&gt;&lt;electronic-resource-num&gt;https://doi.org/10.1111/ssqu.12203&lt;/electronic-resource-num&gt;&lt;/record&gt;&lt;/Cite&gt;&lt;/EndNote&gt;</w:instrText>
+        <w:instrText xml:space="preserve"> ADDIN EN.CITE &lt;EndNote&gt;&lt;Cite&gt;&lt;Author&gt;Taylor&lt;/Author&gt;&lt;Year&gt;2015&lt;/Year&gt;&lt;RecNum&gt;31&lt;/RecNum&gt;&lt;DisplayText&gt;(&lt;style face="italic"&gt;31&lt;/style&gt;)&lt;/DisplayText&gt;&lt;record&gt;&lt;rec-number&gt;31&lt;/rec-number&gt;&lt;foreign-keys&gt;&lt;key app="EN" db-id="5s00wz95wzts9mevxzy5rrfq0wa09dzwt2az" timestamp="1704467983"&gt;31&lt;/key&gt;&lt;/foreign-keys&gt;&lt;ref-type name="Journal Article"&gt;17&lt;/ref-type&gt;&lt;contributors&gt;&lt;authors&gt;&lt;author&gt;Taylor, Brian D.&lt;/author&gt;&lt;author&gt;Ralph, Kelcie&lt;/author&gt;&lt;author&gt;Smart, Michael&lt;/author&gt;&lt;/authors&gt;&lt;/contributors&gt;&lt;titles&gt;&lt;title&gt;What Explains the Gender Gap in Schlepping? Testing Various Explanations for Gender Differences in Household-Serving Travel*&lt;/title&gt;&lt;secondary-title&gt;Social Science Quarterly&lt;/secondary-title&gt;&lt;/titles&gt;&lt;periodical&gt;&lt;full-title&gt;Social science quarterly&lt;/full-title&gt;&lt;/periodical&gt;&lt;pages&gt;1493-1510&lt;/pages&gt;&lt;volume&gt;96&lt;/volume&gt;&lt;number&gt;5&lt;/number&gt;&lt;dates&gt;&lt;year&gt;2015&lt;/year&gt;&lt;/dates&gt;&lt;isbn&gt;0038-4941&lt;/isbn&gt;&lt;urls&gt;&lt;related-urls&gt;&lt;url&gt;https://onlinelibrary.wiley.com/doi/abs/10.1111/ssqu.12203&lt;/url&gt;&lt;/related-urls&gt;&lt;/urls&gt;&lt;electronic-resource-num&gt;https://doi.org/10.1111/ssqu.12203&lt;/electronic-resource-num&gt;&lt;/record&gt;&lt;/Cite&gt;&lt;/EndNote&gt;</w:instrText>
       </w:r>
       <w:r>
         <w:rPr>
@@ -6270,7 +6368,7 @@
         <w:rPr>
           <w:rFonts w:ascii="Times New Roman" w:hAnsi="Times New Roman" w:cs="Times New Roman"/>
         </w:rPr>
-        <w:instrText xml:space="preserve"> ADDIN EN.CITE &lt;EndNote&gt;&lt;Cite&gt;&lt;Author&gt;Open Data Hamilton&lt;/Author&gt;&lt;Year&gt;2022&lt;/Year&gt;&lt;RecNum&gt;32&lt;/RecNum&gt;&lt;DisplayText&gt;(&lt;style face="italic"&gt;32&lt;/style&gt;)&lt;/DisplayText&gt;&lt;record&gt;&lt;rec-number&gt;32&lt;/rec-number&gt;&lt;foreign-keys&gt;&lt;key app="EN" db-id="0d52r09ptpfp0eeffrk5vzfmazz2vsrdxd0a" timestamp="1701744791"&gt;32&lt;/key&gt;&lt;/foreign-keys&gt;&lt;ref-type name="Aggregated Database"&gt;55&lt;/ref-type&gt;&lt;contributors&gt;&lt;authors&gt;&lt;author&gt;Open Data Hamilton,&lt;/author&gt;&lt;/authors&gt;&lt;/contributors&gt;&lt;titles&gt;&lt;title&gt;Libraries&lt;/title&gt;&lt;/titles&gt;&lt;edition&gt;August 25, 2022&lt;/edition&gt;&lt;dates&gt;&lt;year&gt;2022&lt;/year&gt;&lt;/dates&gt;&lt;urls&gt;&lt;related-urls&gt;&lt;url&gt;https://open.hamilton.ca/datasets/67a54ea25d944cf7b66750ba57da822c_1/explore?location=43.259483%2C-79.917850%2C11.81&lt;/url&gt;&lt;/related-urls&gt;&lt;/urls&gt;&lt;/record&gt;&lt;/Cite&gt;&lt;/EndNote&gt;</w:instrText>
+        <w:instrText xml:space="preserve"> ADDIN EN.CITE &lt;EndNote&gt;&lt;Cite&gt;&lt;Author&gt;Open Data Hamilton&lt;/Author&gt;&lt;Year&gt;2022&lt;/Year&gt;&lt;RecNum&gt;32&lt;/RecNum&gt;&lt;DisplayText&gt;(&lt;style face="italic"&gt;32&lt;/style&gt;)&lt;/DisplayText&gt;&lt;record&gt;&lt;rec-number&gt;32&lt;/rec-number&gt;&lt;foreign-keys&gt;&lt;key app="EN" db-id="5s00wz95wzts9mevxzy5rrfq0wa09dzwt2az" timestamp="1704467983"&gt;32&lt;/key&gt;&lt;/foreign-keys&gt;&lt;ref-type name="Aggregated Database"&gt;55&lt;/ref-type&gt;&lt;contributors&gt;&lt;authors&gt;&lt;author&gt;Open Data Hamilton,&lt;/author&gt;&lt;/authors&gt;&lt;/contributors&gt;&lt;titles&gt;&lt;title&gt;Libraries&lt;/title&gt;&lt;/titles&gt;&lt;edition&gt;August 25, 2022&lt;/edition&gt;&lt;dates&gt;&lt;year&gt;2022&lt;/year&gt;&lt;/dates&gt;&lt;urls&gt;&lt;related-urls&gt;&lt;url&gt;https://open.hamilton.ca/datasets/67a54ea25d944cf7b66750ba57da822c_1/explore?location=43.259483%2C-79.917850%2C11.81&lt;/url&gt;&lt;/related-urls&gt;&lt;/urls&gt;&lt;/record&gt;&lt;/Cite&gt;&lt;/EndNote&gt;</w:instrText>
       </w:r>
       <w:r>
         <w:rPr>
@@ -6357,7 +6455,7 @@
           <w:rFonts w:ascii="Times New Roman" w:hAnsi="Times New Roman" w:cs="Times New Roman"/>
           <w:color w:val="000000" w:themeColor="text1"/>
         </w:rPr>
-        <w:instrText xml:space="preserve"> ADDIN EN.CITE &lt;EndNote&gt;&lt;Cite&gt;&lt;Author&gt;Axle Data&lt;/Author&gt;&lt;Year&gt;2023&lt;/Year&gt;&lt;RecNum&gt;24&lt;/RecNum&gt;&lt;DisplayText&gt;(&lt;style face="italic"&gt;22; 33&lt;/style&gt;)&lt;/DisplayText&gt;&lt;record&gt;&lt;rec-number&gt;22&lt;/rec-number&gt;&lt;foreign-keys&gt;&lt;key app="EN" db-id="0d52r09ptpfp0eeffrk5vzfmazz2vsrdxd0a" timestamp="1701744791"&gt;22&lt;/key&gt;&lt;/foreign-keys&gt;&lt;ref-type name="Aggregated Database"&gt;55&lt;/ref-type&gt;&lt;contributors&gt;&lt;authors&gt;&lt;author&gt;Axle Data,&lt;/author&gt;&lt;/authors&gt;&lt;/contributors&gt;&lt;titles&gt;&lt;title&gt;Consumer Data&lt;/title&gt;&lt;/titles&gt;&lt;volume&gt;2023&lt;/volume&gt;&lt;number&gt;&amp;#xD;&lt;/number&gt;&lt;dates&gt;&lt;year&gt;2023&lt;/year&gt;&lt;/dates&gt;&lt;urls&gt;&lt;related-urls&gt;&lt;url&gt;https://www.data-axle.com/our-data/&lt;/url&gt;&lt;/related-urls&gt;&lt;/urls&gt;&lt;/record&gt;&lt;/Cite&gt;&lt;Cite&gt;&lt;Author&gt;Canada Post&lt;/Author&gt;&lt;Year&gt;2023&lt;/Year&gt;&lt;RecNum&gt;33&lt;/RecNum&gt;&lt;record&gt;&lt;rec-number&gt;33&lt;/rec-number&gt;&lt;foreign-keys&gt;&lt;key app="EN" db-id="0d52r09ptpfp0eeffrk5vzfmazz2vsrdxd0a" timestamp="1701744791"&gt;33&lt;/key&gt;&lt;/foreign-keys&gt;&lt;ref-type name="Web Page"&gt;12&lt;/ref-type&gt;&lt;contributors&gt;&lt;authors&gt;&lt;author&gt;Canada Post,&lt;/author&gt;&lt;/authors&gt;&lt;/contributors&gt;&lt;titles&gt;&lt;title&gt;Post Office Locator&lt;/title&gt;&lt;/titles&gt;&lt;dates&gt;&lt;year&gt;2023&lt;/year&gt;&lt;/dates&gt;&lt;urls&gt;&lt;related-urls&gt;&lt;url&gt;https://www.canadapost-postescanada.ca/information/app/fpo/personal/findpostoffice&lt;/url&gt;&lt;/related-urls&gt;&lt;/urls&gt;&lt;custom1&gt;2023&lt;/custom1&gt;&lt;custom2&gt;June&lt;/custom2&gt;&lt;/record&gt;&lt;/Cite&gt;&lt;/EndNote&gt;</w:instrText>
+        <w:instrText xml:space="preserve"> ADDIN EN.CITE &lt;EndNote&gt;&lt;Cite&gt;&lt;Author&gt;Axle Data&lt;/Author&gt;&lt;Year&gt;2023&lt;/Year&gt;&lt;RecNum&gt;24&lt;/RecNum&gt;&lt;DisplayText&gt;(&lt;style face="italic"&gt;22; 33&lt;/style&gt;)&lt;/DisplayText&gt;&lt;record&gt;&lt;rec-number&gt;22&lt;/rec-number&gt;&lt;foreign-keys&gt;&lt;key app="EN" db-id="5s00wz95wzts9mevxzy5rrfq0wa09dzwt2az" timestamp="1704467983"&gt;22&lt;/key&gt;&lt;/foreign-keys&gt;&lt;ref-type name="Aggregated Database"&gt;55&lt;/ref-type&gt;&lt;contributors&gt;&lt;authors&gt;&lt;author&gt;Axle Data,&lt;/author&gt;&lt;/authors&gt;&lt;/contributors&gt;&lt;titles&gt;&lt;title&gt;Consumer Data&lt;/title&gt;&lt;/titles&gt;&lt;volume&gt;2023&lt;/volume&gt;&lt;number&gt;&amp;#xD;&lt;/number&gt;&lt;dates&gt;&lt;year&gt;2023&lt;/year&gt;&lt;/dates&gt;&lt;urls&gt;&lt;related-urls&gt;&lt;url&gt;https://www.data-axle.com/our-data/&lt;/url&gt;&lt;/related-urls&gt;&lt;/urls&gt;&lt;/record&gt;&lt;/Cite&gt;&lt;Cite&gt;&lt;Author&gt;Canada Post&lt;/Author&gt;&lt;Year&gt;2023&lt;/Year&gt;&lt;RecNum&gt;33&lt;/RecNum&gt;&lt;record&gt;&lt;rec-number&gt;33&lt;/rec-number&gt;&lt;foreign-keys&gt;&lt;key app="EN" db-id="5s00wz95wzts9mevxzy5rrfq0wa09dzwt2az" timestamp="1704467983"&gt;33&lt;/key&gt;&lt;/foreign-keys&gt;&lt;ref-type name="Web Page"&gt;12&lt;/ref-type&gt;&lt;contributors&gt;&lt;authors&gt;&lt;author&gt;Canada Post,&lt;/author&gt;&lt;/authors&gt;&lt;/contributors&gt;&lt;titles&gt;&lt;title&gt;Post Office Locator&lt;/title&gt;&lt;/titles&gt;&lt;dates&gt;&lt;year&gt;2023&lt;/year&gt;&lt;/dates&gt;&lt;urls&gt;&lt;related-urls&gt;&lt;url&gt;https://www.canadapost-postescanada.ca/information/app/fpo/personal/findpostoffice&lt;/url&gt;&lt;/related-urls&gt;&lt;/urls&gt;&lt;custom1&gt;2023&lt;/custom1&gt;&lt;custom2&gt;June&lt;/custom2&gt;&lt;/record&gt;&lt;/Cite&gt;&lt;/EndNote&gt;</w:instrText>
       </w:r>
       <w:r>
         <w:rPr>
@@ -6463,8 +6561,8 @@
           <w:fldData xml:space="preserve">PEVuZE5vdGU+PENpdGU+PEF1dGhvcj5CYW5rIG9mIE1vbnRyZWFsPC9BdXRob3I+PFllYXI+MjAy
 MzwvWWVhcj48UmVjTnVtPjM0PC9SZWNOdW0+PERpc3BsYXlUZXh0Pig8c3R5bGUgZmFjZT0iaXRh
 bGljIj4zNC0zOTwvc3R5bGU+KTwvRGlzcGxheVRleHQ+PHJlY29yZD48cmVjLW51bWJlcj4zNDwv
-cmVjLW51bWJlcj48Zm9yZWlnbi1rZXlzPjxrZXkgYXBwPSJFTiIgZGItaWQ9IjBkNTJyMDlwdHBm
-cDBlZWZmcms1dnpmbWF6ejJ2c3JkeGQwYSIgdGltZXN0YW1wPSIxNzAxNzQ0NzkxIj4zNDwva2V5
+cmVjLW51bWJlcj48Zm9yZWlnbi1rZXlzPjxrZXkgYXBwPSJFTiIgZGItaWQ9IjVzMDB3ejk1d3p0
+czltZXZ4enk1cnJmcTB3YTA5ZHp3dDJheiIgdGltZXN0YW1wPSIxNzA0NDY3OTgzIj4zNDwva2V5
 PjwvZm9yZWlnbi1rZXlzPjxyZWYtdHlwZSBuYW1lPSJXZWIgUGFnZSI+MTI8L3JlZi10eXBlPjxj
 b250cmlidXRvcnM+PGF1dGhvcnM+PGF1dGhvcj5CYW5rIG9mIE1vbnRyZWFsLCA8L2F1dGhvcj48
 L2F1dGhvcnM+PC9jb250cmlidXRvcnM+PHRpdGxlcz48dGl0bGU+QmFuayBvZiBNb250cmVhbCBC
@@ -6477,8 +6575,8 @@
 PjxBdXRob3I+VGhlIEhvbmdrb25nIGFuZCBTaGFuZ2hhaSBCYW5raW5nIENvcnBvcmF0aW9uIExp
 bWl0ZWQgKEhTQkMpPC9BdXRob3I+PFllYXI+MjAyMzwvWWVhcj48UmVjTnVtPjM1PC9SZWNOdW0+
 PHJlY29yZD48cmVjLW51bWJlcj4zNTwvcmVjLW51bWJlcj48Zm9yZWlnbi1rZXlzPjxrZXkgYXBw
-PSJFTiIgZGItaWQ9IjBkNTJyMDlwdHBmcDBlZWZmcms1dnpmbWF6ejJ2c3JkeGQwYSIgdGltZXN0
-YW1wPSIxNzAxNzQ0NzkxIj4zNTwva2V5PjwvZm9yZWlnbi1rZXlzPjxyZWYtdHlwZSBuYW1lPSJX
+PSJFTiIgZGItaWQ9IjVzMDB3ejk1d3p0czltZXZ4enk1cnJmcTB3YTA5ZHp3dDJheiIgdGltZXN0
+YW1wPSIxNzA0NDY3OTgzIj4zNTwva2V5PjwvZm9yZWlnbi1rZXlzPjxyZWYtdHlwZSBuYW1lPSJX
 ZWIgUGFnZSI+MTI8L3JlZi10eXBlPjxjb250cmlidXRvcnM+PGF1dGhvcnM+PGF1dGhvcj5UaGUg
 SG9uZ2tvbmcgYW5kIFNoYW5naGFpIEJhbmtpbmcgQ29ycG9yYXRpb24gTGltaXRlZCAoSFNCQyks
 PC9hdXRob3I+PC9hdXRob3JzPjwvY29udHJpYnV0b3JzPjx0aXRsZXM+PHRpdGxlPkhTQkMgQnJh
@@ -6489,8 +6587,8 @@
 b2NhdG9yLzwvdXJsPjwvcmVsYXRlZC11cmxzPjwvdXJscz48L3JlY29yZD48L0NpdGU+PENpdGU+
 PEF1dGhvcj5OYXRpb25hbCBCYW5rPC9BdXRob3I+PFllYXI+MjAyMzwvWWVhcj48UmVjTnVtPjM2
 PC9SZWNOdW0+PHJlY29yZD48cmVjLW51bWJlcj4zNjwvcmVjLW51bWJlcj48Zm9yZWlnbi1rZXlz
-PjxrZXkgYXBwPSJFTiIgZGItaWQ9IjBkNTJyMDlwdHBmcDBlZWZmcms1dnpmbWF6ejJ2c3JkeGQw
-YSIgdGltZXN0YW1wPSIxNzAxNzQ0NzkxIj4zNjwva2V5PjwvZm9yZWlnbi1rZXlzPjxyZWYtdHlw
+PjxrZXkgYXBwPSJFTiIgZGItaWQ9IjVzMDB3ejk1d3p0czltZXZ4enk1cnJmcTB3YTA5ZHp3dDJh
+eiIgdGltZXN0YW1wPSIxNzA0NDY3OTgzIj4zNjwva2V5PjwvZm9yZWlnbi1rZXlzPjxyZWYtdHlw
 ZSBuYW1lPSJXZWIgUGFnZSI+MTI8L3JlZi10eXBlPjxjb250cmlidXRvcnM+PGF1dGhvcnM+PGF1
 dGhvcj5OYXRpb25hbCBCYW5rLDwvYXV0aG9yPjwvYXV0aG9ycz48L2NvbnRyaWJ1dG9ycz48dGl0
 bGVzPjx0aXRsZT5OYXRpb25hbCBCYW5rIEJyYW5jaGVzIExvY2F0b3I8L3RpdGxlPjwvdGl0bGVz
@@ -6504,8 +6602,8 @@
 dG9tMj5NYXk8L2N1c3RvbTI+PC9yZWNvcmQ+PC9DaXRlPjxDaXRlPjxBdXRob3I+Um95YWwgQmFu
 ayBvZiBDYW5hZGE8L0F1dGhvcj48WWVhcj4yMDIzPC9ZZWFyPjxSZWNOdW0+Mzc8L1JlY051bT48
 cmVjb3JkPjxyZWMtbnVtYmVyPjM3PC9yZWMtbnVtYmVyPjxmb3JlaWduLWtleXM+PGtleSBhcHA9
-IkVOIiBkYi1pZD0iMGQ1MnIwOXB0cGZwMGVlZmZyazV2emZtYXp6MnZzcmR4ZDBhIiB0aW1lc3Rh
-bXA9IjE3MDE3NDQ3OTEiPjM3PC9rZXk+PC9mb3JlaWduLWtleXM+PHJlZi10eXBlIG5hbWU9Ildl
+IkVOIiBkYi1pZD0iNXMwMHd6OTV3enRzOW1ldnh6eTVycmZxMHdhMDlkend0MmF6IiB0aW1lc3Rh
+bXA9IjE3MDQ0Njc5ODMiPjM3PC9rZXk+PC9mb3JlaWduLWtleXM+PHJlZi10eXBlIG5hbWU9Ildl
 YiBQYWdlIj4xMjwvcmVmLXR5cGU+PGNvbnRyaWJ1dG9ycz48YXV0aG9ycz48YXV0aG9yPlJveWFs
 IEJhbmsgb2YgQ2FuYWRhLDwvYXV0aG9yPjwvYXV0aG9ycz48L2NvbnRyaWJ1dG9ycz48dGl0bGVz
 Pjx0aXRsZT5SQkMgQnJhbmNoIGFuZCBBQk0gTG9jYXRvcjwvdGl0bGU+PC90aXRsZXM+PHBhZ2Vz
@@ -6516,8 +6614,8 @@
 PC9yZWxhdGVkLXVybHM+PC91cmxzPjwvcmVjb3JkPjwvQ2l0ZT48Q2l0ZT48QXV0aG9yPlNjb3Rp
 YWJhbms8L0F1dGhvcj48WWVhcj4yMDIzPC9ZZWFyPjxSZWNOdW0+Mzg8L1JlY051bT48cmVjb3Jk
 PjxyZWMtbnVtYmVyPjM4PC9yZWMtbnVtYmVyPjxmb3JlaWduLWtleXM+PGtleSBhcHA9IkVOIiBk
-Yi1pZD0iMGQ1MnIwOXB0cGZwMGVlZmZyazV2emZtYXp6MnZzcmR4ZDBhIiB0aW1lc3RhbXA9IjE3
-MDE3NDQ3OTEiPjM4PC9rZXk+PC9mb3JlaWduLWtleXM+PHJlZi10eXBlIG5hbWU9IldlYiBQYWdl
+Yi1pZD0iNXMwMHd6OTV3enRzOW1ldnh6eTVycmZxMHdhMDlkend0MmF6IiB0aW1lc3RhbXA9IjE3
+MDQ0Njc5ODMiPjM4PC9rZXk+PC9mb3JlaWduLWtleXM+PHJlZi10eXBlIG5hbWU9IldlYiBQYWdl
 Ij4xMjwvcmVmLXR5cGU+PGNvbnRyaWJ1dG9ycz48YXV0aG9ycz48YXV0aG9yPlNjb3RpYWJhbmss
 PC9hdXRob3I+PC9hdXRob3JzPjwvY29udHJpYnV0b3JzPjx0aXRsZXM+PHRpdGxlPlNjb3RpYWJh
 bmsgQUJNIGFuZCBCcmFuY2ggTG9jYXRvcjwvdGl0bGU+PC90aXRsZXM+PHZvbHVtZT4yMDIzPC92
@@ -6526,8 +6624,8 @@
 YXRvci9pbmRleC5odG1sPC91cmw+PC9yZWxhdGVkLXVybHM+PC91cmxzPjwvcmVjb3JkPjwvQ2l0
 ZT48Q2l0ZT48QXV0aG9yPlRoZSBUb3JvbnRvIERvbWluaW9uIEJhbms8L0F1dGhvcj48WWVhcj4y
 MDIzPC9ZZWFyPjxSZWNOdW0+Mzk8L1JlY051bT48cmVjb3JkPjxyZWMtbnVtYmVyPjM5PC9yZWMt
-bnVtYmVyPjxmb3JlaWduLWtleXM+PGtleSBhcHA9IkVOIiBkYi1pZD0iMGQ1MnIwOXB0cGZwMGVl
-ZmZyazV2emZtYXp6MnZzcmR4ZDBhIiB0aW1lc3RhbXA9IjE3MDE3NDQ3OTEiPjM5PC9rZXk+PC9m
+bnVtYmVyPjxmb3JlaWduLWtleXM+PGtleSBhcHA9IkVOIiBkYi1pZD0iNXMwMHd6OTV3enRzOW1l
+dnh6eTVycmZxMHdhMDlkend0MmF6IiB0aW1lc3RhbXA9IjE3MDQ0Njc5ODMiPjM5PC9rZXk+PC9m
 b3JlaWduLWtleXM+PHJlZi10eXBlIG5hbWU9IldlYiBQYWdlIj4xMjwvcmVmLXR5cGU+PGNvbnRy
 aWJ1dG9ycz48YXV0aG9ycz48YXV0aG9yPlRoZSBUb3JvbnRvIERvbWluaW9uIEJhbmssPC9hdXRo
 b3I+PC9hdXRob3JzPjwvY29udHJpYnV0b3JzPjx0aXRsZXM+PHRpdGxlPlREIEJhbmsgQnJhbmNo
@@ -6556,8 +6654,8 @@
           <w:fldData xml:space="preserve">PEVuZE5vdGU+PENpdGU+PEF1dGhvcj5CYW5rIG9mIE1vbnRyZWFsPC9BdXRob3I+PFllYXI+MjAy
 MzwvWWVhcj48UmVjTnVtPjM0PC9SZWNOdW0+PERpc3BsYXlUZXh0Pig8c3R5bGUgZmFjZT0iaXRh
 bGljIj4zNC0zOTwvc3R5bGU+KTwvRGlzcGxheVRleHQ+PHJlY29yZD48cmVjLW51bWJlcj4zNDwv
-cmVjLW51bWJlcj48Zm9yZWlnbi1rZXlzPjxrZXkgYXBwPSJFTiIgZGItaWQ9IjBkNTJyMDlwdHBm
-cDBlZWZmcms1dnpmbWF6ejJ2c3JkeGQwYSIgdGltZXN0YW1wPSIxNzAxNzQ0NzkxIj4zNDwva2V5
+cmVjLW51bWJlcj48Zm9yZWlnbi1rZXlzPjxrZXkgYXBwPSJFTiIgZGItaWQ9IjVzMDB3ejk1d3p0
+czltZXZ4enk1cnJmcTB3YTA5ZHp3dDJheiIgdGltZXN0YW1wPSIxNzA0NDY3OTgzIj4zNDwva2V5
 PjwvZm9yZWlnbi1rZXlzPjxyZWYtdHlwZSBuYW1lPSJXZWIgUGFnZSI+MTI8L3JlZi10eXBlPjxj
 b250cmlidXRvcnM+PGF1dGhvcnM+PGF1dGhvcj5CYW5rIG9mIE1vbnRyZWFsLCA8L2F1dGhvcj48
 L2F1dGhvcnM+PC9jb250cmlidXRvcnM+PHRpdGxlcz48dGl0bGU+QmFuayBvZiBNb250cmVhbCBC
@@ -6570,8 +6668,8 @@
 PjxBdXRob3I+VGhlIEhvbmdrb25nIGFuZCBTaGFuZ2hhaSBCYW5raW5nIENvcnBvcmF0aW9uIExp
 bWl0ZWQgKEhTQkMpPC9BdXRob3I+PFllYXI+MjAyMzwvWWVhcj48UmVjTnVtPjM1PC9SZWNOdW0+
 PHJlY29yZD48cmVjLW51bWJlcj4zNTwvcmVjLW51bWJlcj48Zm9yZWlnbi1rZXlzPjxrZXkgYXBw
-PSJFTiIgZGItaWQ9IjBkNTJyMDlwdHBmcDBlZWZmcms1dnpmbWF6ejJ2c3JkeGQwYSIgdGltZXN0
-YW1wPSIxNzAxNzQ0NzkxIj4zNTwva2V5PjwvZm9yZWlnbi1rZXlzPjxyZWYtdHlwZSBuYW1lPSJX
+PSJFTiIgZGItaWQ9IjVzMDB3ejk1d3p0czltZXZ4enk1cnJmcTB3YTA5ZHp3dDJheiIgdGltZXN0
+YW1wPSIxNzA0NDY3OTgzIj4zNTwva2V5PjwvZm9yZWlnbi1rZXlzPjxyZWYtdHlwZSBuYW1lPSJX
 ZWIgUGFnZSI+MTI8L3JlZi10eXBlPjxjb250cmlidXRvcnM+PGF1dGhvcnM+PGF1dGhvcj5UaGUg
 SG9uZ2tvbmcgYW5kIFNoYW5naGFpIEJhbmtpbmcgQ29ycG9yYXRpb24gTGltaXRlZCAoSFNCQyks
 PC9hdXRob3I+PC9hdXRob3JzPjwvY29udHJpYnV0b3JzPjx0aXRsZXM+PHRpdGxlPkhTQkMgQnJh
@@ -6582,8 +6680,8 @@
 b2NhdG9yLzwvdXJsPjwvcmVsYXRlZC11cmxzPjwvdXJscz48L3JlY29yZD48L0NpdGU+PENpdGU+
 PEF1dGhvcj5OYXRpb25hbCBCYW5rPC9BdXRob3I+PFllYXI+MjAyMzwvWWVhcj48UmVjTnVtPjM2
 PC9SZWNOdW0+PHJlY29yZD48cmVjLW51bWJlcj4zNjwvcmVjLW51bWJlcj48Zm9yZWlnbi1rZXlz
-PjxrZXkgYXBwPSJFTiIgZGItaWQ9IjBkNTJyMDlwdHBmcDBlZWZmcms1dnpmbWF6ejJ2c3JkeGQw
-YSIgdGltZXN0YW1wPSIxNzAxNzQ0NzkxIj4zNjwva2V5PjwvZm9yZWlnbi1rZXlzPjxyZWYtdHlw
+PjxrZXkgYXBwPSJFTiIgZGItaWQ9IjVzMDB3ejk1d3p0czltZXZ4enk1cnJmcTB3YTA5ZHp3dDJh
+eiIgdGltZXN0YW1wPSIxNzA0NDY3OTgzIj4zNjwva2V5PjwvZm9yZWlnbi1rZXlzPjxyZWYtdHlw
 ZSBuYW1lPSJXZWIgUGFnZSI+MTI8L3JlZi10eXBlPjxjb250cmlidXRvcnM+PGF1dGhvcnM+PGF1
 dGhvcj5OYXRpb25hbCBCYW5rLDwvYXV0aG9yPjwvYXV0aG9ycz48L2NvbnRyaWJ1dG9ycz48dGl0
 bGVzPjx0aXRsZT5OYXRpb25hbCBCYW5rIEJyYW5jaGVzIExvY2F0b3I8L3RpdGxlPjwvdGl0bGVz
@@ -6597,8 +6695,8 @@
 dG9tMj5NYXk8L2N1c3RvbTI+PC9yZWNvcmQ+PC9DaXRlPjxDaXRlPjxBdXRob3I+Um95YWwgQmFu
 ayBvZiBDYW5hZGE8L0F1dGhvcj48WWVhcj4yMDIzPC9ZZWFyPjxSZWNOdW0+Mzc8L1JlY051bT48
 cmVjb3JkPjxyZWMtbnVtYmVyPjM3PC9yZWMtbnVtYmVyPjxmb3JlaWduLWtleXM+PGtleSBhcHA9
-IkVOIiBkYi1pZD0iMGQ1MnIwOXB0cGZwMGVlZmZyazV2emZtYXp6MnZzcmR4ZDBhIiB0aW1lc3Rh
-bXA9IjE3MDE3NDQ3OTEiPjM3PC9rZXk+PC9mb3JlaWduLWtleXM+PHJlZi10eXBlIG5hbWU9Ildl
+IkVOIiBkYi1pZD0iNXMwMHd6OTV3enRzOW1ldnh6eTVycmZxMHdhMDlkend0MmF6IiB0aW1lc3Rh
+bXA9IjE3MDQ0Njc5ODMiPjM3PC9rZXk+PC9mb3JlaWduLWtleXM+PHJlZi10eXBlIG5hbWU9Ildl
 YiBQYWdlIj4xMjwvcmVmLXR5cGU+PGNvbnRyaWJ1dG9ycz48YXV0aG9ycz48YXV0aG9yPlJveWFs
 IEJhbmsgb2YgQ2FuYWRhLDwvYXV0aG9yPjwvYXV0aG9ycz48L2NvbnRyaWJ1dG9ycz48dGl0bGVz
 Pjx0aXRsZT5SQkMgQnJhbmNoIGFuZCBBQk0gTG9jYXRvcjwvdGl0bGU+PC90aXRsZXM+PHBhZ2Vz
@@ -6609,8 +6707,8 @@
 PC9yZWxhdGVkLXVybHM+PC91cmxzPjwvcmVjb3JkPjwvQ2l0ZT48Q2l0ZT48QXV0aG9yPlNjb3Rp
 YWJhbms8L0F1dGhvcj48WWVhcj4yMDIzPC9ZZWFyPjxSZWNOdW0+Mzg8L1JlY051bT48cmVjb3Jk
 PjxyZWMtbnVtYmVyPjM4PC9yZWMtbnVtYmVyPjxmb3JlaWduLWtleXM+PGtleSBhcHA9IkVOIiBk
-Yi1pZD0iMGQ1MnIwOXB0cGZwMGVlZmZyazV2emZtYXp6MnZzcmR4ZDBhIiB0aW1lc3RhbXA9IjE3
-MDE3NDQ3OTEiPjM4PC9rZXk+PC9mb3JlaWduLWtleXM+PHJlZi10eXBlIG5hbWU9IldlYiBQYWdl
+Yi1pZD0iNXMwMHd6OTV3enRzOW1ldnh6eTVycmZxMHdhMDlkend0MmF6IiB0aW1lc3RhbXA9IjE3
+MDQ0Njc5ODMiPjM4PC9rZXk+PC9mb3JlaWduLWtleXM+PHJlZi10eXBlIG5hbWU9IldlYiBQYWdl
 Ij4xMjwvcmVmLXR5cGU+PGNvbnRyaWJ1dG9ycz48YXV0aG9ycz48YXV0aG9yPlNjb3RpYWJhbmss
 PC9hdXRob3I+PC9hdXRob3JzPjwvY29udHJpYnV0b3JzPjx0aXRsZXM+PHRpdGxlPlNjb3RpYWJh
 bmsgQUJNIGFuZCBCcmFuY2ggTG9jYXRvcjwvdGl0bGU+PC90aXRsZXM+PHZvbHVtZT4yMDIzPC92
@@ -6619,8 +6717,8 @@
 YXRvci9pbmRleC5odG1sPC91cmw+PC9yZWxhdGVkLXVybHM+PC91cmxzPjwvcmVjb3JkPjwvQ2l0
 ZT48Q2l0ZT48QXV0aG9yPlRoZSBUb3JvbnRvIERvbWluaW9uIEJhbms8L0F1dGhvcj48WWVhcj4y
 MDIzPC9ZZWFyPjxSZWNOdW0+Mzk8L1JlY051bT48cmVjb3JkPjxyZWMtbnVtYmVyPjM5PC9yZWMt
-bnVtYmVyPjxmb3JlaWduLWtleXM+PGtleSBhcHA9IkVOIiBkYi1pZD0iMGQ1MnIwOXB0cGZwMGVl
-ZmZyazV2emZtYXp6MnZzcmR4ZDBhIiB0aW1lc3RhbXA9IjE3MDE3NDQ3OTEiPjM5PC9rZXk+PC9m
+bnVtYmVyPjxmb3JlaWduLWtleXM+PGtleSBhcHA9IkVOIiBkYi1pZD0iNXMwMHd6OTV3enRzOW1l
+dnh6eTVycmZxMHdhMDlkend0MmF6IiB0aW1lc3RhbXA9IjE3MDQ0Njc5ODMiPjM5PC9rZXk+PC9m
 b3JlaWduLWtleXM+PHJlZi10eXBlIG5hbWU9IldlYiBQYWdlIj4xMjwvcmVmLXR5cGU+PGNvbnRy
 aWJ1dG9ycz48YXV0aG9ycz48YXV0aG9yPlRoZSBUb3JvbnRvIERvbWluaW9uIEJhbmssPC9hdXRo
 b3I+PC9hdXRob3JzPjwvY29udHJpYnV0b3JzPjx0aXRsZXM+PHRpdGxlPlREIEJhbmsgQnJhbmNo
@@ -6826,7 +6924,7 @@
         <w:rPr>
           <w:rFonts w:ascii="Times New Roman" w:hAnsi="Times New Roman" w:cs="Times New Roman"/>
         </w:rPr>
-        <w:instrText xml:space="preserve"> ADDIN EN.CITE &lt;EndNote&gt;&lt;Cite&gt;&lt;Author&gt;Axle Data&lt;/Author&gt;&lt;Year&gt;2023&lt;/Year&gt;&lt;RecNum&gt;24&lt;/RecNum&gt;&lt;DisplayText&gt;(&lt;style face="italic"&gt;22&lt;/style&gt;)&lt;/DisplayText&gt;&lt;record&gt;&lt;rec-number&gt;22&lt;/rec-number&gt;&lt;foreign-keys&gt;&lt;key app="EN" db-id="0d52r09ptpfp0eeffrk5vzfmazz2vsrdxd0a" timestamp="1701744791"&gt;22&lt;/key&gt;&lt;/foreign-keys&gt;&lt;ref-type name="Aggregated Database"&gt;55&lt;/ref-type&gt;&lt;contributors&gt;&lt;authors&gt;&lt;author&gt;Axle Data,&lt;/author&gt;&lt;/authors&gt;&lt;/contributors&gt;&lt;titles&gt;&lt;title&gt;Consumer Data&lt;/title&gt;&lt;/titles&gt;&lt;volume&gt;2023&lt;/volume&gt;&lt;number&gt;&amp;#xD;&lt;/number&gt;&lt;dates&gt;&lt;year&gt;2023&lt;/year&gt;&lt;/dates&gt;&lt;urls&gt;&lt;related-urls&gt;&lt;url&gt;https://www.data-axle.com/our-data/&lt;/url&gt;&lt;/related-urls&gt;&lt;/urls&gt;&lt;/record&gt;&lt;/Cite&gt;&lt;/EndNote&gt;</w:instrText>
+        <w:instrText xml:space="preserve"> ADDIN EN.CITE &lt;EndNote&gt;&lt;Cite&gt;&lt;Author&gt;Axle Data&lt;/Author&gt;&lt;Year&gt;2023&lt;/Year&gt;&lt;RecNum&gt;24&lt;/RecNum&gt;&lt;DisplayText&gt;(&lt;style face="italic"&gt;22&lt;/style&gt;)&lt;/DisplayText&gt;&lt;record&gt;&lt;rec-number&gt;22&lt;/rec-number&gt;&lt;foreign-keys&gt;&lt;key app="EN" db-id="5s00wz95wzts9mevxzy5rrfq0wa09dzwt2az" timestamp="1704467983"&gt;22&lt;/key&gt;&lt;/foreign-keys&gt;&lt;ref-type name="Aggregated Database"&gt;55&lt;/ref-type&gt;&lt;contributors&gt;&lt;authors&gt;&lt;author&gt;Axle Data,&lt;/author&gt;&lt;/authors&gt;&lt;/contributors&gt;&lt;titles&gt;&lt;title&gt;Consumer Data&lt;/title&gt;&lt;/titles&gt;&lt;volume&gt;2023&lt;/volume&gt;&lt;number&gt;&amp;#xD;&lt;/number&gt;&lt;dates&gt;&lt;year&gt;2023&lt;/year&gt;&lt;/dates&gt;&lt;urls&gt;&lt;related-urls&gt;&lt;url&gt;https://www.data-axle.com/our-data/&lt;/url&gt;&lt;/related-urls&gt;&lt;/urls&gt;&lt;/record&gt;&lt;/Cite&gt;&lt;/EndNote&gt;</w:instrText>
       </w:r>
       <w:r>
         <w:rPr>
@@ -7214,7 +7312,7 @@
         <w:rPr>
           <w:rFonts w:ascii="Times New Roman" w:hAnsi="Times New Roman" w:cs="Times New Roman"/>
         </w:rPr>
-        <w:instrText xml:space="preserve"> ADDIN EN.CITE &lt;EndNote&gt;&lt;Cite&gt;&lt;Author&gt;GeoHub&lt;/Author&gt;&lt;Year&gt;2023&lt;/Year&gt;&lt;RecNum&gt;30&lt;/RecNum&gt;&lt;DisplayText&gt;(&lt;style face="italic"&gt;30&lt;/style&gt;)&lt;/DisplayText&gt;&lt;record&gt;&lt;rec-number&gt;30&lt;/rec-number&gt;&lt;foreign-keys&gt;&lt;key app="EN" db-id="0d52r09ptpfp0eeffrk5vzfmazz2vsrdxd0a" timestamp="1701744791"&gt;30&lt;/key&gt;&lt;/foreign-keys&gt;&lt;ref-type name="Aggregated Database"&gt;55&lt;/ref-type&gt;&lt;contributors&gt;&lt;authors&gt;&lt;author&gt;Ontario Ministry of Health GeoHub&lt;/author&gt;&lt;/authors&gt;&lt;/contributors&gt;&lt;titles&gt;&lt;title&gt;Ministry of Health service provider locations&lt;/title&gt;&lt;/titles&gt;&lt;edition&gt;May 23, 2023&lt;/edition&gt;&lt;dates&gt;&lt;year&gt;2023&lt;/year&gt;&lt;/dates&gt;&lt;urls&gt;&lt;related-urls&gt;&lt;url&gt;https://geohub.lio.gov.on.ca/datasets/ministry-of-health-service-provider-locations/explore?showTable=true&lt;/url&gt;&lt;/related-urls&gt;&lt;/urls&gt;&lt;/record&gt;&lt;/Cite&gt;&lt;/EndNote&gt;</w:instrText>
+        <w:instrText xml:space="preserve"> ADDIN EN.CITE &lt;EndNote&gt;&lt;Cite&gt;&lt;Author&gt;GeoHub&lt;/Author&gt;&lt;Year&gt;2023&lt;/Year&gt;&lt;RecNum&gt;30&lt;/RecNum&gt;&lt;DisplayText&gt;(&lt;style face="italic"&gt;30&lt;/style&gt;)&lt;/DisplayText&gt;&lt;record&gt;&lt;rec-number&gt;30&lt;/rec-number&gt;&lt;foreign-keys&gt;&lt;key app="EN" db-id="5s00wz95wzts9mevxzy5rrfq0wa09dzwt2az" timestamp="1704467983"&gt;30&lt;/key&gt;&lt;/foreign-keys&gt;&lt;ref-type name="Aggregated Database"&gt;55&lt;/ref-type&gt;&lt;contributors&gt;&lt;authors&gt;&lt;author&gt;Ontario Ministry of Health GeoHub&lt;/author&gt;&lt;/authors&gt;&lt;/contributors&gt;&lt;titles&gt;&lt;title&gt;Ministry of Health service provider locations&lt;/title&gt;&lt;/titles&gt;&lt;edition&gt;May 23, 2023&lt;/edition&gt;&lt;dates&gt;&lt;year&gt;2023&lt;/year&gt;&lt;/dates&gt;&lt;urls&gt;&lt;related-urls&gt;&lt;url&gt;https://geohub.lio.gov.on.ca/datasets/ministry-of-health-service-provider-locations/explore?showTable=true&lt;/url&gt;&lt;/related-urls&gt;&lt;/urls&gt;&lt;/record&gt;&lt;/Cite&gt;&lt;/EndNote&gt;</w:instrText>
       </w:r>
       <w:r>
         <w:rPr>
@@ -7314,7 +7412,7 @@
         <w:rPr>
           <w:rFonts w:ascii="Times New Roman" w:hAnsi="Times New Roman" w:cs="Times New Roman"/>
         </w:rPr>
-        <w:instrText xml:space="preserve"> ADDIN EN.CITE &lt;EndNote&gt;&lt;Cite&gt;&lt;Author&gt;Hamilton Niagara Haldimand Brant Healthline&lt;/Author&gt;&lt;Year&gt;2023&lt;/Year&gt;&lt;RecNum&gt;40&lt;/RecNum&gt;&lt;DisplayText&gt;(&lt;style face="italic"&gt;40&lt;/style&gt;)&lt;/DisplayText&gt;&lt;record&gt;&lt;rec-number&gt;40&lt;/rec-number&gt;&lt;foreign-keys&gt;&lt;key app="EN" db-id="0d52r09ptpfp0eeffrk5vzfmazz2vsrdxd0a" timestamp="1701744791"&gt;40&lt;/key&gt;&lt;/foreign-keys&gt;&lt;ref-type name="Web Page"&gt;12&lt;/ref-type&gt;&lt;contributors&gt;&lt;authors&gt;&lt;author&gt;Hamilton Niagara Haldimand Brant Healthline,&lt;/author&gt;&lt;/authors&gt;&lt;/contributors&gt;&lt;titles&gt;&lt;title&gt;Walk-In Medical Clinics - Hamilton&lt;/title&gt;&lt;/titles&gt;&lt;pages&gt;List of operational walk-in clinics in Hamilton with full addresses. &lt;/pages&gt;&lt;volume&gt;2023&lt;/volume&gt;&lt;number&gt;May&lt;/number&gt;&lt;dates&gt;&lt;year&gt;2023&lt;/year&gt;&lt;/dates&gt;&lt;urls&gt;&lt;related-urls&gt;&lt;url&gt;https://www.hnhbhealthline.ca/listServices.aspx?id=10072&amp;amp;region=Hamilton&lt;/url&gt;&lt;/related-urls&gt;&lt;/urls&gt;&lt;/record&gt;&lt;/Cite&gt;&lt;/EndNote&gt;</w:instrText>
+        <w:instrText xml:space="preserve"> ADDIN EN.CITE &lt;EndNote&gt;&lt;Cite&gt;&lt;Author&gt;Hamilton Niagara Haldimand Brant Healthline&lt;/Author&gt;&lt;Year&gt;2023&lt;/Year&gt;&lt;RecNum&gt;40&lt;/RecNum&gt;&lt;DisplayText&gt;(&lt;style face="italic"&gt;40&lt;/style&gt;)&lt;/DisplayText&gt;&lt;record&gt;&lt;rec-number&gt;40&lt;/rec-number&gt;&lt;foreign-keys&gt;&lt;key app="EN" db-id="5s00wz95wzts9mevxzy5rrfq0wa09dzwt2az" timestamp="1704467983"&gt;40&lt;/key&gt;&lt;/foreign-keys&gt;&lt;ref-type name="Web Page"&gt;12&lt;/ref-type&gt;&lt;contributors&gt;&lt;authors&gt;&lt;author&gt;Hamilton Niagara Haldimand Brant Healthline,&lt;/author&gt;&lt;/authors&gt;&lt;/contributors&gt;&lt;titles&gt;&lt;title&gt;Walk-In Medical Clinics - Hamilton&lt;/title&gt;&lt;/titles&gt;&lt;pages&gt;List of operational walk-in clinics in Hamilton with full addresses. &lt;/pages&gt;&lt;volume&gt;2023&lt;/volume&gt;&lt;number&gt;May&lt;/number&gt;&lt;dates&gt;&lt;year&gt;2023&lt;/year&gt;&lt;/dates&gt;&lt;urls&gt;&lt;related-urls&gt;&lt;url&gt;https://www.hnhbhealthline.ca/listServices.aspx?id=10072&amp;amp;region=Hamilton&lt;/url&gt;&lt;/related-urls&gt;&lt;/urls&gt;&lt;/record&gt;&lt;/Cite&gt;&lt;/EndNote&gt;</w:instrText>
       </w:r>
       <w:r>
         <w:rPr>
@@ -7621,7 +7719,7 @@
         <w:rPr>
           <w:rFonts w:ascii="Times New Roman" w:hAnsi="Times New Roman" w:cs="Times New Roman"/>
         </w:rPr>
-        <w:instrText xml:space="preserve"> ADDIN EN.CITE &lt;EndNote&gt;&lt;Cite&gt;&lt;Author&gt;Government of Canada&lt;/Author&gt;&lt;Year&gt;2023&lt;/Year&gt;&lt;RecNum&gt;2164&lt;/RecNum&gt;&lt;DisplayText&gt;(&lt;style face="italic"&gt;41&lt;/style&gt;)&lt;/DisplayText&gt;&lt;record&gt;&lt;rec-number&gt;41&lt;/rec-number&gt;&lt;foreign-keys&gt;&lt;key app="EN" db-id="0d52r09ptpfp0eeffrk5vzfmazz2vsrdxd0a" timestamp="1701744791"&gt;41&lt;/key&gt;&lt;/foreign-keys&gt;&lt;ref-type name="Web Page"&gt;12&lt;/ref-type&gt;&lt;contributors&gt;&lt;authors&gt;&lt;author&gt;Government of Canada, &lt;/author&gt;&lt;/authors&gt;&lt;/contributors&gt;&lt;titles&gt;&lt;title&gt;Census of Population&lt;/title&gt;&lt;/titles&gt;&lt;dates&gt;&lt;year&gt;2023&lt;/year&gt;&lt;/dates&gt;&lt;urls&gt;&lt;related-urls&gt;&lt;url&gt;https://www12.statcan.gc.ca/census-recensement/index-eng.cfm&lt;/url&gt;&lt;/related-urls&gt;&lt;/urls&gt;&lt;/record&gt;&lt;/Cite&gt;&lt;/EndNote&gt;</w:instrText>
+        <w:instrText xml:space="preserve"> ADDIN EN.CITE &lt;EndNote&gt;&lt;Cite&gt;&lt;Author&gt;Government of Canada&lt;/Author&gt;&lt;Year&gt;2023&lt;/Year&gt;&lt;RecNum&gt;2164&lt;/RecNum&gt;&lt;DisplayText&gt;(&lt;style face="italic"&gt;41&lt;/style&gt;)&lt;/DisplayText&gt;&lt;record&gt;&lt;rec-number&gt;41&lt;/rec-number&gt;&lt;foreign-keys&gt;&lt;key app="EN" db-id="5s00wz95wzts9mevxzy5rrfq0wa09dzwt2az" timestamp="1704467983"&gt;41&lt;/key&gt;&lt;/foreign-keys&gt;&lt;ref-type name="Web Page"&gt;12&lt;/ref-type&gt;&lt;contributors&gt;&lt;authors&gt;&lt;author&gt;Government of Canada, &lt;/author&gt;&lt;/authors&gt;&lt;/contributors&gt;&lt;titles&gt;&lt;title&gt;Census of Population&lt;/title&gt;&lt;/titles&gt;&lt;dates&gt;&lt;year&gt;2023&lt;/year&gt;&lt;/dates&gt;&lt;urls&gt;&lt;related-urls&gt;&lt;url&gt;https://www12.statcan.gc.ca/census-recensement/index-eng.cfm&lt;/url&gt;&lt;/related-urls&gt;&lt;/urls&gt;&lt;/record&gt;&lt;/Cite&gt;&lt;/EndNote&gt;</w:instrText>
       </w:r>
       <w:r>
         <w:rPr>
@@ -7769,7 +7867,7 @@
         <w:rPr>
           <w:rFonts w:ascii="Times New Roman" w:hAnsi="Times New Roman" w:cs="Times New Roman"/>
         </w:rPr>
-        <w:instrText xml:space="preserve"> ADDIN EN.CITE &lt;EndNote&gt;&lt;Cite&gt;&lt;Author&gt;Government of Canada&lt;/Author&gt;&lt;Year&gt;2023&lt;/Year&gt;&lt;RecNum&gt;2165&lt;/RecNum&gt;&lt;DisplayText&gt;(&lt;style face="italic"&gt;42&lt;/style&gt;)&lt;/DisplayText&gt;&lt;record&gt;&lt;rec-number&gt;42&lt;/rec-number&gt;&lt;foreign-keys&gt;&lt;key app="EN" db-id="0d52r09ptpfp0eeffrk5vzfmazz2vsrdxd0a" timestamp="1701744791"&gt;42&lt;/key&gt;&lt;/foreign-keys&gt;&lt;ref-type name="Web Page"&gt;12&lt;/ref-type&gt;&lt;contributors&gt;&lt;authors&gt;&lt;author&gt;Government of Canada,&lt;/author&gt;&lt;/authors&gt;&lt;/contributors&gt;&lt;titles&gt;&lt;title&gt;Low income cut-offs&lt;/title&gt;&lt;/titles&gt;&lt;dates&gt;&lt;year&gt;2023&lt;/year&gt;&lt;/dates&gt;&lt;urls&gt;&lt;related-urls&gt;&lt;url&gt;https://www150.statcan.gc.ca/n1/pub/75f0002m/2012002/lico-sfr-eng.htm&lt;/url&gt;&lt;/related-urls&gt;&lt;/urls&gt;&lt;/record&gt;&lt;/Cite&gt;&lt;/EndNote&gt;</w:instrText>
+        <w:instrText xml:space="preserve"> ADDIN EN.CITE &lt;EndNote&gt;&lt;Cite&gt;&lt;Author&gt;Government of Canada&lt;/Author&gt;&lt;Year&gt;2023&lt;/Year&gt;&lt;RecNum&gt;2165&lt;/RecNum&gt;&lt;DisplayText&gt;(&lt;style face="italic"&gt;42&lt;/style&gt;)&lt;/DisplayText&gt;&lt;record&gt;&lt;rec-number&gt;42&lt;/rec-number&gt;&lt;foreign-keys&gt;&lt;key app="EN" db-id="5s00wz95wzts9mevxzy5rrfq0wa09dzwt2az" timestamp="1704467983"&gt;42&lt;/key&gt;&lt;/foreign-keys&gt;&lt;ref-type name="Web Page"&gt;12&lt;/ref-type&gt;&lt;contributors&gt;&lt;authors&gt;&lt;author&gt;Government of Canada,&lt;/author&gt;&lt;/authors&gt;&lt;/contributors&gt;&lt;titles&gt;&lt;title&gt;Low income cut-offs&lt;/title&gt;&lt;/titles&gt;&lt;dates&gt;&lt;year&gt;2023&lt;/year&gt;&lt;/dates&gt;&lt;urls&gt;&lt;related-urls&gt;&lt;url&gt;https://www150.statcan.gc.ca/n1/pub/75f0002m/2012002/lico-sfr-eng.htm&lt;/url&gt;&lt;/related-urls&gt;&lt;/urls&gt;&lt;/record&gt;&lt;/Cite&gt;&lt;/EndNote&gt;</w:instrText>
       </w:r>
       <w:r>
         <w:rPr>
@@ -7857,7 +7955,7 @@
         <w:rPr>
           <w:rFonts w:ascii="Times New Roman" w:hAnsi="Times New Roman" w:cs="Times New Roman"/>
         </w:rPr>
-        <w:instrText xml:space="preserve"> ADDIN EN.CITE &lt;EndNote&gt;&lt;Cite&gt;&lt;Author&gt;von Bergmann&lt;/Author&gt;&lt;Year&gt;NA&lt;/Year&gt;&lt;RecNum&gt;2168&lt;/RecNum&gt;&lt;DisplayText&gt;(&lt;style face="italic"&gt;43&lt;/style&gt;)&lt;/DisplayText&gt;&lt;record&gt;&lt;rec-number&gt;43&lt;/rec-number&gt;&lt;foreign-keys&gt;&lt;key app="EN" db-id="0d52r09ptpfp0eeffrk5vzfmazz2vsrdxd0a" timestamp="1701744791"&gt;43&lt;/key&gt;&lt;/foreign-keys&gt;&lt;ref-type name="Dataset"&gt;59&lt;/ref-type&gt;&lt;contributors&gt;&lt;authors&gt;&lt;author&gt;von Bergmann, J. &lt;/author&gt;&lt;/authors&gt;&lt;/contributors&gt;&lt;titles&gt;&lt;title&gt;Cancensus and CensusMapper&lt;/title&gt;&lt;/titles&gt;&lt;dates&gt;&lt;year&gt;NA&lt;/year&gt;&lt;/dates&gt;&lt;urls&gt;&lt;related-urls&gt;&lt;url&gt;https://cran.r-project.org/web/packages/cancensus/vignettes/cancensus.html&lt;/url&gt;&lt;/related-urls&gt;&lt;/urls&gt;&lt;/record&gt;&lt;/Cite&gt;&lt;/EndNote&gt;</w:instrText>
+        <w:instrText xml:space="preserve"> ADDIN EN.CITE &lt;EndNote&gt;&lt;Cite&gt;&lt;Author&gt;von Bergmann&lt;/Author&gt;&lt;Year&gt;NA&lt;/Year&gt;&lt;RecNum&gt;2168&lt;/RecNum&gt;&lt;DisplayText&gt;(&lt;style face="italic"&gt;43&lt;/style&gt;)&lt;/DisplayText&gt;&lt;record&gt;&lt;rec-number&gt;43&lt;/rec-number&gt;&lt;foreign-keys&gt;&lt;key app="EN" db-id="5s00wz95wzts9mevxzy5rrfq0wa09dzwt2az" timestamp="1704467983"&gt;43&lt;/key&gt;&lt;/foreign-keys&gt;&lt;ref-type name="Dataset"&gt;59&lt;/ref-type&gt;&lt;contributors&gt;&lt;authors&gt;&lt;author&gt;von Bergmann, J. &lt;/author&gt;&lt;/authors&gt;&lt;/contributors&gt;&lt;titles&gt;&lt;title&gt;Cancensus and CensusMapper&lt;/title&gt;&lt;/titles&gt;&lt;dates&gt;&lt;year&gt;NA&lt;/year&gt;&lt;/dates&gt;&lt;urls&gt;&lt;related-urls&gt;&lt;url&gt;https://cran.r-project.org/web/packages/cancensus/vignettes/cancensus.html&lt;/url&gt;&lt;/related-urls&gt;&lt;/urls&gt;&lt;/record&gt;&lt;/Cite&gt;&lt;/EndNote&gt;</w:instrText>
       </w:r>
       <w:r>
         <w:rPr>
@@ -8154,7 +8252,7 @@
           <w:color w:val="000000"/>
           <w:shd w:val="clear" w:color="auto" w:fill="FFFFFF"/>
         </w:rPr>
-        <w:instrText xml:space="preserve"> ADDIN EN.CITE &lt;EndNote&gt;&lt;Cite&gt;&lt;Author&gt;Pereira&lt;/Author&gt;&lt;Year&gt;2021&lt;/Year&gt;&lt;RecNum&gt;41&lt;/RecNum&gt;&lt;DisplayText&gt;(&lt;style face="italic"&gt;44&lt;/style&gt;)&lt;/DisplayText&gt;&lt;record&gt;&lt;rec-number&gt;44&lt;/rec-number&gt;&lt;foreign-keys&gt;&lt;key app="EN" db-id="0d52r09ptpfp0eeffrk5vzfmazz2vsrdxd0a" timestamp="1701744791"&gt;44&lt;/key&gt;&lt;/foreign-keys&gt;&lt;ref-type name="Journal Article"&gt;17&lt;/ref-type&gt;&lt;contributors&gt;&lt;authors&gt;&lt;author&gt;Pereira, Rafael H. M. &lt;/author&gt;&lt;author&gt;Saraiva, Marcus&lt;/author&gt;&lt;author&gt;Herszenhut, Daniel &lt;/author&gt;&lt;author&gt;Braga, Carlos Kaue Vieira &lt;/author&gt;&lt;author&gt;Conway, Matthew Wigginton &lt;/author&gt;&lt;/authors&gt;&lt;/contributors&gt;&lt;titles&gt;&lt;title&gt;r5r: Rapid Realistic Routing on Multimodal Transport Networks with R5 in R&lt;/title&gt;&lt;secondary-title&gt;Transport Findings&lt;/secondary-title&gt;&lt;/titles&gt;&lt;periodical&gt;&lt;full-title&gt;Transport Findings&lt;/full-title&gt;&lt;/periodical&gt;&lt;dates&gt;&lt;year&gt;2021&lt;/year&gt;&lt;/dates&gt;&lt;urls&gt;&lt;/urls&gt;&lt;electronic-resource-num&gt;https://doi.org/10.32866/001c.21262&lt;/electronic-resource-num&gt;&lt;/record&gt;&lt;/Cite&gt;&lt;/EndNote&gt;</w:instrText>
+        <w:instrText xml:space="preserve"> ADDIN EN.CITE &lt;EndNote&gt;&lt;Cite&gt;&lt;Author&gt;Pereira&lt;/Author&gt;&lt;Year&gt;2021&lt;/Year&gt;&lt;RecNum&gt;41&lt;/RecNum&gt;&lt;DisplayText&gt;(&lt;style face="italic"&gt;44&lt;/style&gt;)&lt;/DisplayText&gt;&lt;record&gt;&lt;rec-number&gt;44&lt;/rec-number&gt;&lt;foreign-keys&gt;&lt;key app="EN" db-id="5s00wz95wzts9mevxzy5rrfq0wa09dzwt2az" timestamp="1704467983"&gt;44&lt;/key&gt;&lt;/foreign-keys&gt;&lt;ref-type name="Journal Article"&gt;17&lt;/ref-type&gt;&lt;contributors&gt;&lt;authors&gt;&lt;author&gt;Pereira, Rafael H. M. &lt;/author&gt;&lt;author&gt;Saraiva, Marcus&lt;/author&gt;&lt;author&gt;Herszenhut, Daniel &lt;/author&gt;&lt;author&gt;Braga, Carlos Kaue Vieira &lt;/author&gt;&lt;author&gt;Conway, Matthew Wigginton &lt;/author&gt;&lt;/authors&gt;&lt;/contributors&gt;&lt;titles&gt;&lt;title&gt;r5r: Rapid Realistic Routing on Multimodal Transport Networks with R5 in R&lt;/title&gt;&lt;secondary-title&gt;Transport Findings&lt;/secondary-title&gt;&lt;/titles&gt;&lt;periodical&gt;&lt;full-title&gt;Transport Findings&lt;/full-title&gt;&lt;/periodical&gt;&lt;dates&gt;&lt;year&gt;2021&lt;/year&gt;&lt;/dates&gt;&lt;urls&gt;&lt;/urls&gt;&lt;electronic-resource-num&gt;https://doi.org/10.32866/001c.21262&lt;/electronic-resource-num&gt;&lt;/record&gt;&lt;/Cite&gt;&lt;/EndNote&gt;</w:instrText>
       </w:r>
       <w:r>
         <w:rPr>
@@ -8276,14 +8374,30 @@
           <w:rFonts w:ascii="Times New Roman" w:eastAsia="Times New Roman" w:hAnsi="Times New Roman" w:cs="Times New Roman"/>
           <w:color w:val="000000" w:themeColor="text1"/>
         </w:rPr>
-        <w:t>road network retrieved from Geofabri</w:t>
-      </w:r>
-      <w:r>
-        <w:rPr>
-          <w:rFonts w:ascii="Times New Roman" w:eastAsia="Times New Roman" w:hAnsi="Times New Roman" w:cs="Times New Roman"/>
-          <w:color w:val="000000" w:themeColor="text1"/>
-        </w:rPr>
-        <w:t xml:space="preserve">k, </w:t>
+        <w:t xml:space="preserve">road network retrieved from </w:t>
+      </w:r>
+      <w:proofErr w:type="spellStart"/>
+      <w:r>
+        <w:rPr>
+          <w:rFonts w:ascii="Times New Roman" w:eastAsia="Times New Roman" w:hAnsi="Times New Roman" w:cs="Times New Roman"/>
+          <w:color w:val="000000" w:themeColor="text1"/>
+        </w:rPr>
+        <w:t>Geofabri</w:t>
+      </w:r>
+      <w:r>
+        <w:rPr>
+          <w:rFonts w:ascii="Times New Roman" w:eastAsia="Times New Roman" w:hAnsi="Times New Roman" w:cs="Times New Roman"/>
+          <w:color w:val="000000" w:themeColor="text1"/>
+        </w:rPr>
+        <w:t>k</w:t>
+      </w:r>
+      <w:proofErr w:type="spellEnd"/>
+      <w:r>
+        <w:rPr>
+          <w:rFonts w:ascii="Times New Roman" w:eastAsia="Times New Roman" w:hAnsi="Times New Roman" w:cs="Times New Roman"/>
+          <w:color w:val="000000" w:themeColor="text1"/>
+        </w:rPr>
+        <w:t xml:space="preserve">, </w:t>
       </w:r>
       <w:r>
         <w:rPr>
@@ -8297,7 +8411,7 @@
           <w:rFonts w:ascii="Times New Roman" w:eastAsia="Times New Roman" w:hAnsi="Times New Roman" w:cs="Times New Roman"/>
           <w:color w:val="000000" w:themeColor="text1"/>
         </w:rPr>
-        <w:instrText xml:space="preserve"> ADDIN EN.CITE &lt;EndNote&gt;&lt;Cite&gt;&lt;Author&gt;Geofrabrik&lt;/Author&gt;&lt;Year&gt;2023&lt;/Year&gt;&lt;RecNum&gt;30&lt;/RecNum&gt;&lt;DisplayText&gt;(&lt;style face="italic"&gt;45&lt;/style&gt;)&lt;/DisplayText&gt;&lt;record&gt;&lt;rec-number&gt;45&lt;/rec-number&gt;&lt;foreign-keys&gt;&lt;key app="EN" db-id="0d52r09ptpfp0eeffrk5vzfmazz2vsrdxd0a" timestamp="1701744791"&gt;45&lt;/key&gt;&lt;/foreign-keys&gt;&lt;ref-type name="Online Database"&gt;45&lt;/ref-type&gt;&lt;contributors&gt;&lt;authors&gt;&lt;author&gt;Geofrabrik,&lt;/author&gt;&lt;/authors&gt;&lt;/contributors&gt;&lt;titles&gt;&lt;title&gt;Ontario,Canada - Open Street Map Data&lt;/title&gt;&lt;/titles&gt;&lt;dates&gt;&lt;year&gt;2023&lt;/year&gt;&lt;pub-dates&gt;&lt;date&gt;July, 2023&lt;/date&gt;&lt;/pub-dates&gt;&lt;/dates&gt;&lt;urls&gt;&lt;related-urls&gt;&lt;url&gt;https://www.geofabrik.de&lt;/url&gt;&lt;/related-urls&gt;&lt;/urls&gt;&lt;/record&gt;&lt;/Cite&gt;&lt;/EndNote&gt;</w:instrText>
+        <w:instrText xml:space="preserve"> ADDIN EN.CITE &lt;EndNote&gt;&lt;Cite&gt;&lt;Author&gt;Geofrabrik&lt;/Author&gt;&lt;Year&gt;2023&lt;/Year&gt;&lt;RecNum&gt;30&lt;/RecNum&gt;&lt;DisplayText&gt;(&lt;style face="italic"&gt;45&lt;/style&gt;)&lt;/DisplayText&gt;&lt;record&gt;&lt;rec-number&gt;45&lt;/rec-number&gt;&lt;foreign-keys&gt;&lt;key app="EN" db-id="5s00wz95wzts9mevxzy5rrfq0wa09dzwt2az" timestamp="1704467983"&gt;45&lt;/key&gt;&lt;/foreign-keys&gt;&lt;ref-type name="Online Database"&gt;45&lt;/ref-type&gt;&lt;contributors&gt;&lt;authors&gt;&lt;author&gt;Geofrabrik,&lt;/author&gt;&lt;/authors&gt;&lt;/contributors&gt;&lt;titles&gt;&lt;title&gt;Ontario,Canada - Open Street Map Data&lt;/title&gt;&lt;/titles&gt;&lt;dates&gt;&lt;year&gt;2023&lt;/year&gt;&lt;pub-dates&gt;&lt;date&gt;July, 2023&lt;/date&gt;&lt;/pub-dates&gt;&lt;/dates&gt;&lt;urls&gt;&lt;related-urls&gt;&lt;url&gt;https://www.geofabrik.de&lt;/url&gt;&lt;/related-urls&gt;&lt;/urls&gt;&lt;/record&gt;&lt;/Cite&gt;&lt;/EndNote&gt;</w:instrText>
       </w:r>
       <w:r>
         <w:rPr>
@@ -8392,7 +8506,7 @@
           <w:rFonts w:ascii="Times New Roman" w:eastAsia="Times New Roman" w:hAnsi="Times New Roman" w:cs="Times New Roman"/>
           <w:color w:val="000000" w:themeColor="text1"/>
         </w:rPr>
-        <w:instrText xml:space="preserve"> ADDIN EN.CITE &lt;EndNote&gt;&lt;Cite&gt;&lt;Author&gt;Transit Feeds&lt;/Author&gt;&lt;Year&gt;2023&lt;/Year&gt;&lt;RecNum&gt;29&lt;/RecNum&gt;&lt;DisplayText&gt;(&lt;style face="italic"&gt;46&lt;/style&gt;)&lt;/DisplayText&gt;&lt;record&gt;&lt;rec-number&gt;46&lt;/rec-number&gt;&lt;foreign-keys&gt;&lt;key app="EN" db-id="0d52r09ptpfp0eeffrk5vzfmazz2vsrdxd0a" timestamp="1701744791"&gt;46&lt;/key&gt;&lt;/foreign-keys&gt;&lt;ref-type name="Online Database"&gt;45&lt;/ref-type&gt;&lt;contributors&gt;&lt;authors&gt;&lt;author&gt;Transit Feeds,&lt;/author&gt;&lt;/authors&gt;&lt;/contributors&gt;&lt;titles&gt;&lt;title&gt;Hamilton Street Railway GTFS&lt;/title&gt;&lt;/titles&gt;&lt;dates&gt;&lt;year&gt;2023&lt;/year&gt;&lt;pub-dates&gt;&lt;date&gt;July, 2023&lt;/date&gt;&lt;/pub-dates&gt;&lt;/dates&gt;&lt;urls&gt;&lt;related-urls&gt;&lt;url&gt;https://transitfeeds.com&lt;/url&gt;&lt;/related-urls&gt;&lt;/urls&gt;&lt;/record&gt;&lt;/Cite&gt;&lt;/EndNote&gt;</w:instrText>
+        <w:instrText xml:space="preserve"> ADDIN EN.CITE &lt;EndNote&gt;&lt;Cite&gt;&lt;Author&gt;Transit Feeds&lt;/Author&gt;&lt;Year&gt;2023&lt;/Year&gt;&lt;RecNum&gt;29&lt;/RecNum&gt;&lt;DisplayText&gt;(&lt;style face="italic"&gt;46&lt;/style&gt;)&lt;/DisplayText&gt;&lt;record&gt;&lt;rec-number&gt;46&lt;/rec-number&gt;&lt;foreign-keys&gt;&lt;key app="EN" db-id="5s00wz95wzts9mevxzy5rrfq0wa09dzwt2az" timestamp="1704467983"&gt;46&lt;/key&gt;&lt;/foreign-keys&gt;&lt;ref-type name="Online Database"&gt;45&lt;/ref-type&gt;&lt;contributors&gt;&lt;authors&gt;&lt;author&gt;Transit Feeds,&lt;/author&gt;&lt;/authors&gt;&lt;/contributors&gt;&lt;titles&gt;&lt;title&gt;Hamilton Street Railway GTFS&lt;/title&gt;&lt;/titles&gt;&lt;dates&gt;&lt;year&gt;2023&lt;/year&gt;&lt;pub-dates&gt;&lt;date&gt;July, 2023&lt;/date&gt;&lt;/pub-dates&gt;&lt;/dates&gt;&lt;urls&gt;&lt;related-urls&gt;&lt;url&gt;https://transitfeeds.com&lt;/url&gt;&lt;/related-urls&gt;&lt;/urls&gt;&lt;/record&gt;&lt;/Cite&gt;&lt;/EndNote&gt;</w:instrText>
       </w:r>
       <w:r>
         <w:rPr>
@@ -8459,7 +8573,23 @@
           <w:rFonts w:ascii="Times New Roman" w:eastAsia="Times New Roman" w:hAnsi="Times New Roman" w:cs="Times New Roman"/>
           <w:color w:val="000000" w:themeColor="text1"/>
         </w:rPr>
-        <w:t xml:space="preserve"> destinations using the travel_time_matrix() function in </w:t>
+        <w:t xml:space="preserve"> destinations using the </w:t>
+      </w:r>
+      <w:proofErr w:type="spellStart"/>
+      <w:r>
+        <w:rPr>
+          <w:rFonts w:ascii="Times New Roman" w:eastAsia="Times New Roman" w:hAnsi="Times New Roman" w:cs="Times New Roman"/>
+          <w:color w:val="000000" w:themeColor="text1"/>
+        </w:rPr>
+        <w:t>travel_time_matrix</w:t>
+      </w:r>
+      <w:proofErr w:type="spellEnd"/>
+      <w:r>
+        <w:rPr>
+          <w:rFonts w:ascii="Times New Roman" w:eastAsia="Times New Roman" w:hAnsi="Times New Roman" w:cs="Times New Roman"/>
+          <w:color w:val="000000" w:themeColor="text1"/>
+        </w:rPr>
+        <w:t xml:space="preserve">() function in </w:t>
       </w:r>
       <w:r>
         <w:rPr>
@@ -8473,7 +8603,7 @@
           <w:rFonts w:ascii="Times New Roman" w:eastAsia="Times New Roman" w:hAnsi="Times New Roman" w:cs="Times New Roman"/>
           <w:color w:val="000000" w:themeColor="text1"/>
         </w:rPr>
-        <w:instrText xml:space="preserve"> ADDIN EN.CITE &lt;EndNote&gt;&lt;Cite ExcludeYear="1"&gt;&lt;Author&gt;Pereira&lt;/Author&gt;&lt;Year&gt;2021&lt;/Year&gt;&lt;RecNum&gt;41&lt;/RecNum&gt;&lt;DisplayText&gt;(&lt;style face="italic"&gt;44&lt;/style&gt;)&lt;/DisplayText&gt;&lt;record&gt;&lt;rec-number&gt;44&lt;/rec-number&gt;&lt;foreign-keys&gt;&lt;key app="EN" db-id="0d52r09ptpfp0eeffrk5vzfmazz2vsrdxd0a" timestamp="1701744791"&gt;44&lt;/key&gt;&lt;/foreign-keys&gt;&lt;ref-type name="Journal Article"&gt;17&lt;/ref-type&gt;&lt;contributors&gt;&lt;authors&gt;&lt;author&gt;Pereira, Rafael H. M. &lt;/author&gt;&lt;author&gt;Saraiva, Marcus&lt;/author&gt;&lt;author&gt;Herszenhut, Daniel &lt;/author&gt;&lt;author&gt;Braga, Carlos Kaue Vieira &lt;/author&gt;&lt;author&gt;Conway, Matthew Wigginton &lt;/author&gt;&lt;/authors&gt;&lt;/contributors&gt;&lt;titles&gt;&lt;title&gt;r5r: Rapid Realistic Routing on Multimodal Transport Networks with R5 in R&lt;/title&gt;&lt;secondary-title&gt;Transport Findings&lt;/secondary-title&gt;&lt;/titles&gt;&lt;periodical&gt;&lt;full-title&gt;Transport Findings&lt;/full-title&gt;&lt;/periodical&gt;&lt;dates&gt;&lt;year&gt;2021&lt;/year&gt;&lt;/dates&gt;&lt;urls&gt;&lt;/urls&gt;&lt;electronic-resource-num&gt;https://doi.org/10.32866/001c.21262&lt;/electronic-resource-num&gt;&lt;/record&gt;&lt;/Cite&gt;&lt;/EndNote&gt;</w:instrText>
+        <w:instrText xml:space="preserve"> ADDIN EN.CITE &lt;EndNote&gt;&lt;Cite ExcludeYear="1"&gt;&lt;Author&gt;Pereira&lt;/Author&gt;&lt;Year&gt;2021&lt;/Year&gt;&lt;RecNum&gt;41&lt;/RecNum&gt;&lt;DisplayText&gt;(&lt;style face="italic"&gt;44&lt;/style&gt;)&lt;/DisplayText&gt;&lt;record&gt;&lt;rec-number&gt;44&lt;/rec-number&gt;&lt;foreign-keys&gt;&lt;key app="EN" db-id="5s00wz95wzts9mevxzy5rrfq0wa09dzwt2az" timestamp="1704467983"&gt;44&lt;/key&gt;&lt;/foreign-keys&gt;&lt;ref-type name="Journal Article"&gt;17&lt;/ref-type&gt;&lt;contributors&gt;&lt;authors&gt;&lt;author&gt;Pereira, Rafael H. M. &lt;/author&gt;&lt;author&gt;Saraiva, Marcus&lt;/author&gt;&lt;author&gt;Herszenhut, Daniel &lt;/author&gt;&lt;author&gt;Braga, Carlos Kaue Vieira &lt;/author&gt;&lt;author&gt;Conway, Matthew Wigginton &lt;/author&gt;&lt;/authors&gt;&lt;/contributors&gt;&lt;titles&gt;&lt;title&gt;r5r: Rapid Realistic Routing on Multimodal Transport Networks with R5 in R&lt;/title&gt;&lt;secondary-title&gt;Transport Findings&lt;/secondary-title&gt;&lt;/titles&gt;&lt;periodical&gt;&lt;full-title&gt;Transport Findings&lt;/full-title&gt;&lt;/periodical&gt;&lt;dates&gt;&lt;year&gt;2021&lt;/year&gt;&lt;/dates&gt;&lt;urls&gt;&lt;/urls&gt;&lt;electronic-resource-num&gt;https://doi.org/10.32866/001c.21262&lt;/electronic-resource-num&gt;&lt;/record&gt;&lt;/Cite&gt;&lt;/EndNote&gt;</w:instrText>
       </w:r>
       <w:r>
         <w:rPr>
@@ -8568,7 +8698,23 @@
           <w:rFonts w:ascii="Times New Roman" w:eastAsia="Times New Roman" w:hAnsi="Times New Roman" w:cs="Times New Roman"/>
           <w:color w:val="000000" w:themeColor="text1"/>
         </w:rPr>
-        <w:t xml:space="preserve"> routing engine developed by Conveyal </w:t>
+        <w:t xml:space="preserve"> routing engine developed by </w:t>
+      </w:r>
+      <w:proofErr w:type="spellStart"/>
+      <w:r>
+        <w:rPr>
+          <w:rFonts w:ascii="Times New Roman" w:eastAsia="Times New Roman" w:hAnsi="Times New Roman" w:cs="Times New Roman"/>
+          <w:color w:val="000000" w:themeColor="text1"/>
+        </w:rPr>
+        <w:t>Conveyal</w:t>
+      </w:r>
+      <w:proofErr w:type="spellEnd"/>
+      <w:r>
+        <w:rPr>
+          <w:rFonts w:ascii="Times New Roman" w:eastAsia="Times New Roman" w:hAnsi="Times New Roman" w:cs="Times New Roman"/>
+          <w:color w:val="000000" w:themeColor="text1"/>
+        </w:rPr>
+        <w:t xml:space="preserve"> </w:t>
       </w:r>
       <w:r>
         <w:rPr>
@@ -8582,7 +8728,7 @@
           <w:rFonts w:ascii="Times New Roman" w:eastAsia="Times New Roman" w:hAnsi="Times New Roman" w:cs="Times New Roman"/>
           <w:color w:val="000000" w:themeColor="text1"/>
         </w:rPr>
-        <w:instrText xml:space="preserve"> ADDIN EN.CITE &lt;EndNote&gt;&lt;Cite&gt;&lt;Author&gt;Rafael H. M. Pereira&lt;/Author&gt;&lt;Year&gt;2023&lt;/Year&gt;&lt;RecNum&gt;2169&lt;/RecNum&gt;&lt;DisplayText&gt;(&lt;style face="italic"&gt;47&lt;/style&gt;)&lt;/DisplayText&gt;&lt;record&gt;&lt;rec-number&gt;47&lt;/rec-number&gt;&lt;foreign-keys&gt;&lt;key app="EN" db-id="0d52r09ptpfp0eeffrk5vzfmazz2vsrdxd0a" timestamp="1701744791"&gt;47&lt;/key&gt;&lt;/foreign-keys&gt;&lt;ref-type name="Dataset"&gt;59&lt;/ref-type&gt;&lt;contributors&gt;&lt;authors&gt;&lt;author&gt;Rafael H. M. Pereira, &lt;/author&gt;&lt;author&gt;Marcus Saraiva, &lt;/author&gt;&lt;author&gt;Daniel Herszenhut, &lt;/author&gt;&lt;author&gt;Carlos Kaue Braga&lt;/author&gt;&lt;/authors&gt;&lt;/contributors&gt;&lt;titles&gt;&lt;title&gt;Intro to r5r: Rapid Realistic Routing with R5 in R&lt;/title&gt;&lt;/titles&gt;&lt;dates&gt;&lt;year&gt;2023&lt;/year&gt;&lt;/dates&gt;&lt;urls&gt;&lt;related-urls&gt;&lt;url&gt;https://cran.r-project.org/web/packages/r5r/vignettes/r5r.html&lt;/url&gt;&lt;/related-urls&gt;&lt;/urls&gt;&lt;/record&gt;&lt;/Cite&gt;&lt;/EndNote&gt;</w:instrText>
+        <w:instrText xml:space="preserve"> ADDIN EN.CITE &lt;EndNote&gt;&lt;Cite&gt;&lt;Author&gt;Rafael H. M. Pereira&lt;/Author&gt;&lt;Year&gt;2023&lt;/Year&gt;&lt;RecNum&gt;2169&lt;/RecNum&gt;&lt;DisplayText&gt;(&lt;style face="italic"&gt;47&lt;/style&gt;)&lt;/DisplayText&gt;&lt;record&gt;&lt;rec-number&gt;47&lt;/rec-number&gt;&lt;foreign-keys&gt;&lt;key app="EN" db-id="5s00wz95wzts9mevxzy5rrfq0wa09dzwt2az" timestamp="1704467983"&gt;47&lt;/key&gt;&lt;/foreign-keys&gt;&lt;ref-type name="Dataset"&gt;59&lt;/ref-type&gt;&lt;contributors&gt;&lt;authors&gt;&lt;author&gt;Rafael H. M. Pereira, &lt;/author&gt;&lt;author&gt;Marcus Saraiva, &lt;/author&gt;&lt;author&gt;Daniel Herszenhut, &lt;/author&gt;&lt;author&gt;Carlos Kaue Braga&lt;/author&gt;&lt;/authors&gt;&lt;/contributors&gt;&lt;titles&gt;&lt;title&gt;Intro to r5r: Rapid Realistic Routing with R5 in R&lt;/title&gt;&lt;/titles&gt;&lt;dates&gt;&lt;year&gt;2023&lt;/year&gt;&lt;/dates&gt;&lt;urls&gt;&lt;related-urls&gt;&lt;url&gt;https://cran.r-project.org/web/packages/r5r/vignettes/r5r.html&lt;/url&gt;&lt;/related-urls&gt;&lt;/urls&gt;&lt;/record&gt;&lt;/Cite&gt;&lt;/EndNote&gt;</w:instrText>
       </w:r>
       <w:r>
         <w:rPr>
@@ -8885,7 +9031,7 @@
           <w:rFonts w:ascii="Times New Roman" w:eastAsia="Times New Roman" w:hAnsi="Times New Roman" w:cs="Times New Roman"/>
           <w:color w:val="000000" w:themeColor="text1"/>
         </w:rPr>
-        <w:instrText xml:space="preserve"> ADDIN EN.CITE &lt;EndNote&gt;&lt;Cite&gt;&lt;Author&gt;Boisjoly&lt;/Author&gt;&lt;Year&gt;2016&lt;/Year&gt;&lt;RecNum&gt;2170&lt;/RecNum&gt;&lt;DisplayText&gt;(&lt;style face="italic"&gt;48&lt;/style&gt;)&lt;/DisplayText&gt;&lt;record&gt;&lt;rec-number&gt;48&lt;/rec-number&gt;&lt;foreign-keys&gt;&lt;key app="EN" db-id="0d52r09ptpfp0eeffrk5vzfmazz2vsrdxd0a" timestamp="1701744791"&gt;48&lt;/key&gt;&lt;/foreign-keys&gt;&lt;ref-type name="Journal Article"&gt;17&lt;/ref-type&gt;&lt;contributors&gt;&lt;authors&gt;&lt;author&gt;Boisjoly, Geneviève&lt;/author&gt;&lt;author&gt;El-Geneidy, Ahmed&lt;/author&gt;&lt;/authors&gt;&lt;/contributors&gt;&lt;titles&gt;&lt;title&gt;Daily fluctuations in transit and job availability: A comparative assessment of time-sensitive accessibility measures&lt;/title&gt;&lt;secondary-title&gt;Journal of Transport Geography&lt;/secondary-title&gt;&lt;/titles&gt;&lt;periodical&gt;&lt;full-title&gt;Journal of Transport Geography&lt;/full-title&gt;&lt;/periodical&gt;&lt;pages&gt;73-81&lt;/pages&gt;&lt;volume&gt;52&lt;/volume&gt;&lt;keywords&gt;&lt;keyword&gt;Dynamic accessibility&lt;/keyword&gt;&lt;keyword&gt;Static accessibility&lt;/keyword&gt;&lt;keyword&gt;Time-sensitive measures&lt;/keyword&gt;&lt;keyword&gt;Transit variability&lt;/keyword&gt;&lt;/keywords&gt;&lt;dates&gt;&lt;year&gt;2016&lt;/year&gt;&lt;pub-dates&gt;&lt;date&gt;2016/04/01/&lt;/date&gt;&lt;/pub-dates&gt;&lt;/dates&gt;&lt;isbn&gt;0966-6923&lt;/isbn&gt;&lt;urls&gt;&lt;related-urls&gt;&lt;url&gt;https://www.sciencedirect.com/science/article/pii/S0966692316000442&lt;/url&gt;&lt;/related-urls&gt;&lt;/urls&gt;&lt;electronic-resource-num&gt;https://doi.org/10.1016/j.jtrangeo.2016.03.004&lt;/electronic-resource-num&gt;&lt;/record&gt;&lt;/Cite&gt;&lt;/EndNote&gt;</w:instrText>
+        <w:instrText xml:space="preserve"> ADDIN EN.CITE &lt;EndNote&gt;&lt;Cite&gt;&lt;Author&gt;Boisjoly&lt;/Author&gt;&lt;Year&gt;2016&lt;/Year&gt;&lt;RecNum&gt;2170&lt;/RecNum&gt;&lt;DisplayText&gt;(&lt;style face="italic"&gt;48&lt;/style&gt;)&lt;/DisplayText&gt;&lt;record&gt;&lt;rec-number&gt;48&lt;/rec-number&gt;&lt;foreign-keys&gt;&lt;key app="EN" db-id="5s00wz95wzts9mevxzy5rrfq0wa09dzwt2az" timestamp="1704467983"&gt;48&lt;/key&gt;&lt;/foreign-keys&gt;&lt;ref-type name="Journal Article"&gt;17&lt;/ref-type&gt;&lt;contributors&gt;&lt;authors&gt;&lt;author&gt;Boisjoly, Geneviève&lt;/author&gt;&lt;author&gt;El-Geneidy, Ahmed&lt;/author&gt;&lt;/authors&gt;&lt;/contributors&gt;&lt;titles&gt;&lt;title&gt;Daily fluctuations in transit and job availability: A comparative assessment of time-sensitive accessibility measures&lt;/title&gt;&lt;secondary-title&gt;Journal of Transport Geography&lt;/secondary-title&gt;&lt;/titles&gt;&lt;periodical&gt;&lt;full-title&gt;Journal of Transport Geography&lt;/full-title&gt;&lt;/periodical&gt;&lt;pages&gt;73-81&lt;/pages&gt;&lt;volume&gt;52&lt;/volume&gt;&lt;keywords&gt;&lt;keyword&gt;Dynamic accessibility&lt;/keyword&gt;&lt;keyword&gt;Static accessibility&lt;/keyword&gt;&lt;keyword&gt;Time-sensitive measures&lt;/keyword&gt;&lt;keyword&gt;Transit variability&lt;/keyword&gt;&lt;/keywords&gt;&lt;dates&gt;&lt;year&gt;2016&lt;/year&gt;&lt;pub-dates&gt;&lt;date&gt;2016/04/01/&lt;/date&gt;&lt;/pub-dates&gt;&lt;/dates&gt;&lt;isbn&gt;0966-6923&lt;/isbn&gt;&lt;urls&gt;&lt;related-urls&gt;&lt;url&gt;https://www.sciencedirect.com/science/article/pii/S0966692316000442&lt;/url&gt;&lt;/related-urls&gt;&lt;/urls&gt;&lt;electronic-resource-num&gt;https://doi.org/10.1016/j.jtrangeo.2016.03.004&lt;/electronic-resource-num&gt;&lt;/record&gt;&lt;/Cite&gt;&lt;/EndNote&gt;</w:instrText>
       </w:r>
       <w:r>
         <w:rPr>
@@ -9186,7 +9332,7 @@
           <w:rFonts w:ascii="Times New Roman" w:eastAsia="Times New Roman" w:hAnsi="Times New Roman" w:cs="Times New Roman"/>
           <w:color w:val="000000" w:themeColor="text1"/>
         </w:rPr>
-        <w:instrText xml:space="preserve"> ADDIN EN.CITE &lt;EndNote&gt;&lt;Cite&gt;&lt;Author&gt;Palacios&lt;/Author&gt;&lt;Year&gt;2022&lt;/Year&gt;&lt;RecNum&gt;2171&lt;/RecNum&gt;&lt;DisplayText&gt;(&lt;style face="italic"&gt;49&lt;/style&gt;)&lt;/DisplayText&gt;&lt;record&gt;&lt;rec-number&gt;49&lt;/rec-number&gt;&lt;foreign-keys&gt;&lt;key app="EN" db-id="0d52r09ptpfp0eeffrk5vzfmazz2vsrdxd0a" timestamp="1701744791"&gt;49&lt;/key&gt;&lt;/foreign-keys&gt;&lt;ref-type name="Journal Article"&gt;17&lt;/ref-type&gt;&lt;contributors&gt;&lt;authors&gt;&lt;author&gt;Palacios, Manuel Santana&lt;/author&gt;&lt;author&gt;El-Geneidy, Ahmed&lt;/author&gt;&lt;/authors&gt;&lt;/contributors&gt;&lt;titles&gt;&lt;title&gt;Cumulative versus gravity-based accessibility measures: which one to use?&lt;/title&gt;&lt;secondary-title&gt;Findings&lt;/secondary-title&gt;&lt;/titles&gt;&lt;periodical&gt;&lt;full-title&gt;Findings&lt;/full-title&gt;&lt;/periodical&gt;&lt;dates&gt;&lt;year&gt;2022&lt;/year&gt;&lt;/dates&gt;&lt;urls&gt;&lt;/urls&gt;&lt;/record&gt;&lt;/Cite&gt;&lt;/EndNote&gt;</w:instrText>
+        <w:instrText xml:space="preserve"> ADDIN EN.CITE &lt;EndNote&gt;&lt;Cite&gt;&lt;Author&gt;Palacios&lt;/Author&gt;&lt;Year&gt;2022&lt;/Year&gt;&lt;RecNum&gt;2171&lt;/RecNum&gt;&lt;DisplayText&gt;(&lt;style face="italic"&gt;49&lt;/style&gt;)&lt;/DisplayText&gt;&lt;record&gt;&lt;rec-number&gt;49&lt;/rec-number&gt;&lt;foreign-keys&gt;&lt;key app="EN" db-id="5s00wz95wzts9mevxzy5rrfq0wa09dzwt2az" timestamp="1704467983"&gt;49&lt;/key&gt;&lt;/foreign-keys&gt;&lt;ref-type name="Journal Article"&gt;17&lt;/ref-type&gt;&lt;contributors&gt;&lt;authors&gt;&lt;author&gt;Palacios, Manuel Santana&lt;/author&gt;&lt;author&gt;El-Geneidy, Ahmed&lt;/author&gt;&lt;/authors&gt;&lt;/contributors&gt;&lt;titles&gt;&lt;title&gt;Cumulative versus gravity-based accessibility measures: which one to use?&lt;/title&gt;&lt;secondary-title&gt;Findings&lt;/secondary-title&gt;&lt;/titles&gt;&lt;periodical&gt;&lt;full-title&gt;Findings&lt;/full-title&gt;&lt;/periodical&gt;&lt;dates&gt;&lt;year&gt;2022&lt;/year&gt;&lt;/dates&gt;&lt;urls&gt;&lt;/urls&gt;&lt;/record&gt;&lt;/Cite&gt;&lt;/EndNote&gt;</w:instrText>
       </w:r>
       <w:r>
         <w:rPr>
@@ -9258,8 +9404,8 @@
           <w:fldData xml:space="preserve">PEVuZE5vdGU+PENpdGU+PEF1dGhvcj5LZWxvYm9ueWU8L0F1dGhvcj48WWVhcj4yMDIwPC9ZZWFy
 PjxSZWNOdW0+NDI8L1JlY051bT48RGlzcGxheVRleHQ+KDxzdHlsZSBmYWNlPSJpdGFsaWMiPjE1
 OyA1MDwvc3R5bGU+KTwvRGlzcGxheVRleHQ+PHJlY29yZD48cmVjLW51bWJlcj41MDwvcmVjLW51
-bWJlcj48Zm9yZWlnbi1rZXlzPjxrZXkgYXBwPSJFTiIgZGItaWQ9IjBkNTJyMDlwdHBmcDBlZWZm
-cms1dnpmbWF6ejJ2c3JkeGQwYSIgdGltZXN0YW1wPSIxNzAxNzQ0NzkxIj41MDwva2V5PjwvZm9y
+bWJlcj48Zm9yZWlnbi1rZXlzPjxrZXkgYXBwPSJFTiIgZGItaWQ9IjVzMDB3ejk1d3p0czltZXZ4
+enk1cnJmcTB3YTA5ZHp3dDJheiIgdGltZXN0YW1wPSIxNzA0NDY3OTgzIj41MDwva2V5PjwvZm9y
 ZWlnbi1rZXlzPjxyZWYtdHlwZSBuYW1lPSJKb3VybmFsIEFydGljbGUiPjE3PC9yZWYtdHlwZT48
 Y29udHJpYnV0b3JzPjxhdXRob3JzPjxhdXRob3I+S2Vsb2JvbnllLCBLZW9uZTwvYXV0aG9yPjxh
 dXRob3I+WmhvdSwgSGVuZzwvYXV0aG9yPjxhdXRob3I+TWNDYXJuZXksIEdhcnk8L2F1dGhvcj48
@@ -9282,8 +9428,8 @@
 by4yMDIwLjEwMjcwNjwvZWxlY3Ryb25pYy1yZXNvdXJjZS1udW0+PC9yZWNvcmQ+PC9DaXRlPjxD
 aXRlPjxBdXRob3I+RWwtR2VuZWlkeTwvQXV0aG9yPjxZZWFyPjIwMjE8L1llYXI+PFJlY051bT4y
 MTwvUmVjTnVtPjxyZWNvcmQ+PHJlYy1udW1iZXI+MTU8L3JlYy1udW1iZXI+PGZvcmVpZ24ta2V5
-cz48a2V5IGFwcD0iRU4iIGRiLWlkPSIwZDUycjA5cHRwZnAwZWVmZnJrNXZ6Zm1henoydnNyZHhk
-MGEiIHRpbWVzdGFtcD0iMTcwMTc0NDc5MSI+MTU8L2tleT48L2ZvcmVpZ24ta2V5cz48cmVmLXR5
+cz48a2V5IGFwcD0iRU4iIGRiLWlkPSI1czAwd3o5NXd6dHM5bWV2eHp5NXJyZnEwd2EwOWR6d3Qy
+YXoiIHRpbWVzdGFtcD0iMTcwNDQ2Nzk4MyI+MTU8L2tleT48L2ZvcmVpZ24ta2V5cz48cmVmLXR5
 cGUgbmFtZT0iSm91cm5hbCBBcnRpY2xlIj4xNzwvcmVmLXR5cGU+PGNvbnRyaWJ1dG9ycz48YXV0
 aG9ycz48YXV0aG9yPkVsLUdlbmVpZHksIEFobWVkPC9hdXRob3I+PGF1dGhvcj5MZXZpbnNvbiwg
 RGF2aWQ8L2F1dGhvcj48L2F1dGhvcnM+PC9jb250cmlidXRvcnM+PHRpdGxlcz48dGl0bGU+TWFr
@@ -9317,8 +9463,8 @@
           <w:fldData xml:space="preserve">PEVuZE5vdGU+PENpdGU+PEF1dGhvcj5LZWxvYm9ueWU8L0F1dGhvcj48WWVhcj4yMDIwPC9ZZWFy
 PjxSZWNOdW0+NDI8L1JlY051bT48RGlzcGxheVRleHQ+KDxzdHlsZSBmYWNlPSJpdGFsaWMiPjE1
 OyA1MDwvc3R5bGU+KTwvRGlzcGxheVRleHQ+PHJlY29yZD48cmVjLW51bWJlcj41MDwvcmVjLW51
-bWJlcj48Zm9yZWlnbi1rZXlzPjxrZXkgYXBwPSJFTiIgZGItaWQ9IjBkNTJyMDlwdHBmcDBlZWZm
-cms1dnpmbWF6ejJ2c3JkeGQwYSIgdGltZXN0YW1wPSIxNzAxNzQ0NzkxIj41MDwva2V5PjwvZm9y
+bWJlcj48Zm9yZWlnbi1rZXlzPjxrZXkgYXBwPSJFTiIgZGItaWQ9IjVzMDB3ejk1d3p0czltZXZ4
+enk1cnJmcTB3YTA5ZHp3dDJheiIgdGltZXN0YW1wPSIxNzA0NDY3OTgzIj41MDwva2V5PjwvZm9y
 ZWlnbi1rZXlzPjxyZWYtdHlwZSBuYW1lPSJKb3VybmFsIEFydGljbGUiPjE3PC9yZWYtdHlwZT48
 Y29udHJpYnV0b3JzPjxhdXRob3JzPjxhdXRob3I+S2Vsb2JvbnllLCBLZW9uZTwvYXV0aG9yPjxh
 dXRob3I+WmhvdSwgSGVuZzwvYXV0aG9yPjxhdXRob3I+TWNDYXJuZXksIEdhcnk8L2F1dGhvcj48
@@ -9341,8 +9487,8 @@
 by4yMDIwLjEwMjcwNjwvZWxlY3Ryb25pYy1yZXNvdXJjZS1udW0+PC9yZWNvcmQ+PC9DaXRlPjxD
 aXRlPjxBdXRob3I+RWwtR2VuZWlkeTwvQXV0aG9yPjxZZWFyPjIwMjE8L1llYXI+PFJlY051bT4y
 MTwvUmVjTnVtPjxyZWNvcmQ+PHJlYy1udW1iZXI+MTU8L3JlYy1udW1iZXI+PGZvcmVpZ24ta2V5
-cz48a2V5IGFwcD0iRU4iIGRiLWlkPSIwZDUycjA5cHRwZnAwZWVmZnJrNXZ6Zm1henoydnNyZHhk
-MGEiIHRpbWVzdGFtcD0iMTcwMTc0NDc5MSI+MTU8L2tleT48L2ZvcmVpZ24ta2V5cz48cmVmLXR5
+cz48a2V5IGFwcD0iRU4iIGRiLWlkPSI1czAwd3o5NXd6dHM5bWV2eHp5NXJyZnEwd2EwOWR6d3Qy
+YXoiIHRpbWVzdGFtcD0iMTcwNDQ2Nzk4MyI+MTU8L2tleT48L2ZvcmVpZ24ta2V5cz48cmVmLXR5
 cGUgbmFtZT0iSm91cm5hbCBBcnRpY2xlIj4xNzwvcmVmLXR5cGU+PGNvbnRyaWJ1dG9ycz48YXV0
 aG9ycz48YXV0aG9yPkVsLUdlbmVpZHksIEFobWVkPC9hdXRob3I+PGF1dGhvcj5MZXZpbnNvbiwg
 RGF2aWQ8L2F1dGhvcj48L2F1dGhvcnM+PC9jb250cmlidXRvcnM+PHRpdGxlcz48dGl0bGU+TWFr
@@ -10180,7 +10326,7 @@
           <w:color w:val="000000"/>
           <w:shd w:val="clear" w:color="auto" w:fill="FFFFFF"/>
         </w:rPr>
-        <w:instrText xml:space="preserve"> ADDIN EN.CITE &lt;EndNote&gt;&lt;Cite&gt;&lt;Author&gt;Ravensbergen&lt;/Author&gt;&lt;Year&gt;2022&lt;/Year&gt;&lt;RecNum&gt;4&lt;/RecNum&gt;&lt;DisplayText&gt;(&lt;style face="italic"&gt;18&lt;/style&gt;)&lt;/DisplayText&gt;&lt;record&gt;&lt;rec-number&gt;18&lt;/rec-number&gt;&lt;foreign-keys&gt;&lt;key app="EN" db-id="0d52r09ptpfp0eeffrk5vzfmazz2vsrdxd0a" timestamp="1701744791"&gt;18&lt;/key&gt;&lt;/foreign-keys&gt;&lt;ref-type name="Journal Article"&gt;17&lt;/ref-type&gt;&lt;contributors&gt;&lt;authors&gt;&lt;author&gt;Ravensbergen, Léa&lt;/author&gt;&lt;author&gt;Fournier, Juliette&lt;/author&gt;&lt;author&gt;El-Geneidy, Ahmed&lt;/author&gt;&lt;/authors&gt;&lt;/contributors&gt;&lt;titles&gt;&lt;title&gt;Exploratory Analysis of Mobility of Care in Montreal, Canada&lt;/title&gt;&lt;secondary-title&gt;Transportation Research Record&lt;/secondary-title&gt;&lt;/titles&gt;&lt;periodical&gt;&lt;full-title&gt;Transportation Research Record&lt;/full-title&gt;&lt;/periodical&gt;&lt;pages&gt;1499-1509&lt;/pages&gt;&lt;volume&gt;2677&lt;/volume&gt;&lt;number&gt;1&lt;/number&gt;&lt;dates&gt;&lt;year&gt;2022&lt;/year&gt;&lt;pub-dates&gt;&lt;date&gt;2023/01/01&lt;/date&gt;&lt;/pub-dates&gt;&lt;/dates&gt;&lt;publisher&gt;SAGE Publications Inc&lt;/publisher&gt;&lt;isbn&gt;0361-1981&lt;/isbn&gt;&lt;urls&gt;&lt;related-urls&gt;&lt;url&gt;https://doi.org/10.1177/03611981221105070&lt;/url&gt;&lt;/related-urls&gt;&lt;/urls&gt;&lt;electronic-resource-num&gt;10.1177/03611981221105070&lt;/electronic-resource-num&gt;&lt;access-date&gt;2023/07/24&lt;/access-date&gt;&lt;/record&gt;&lt;/Cite&gt;&lt;/EndNote&gt;</w:instrText>
+        <w:instrText xml:space="preserve"> ADDIN EN.CITE &lt;EndNote&gt;&lt;Cite&gt;&lt;Author&gt;Ravensbergen&lt;/Author&gt;&lt;Year&gt;2022&lt;/Year&gt;&lt;RecNum&gt;4&lt;/RecNum&gt;&lt;DisplayText&gt;(&lt;style face="italic"&gt;18&lt;/style&gt;)&lt;/DisplayText&gt;&lt;record&gt;&lt;rec-number&gt;18&lt;/rec-number&gt;&lt;foreign-keys&gt;&lt;key app="EN" db-id="5s00wz95wzts9mevxzy5rrfq0wa09dzwt2az" timestamp="1704467983"&gt;18&lt;/key&gt;&lt;/foreign-keys&gt;&lt;ref-type name="Journal Article"&gt;17&lt;/ref-type&gt;&lt;contributors&gt;&lt;authors&gt;&lt;author&gt;Ravensbergen, Léa&lt;/author&gt;&lt;author&gt;Fournier, Juliette&lt;/author&gt;&lt;author&gt;El-Geneidy, Ahmed&lt;/author&gt;&lt;/authors&gt;&lt;/contributors&gt;&lt;titles&gt;&lt;title&gt;Exploratory Analysis of Mobility of Care in Montreal, Canada&lt;/title&gt;&lt;secondary-title&gt;Transportation Research Record&lt;/secondary-title&gt;&lt;/titles&gt;&lt;periodical&gt;&lt;full-title&gt;Transportation Research Record&lt;/full-title&gt;&lt;/periodical&gt;&lt;pages&gt;1499-1509&lt;/pages&gt;&lt;volume&gt;2677&lt;/volume&gt;&lt;number&gt;1&lt;/number&gt;&lt;dates&gt;&lt;year&gt;2022&lt;/year&gt;&lt;pub-dates&gt;&lt;date&gt;2023/01/01&lt;/date&gt;&lt;/pub-dates&gt;&lt;/dates&gt;&lt;publisher&gt;SAGE Publications Inc&lt;/publisher&gt;&lt;isbn&gt;0361-1981&lt;/isbn&gt;&lt;urls&gt;&lt;related-urls&gt;&lt;url&gt;https://doi.org/10.1177/03611981221105070&lt;/url&gt;&lt;/related-urls&gt;&lt;/urls&gt;&lt;electronic-resource-num&gt;10.1177/03611981221105070&lt;/electronic-resource-num&gt;&lt;access-date&gt;2023/07/24&lt;/access-date&gt;&lt;/record&gt;&lt;/Cite&gt;&lt;/EndNote&gt;</w:instrText>
       </w:r>
       <w:r>
         <w:rPr>
@@ -10304,7 +10450,7 @@
           <w:color w:val="000000"/>
           <w:shd w:val="clear" w:color="auto" w:fill="FFFFFF"/>
         </w:rPr>
-        <w:instrText xml:space="preserve"> ADDIN EN.CITE &lt;EndNote&gt;&lt;Cite&gt;&lt;Author&gt;Hamrick&lt;/Author&gt;&lt;Year&gt;2012&lt;/Year&gt;&lt;RecNum&gt;43&lt;/RecNum&gt;&lt;DisplayText&gt;(&lt;style face="italic"&gt;51&lt;/style&gt;)&lt;/DisplayText&gt;&lt;record&gt;&lt;rec-number&gt;51&lt;/rec-number&gt;&lt;foreign-keys&gt;&lt;key app="EN" db-id="0d52r09ptpfp0eeffrk5vzfmazz2vsrdxd0a" timestamp="1701744791"&gt;51&lt;/key&gt;&lt;/foreign-keys&gt;&lt;ref-type name="Journal Article"&gt;17&lt;/ref-type&gt;&lt;contributors&gt;&lt;authors&gt;&lt;author&gt;Hamrick, Karen S&lt;/author&gt;&lt;author&gt;Hopkins, David&lt;/author&gt;&lt;/authors&gt;&lt;/contributors&gt;&lt;titles&gt;&lt;title&gt;The time cost of access to food–Distance to the grocery store as measured in minutes&lt;/title&gt;&lt;secondary-title&gt;International Journal of Time Use Research&lt;/secondary-title&gt;&lt;/titles&gt;&lt;periodical&gt;&lt;full-title&gt;International Journal of Time Use Research&lt;/full-title&gt;&lt;/periodical&gt;&lt;pages&gt;28-58&lt;/pages&gt;&lt;volume&gt;9&lt;/volume&gt;&lt;number&gt;1&lt;/number&gt;&lt;dates&gt;&lt;year&gt;2012&lt;/year&gt;&lt;/dates&gt;&lt;urls&gt;&lt;/urls&gt;&lt;/record&gt;&lt;/Cite&gt;&lt;/EndNote&gt;</w:instrText>
+        <w:instrText xml:space="preserve"> ADDIN EN.CITE &lt;EndNote&gt;&lt;Cite&gt;&lt;Author&gt;Hamrick&lt;/Author&gt;&lt;Year&gt;2012&lt;/Year&gt;&lt;RecNum&gt;43&lt;/RecNum&gt;&lt;DisplayText&gt;(&lt;style face="italic"&gt;51&lt;/style&gt;)&lt;/DisplayText&gt;&lt;record&gt;&lt;rec-number&gt;51&lt;/rec-number&gt;&lt;foreign-keys&gt;&lt;key app="EN" db-id="5s00wz95wzts9mevxzy5rrfq0wa09dzwt2az" timestamp="1704467983"&gt;51&lt;/key&gt;&lt;/foreign-keys&gt;&lt;ref-type name="Journal Article"&gt;17&lt;/ref-type&gt;&lt;contributors&gt;&lt;authors&gt;&lt;author&gt;Hamrick, Karen S&lt;/author&gt;&lt;author&gt;Hopkins, David&lt;/author&gt;&lt;/authors&gt;&lt;/contributors&gt;&lt;titles&gt;&lt;title&gt;The time cost of access to food–Distance to the grocery store as measured in minutes&lt;/title&gt;&lt;secondary-title&gt;International Journal of Time Use Research&lt;/secondary-title&gt;&lt;/titles&gt;&lt;periodical&gt;&lt;full-title&gt;International Journal of Time Use Research&lt;/full-title&gt;&lt;/periodical&gt;&lt;pages&gt;28-58&lt;/pages&gt;&lt;volume&gt;9&lt;/volume&gt;&lt;number&gt;1&lt;/number&gt;&lt;dates&gt;&lt;year&gt;2012&lt;/year&gt;&lt;/dates&gt;&lt;urls&gt;&lt;/urls&gt;&lt;/record&gt;&lt;/Cite&gt;&lt;/EndNote&gt;</w:instrText>
       </w:r>
       <w:r>
         <w:rPr>
@@ -10380,7 +10526,7 @@
           <w:color w:val="000000"/>
           <w:shd w:val="clear" w:color="auto" w:fill="FFFFFF"/>
         </w:rPr>
-        <w:instrText xml:space="preserve"> ADDIN EN.CITE &lt;EndNote&gt;&lt;Cite&gt;&lt;Author&gt;Segel&lt;/Author&gt;&lt;Year&gt;2020&lt;/Year&gt;&lt;RecNum&gt;44&lt;/RecNum&gt;&lt;DisplayText&gt;(&lt;style face="italic"&gt;52&lt;/style&gt;)&lt;/DisplayText&gt;&lt;record&gt;&lt;rec-number&gt;52&lt;/rec-number&gt;&lt;foreign-keys&gt;&lt;key app="EN" db-id="0d52r09ptpfp0eeffrk5vzfmazz2vsrdxd0a" timestamp="1701744791"&gt;52&lt;/key&gt;&lt;/foreign-keys&gt;&lt;ref-type name="Journal Article"&gt;17&lt;/ref-type&gt;&lt;contributors&gt;&lt;authors&gt;&lt;author&gt;Segel, Joel E.&lt;/author&gt;&lt;author&gt;Lengerich, Eugene J.&lt;/author&gt;&lt;/authors&gt;&lt;/contributors&gt;&lt;titles&gt;&lt;title&gt;Rural-urban differences in the association between individual, facility, and clinical characteristics and travel time for cancer treatment&lt;/title&gt;&lt;secondary-title&gt;BMC Public Health&lt;/secondary-title&gt;&lt;/titles&gt;&lt;periodical&gt;&lt;full-title&gt;BMC Public Health&lt;/full-title&gt;&lt;/periodical&gt;&lt;pages&gt;196&lt;/pages&gt;&lt;volume&gt;20&lt;/volume&gt;&lt;number&gt;1&lt;/number&gt;&lt;dates&gt;&lt;year&gt;2020&lt;/year&gt;&lt;pub-dates&gt;&lt;date&gt;2020/02/06&lt;/date&gt;&lt;/pub-dates&gt;&lt;/dates&gt;&lt;isbn&gt;1471-2458&lt;/isbn&gt;&lt;urls&gt;&lt;related-urls&gt;&lt;url&gt;https://doi.org/10.1186/s12889-020-8282-z&lt;/url&gt;&lt;/related-urls&gt;&lt;/urls&gt;&lt;electronic-resource-num&gt;10.1186/s12889-020-8282-z&lt;/electronic-resource-num&gt;&lt;/record&gt;&lt;/Cite&gt;&lt;/EndNote&gt;</w:instrText>
+        <w:instrText xml:space="preserve"> ADDIN EN.CITE &lt;EndNote&gt;&lt;Cite&gt;&lt;Author&gt;Segel&lt;/Author&gt;&lt;Year&gt;2020&lt;/Year&gt;&lt;RecNum&gt;44&lt;/RecNum&gt;&lt;DisplayText&gt;(&lt;style face="italic"&gt;52&lt;/style&gt;)&lt;/DisplayText&gt;&lt;record&gt;&lt;rec-number&gt;52&lt;/rec-number&gt;&lt;foreign-keys&gt;&lt;key app="EN" db-id="5s00wz95wzts9mevxzy5rrfq0wa09dzwt2az" timestamp="1704467983"&gt;52&lt;/key&gt;&lt;/foreign-keys&gt;&lt;ref-type name="Journal Article"&gt;17&lt;/ref-type&gt;&lt;contributors&gt;&lt;authors&gt;&lt;author&gt;Segel, Joel E.&lt;/author&gt;&lt;author&gt;Lengerich, Eugene J.&lt;/author&gt;&lt;/authors&gt;&lt;/contributors&gt;&lt;titles&gt;&lt;title&gt;Rural-urban differences in the association between individual, facility, and clinical characteristics and travel time for cancer treatment&lt;/title&gt;&lt;secondary-title&gt;BMC Public Health&lt;/secondary-title&gt;&lt;/titles&gt;&lt;periodical&gt;&lt;full-title&gt;BMC Public Health&lt;/full-title&gt;&lt;/periodical&gt;&lt;pages&gt;196&lt;/pages&gt;&lt;volume&gt;20&lt;/volume&gt;&lt;number&gt;1&lt;/number&gt;&lt;dates&gt;&lt;year&gt;2020&lt;/year&gt;&lt;pub-dates&gt;&lt;date&gt;2020/02/06&lt;/date&gt;&lt;/pub-dates&gt;&lt;/dates&gt;&lt;isbn&gt;1471-2458&lt;/isbn&gt;&lt;urls&gt;&lt;related-urls&gt;&lt;url&gt;https://doi.org/10.1186/s12889-020-8282-z&lt;/url&gt;&lt;/related-urls&gt;&lt;/urls&gt;&lt;electronic-resource-num&gt;10.1186/s12889-020-8282-z&lt;/electronic-resource-num&gt;&lt;/record&gt;&lt;/Cite&gt;&lt;/EndNote&gt;</w:instrText>
       </w:r>
       <w:r>
         <w:rPr>
@@ -10480,7 +10626,7 @@
           <w:color w:val="000000"/>
           <w:shd w:val="clear" w:color="auto" w:fill="FFFFFF"/>
         </w:rPr>
-        <w:instrText xml:space="preserve"> ADDIN EN.CITE &lt;EndNote&gt;&lt;Cite&gt;&lt;Author&gt;Fransen&lt;/Author&gt;&lt;Year&gt;2015&lt;/Year&gt;&lt;RecNum&gt;45&lt;/RecNum&gt;&lt;DisplayText&gt;(&lt;style face="italic"&gt;53&lt;/style&gt;)&lt;/DisplayText&gt;&lt;record&gt;&lt;rec-number&gt;53&lt;/rec-number&gt;&lt;foreign-keys&gt;&lt;key app="EN" db-id="0d52r09ptpfp0eeffrk5vzfmazz2vsrdxd0a" timestamp="1701744791"&gt;53&lt;/key&gt;&lt;/foreign-keys&gt;&lt;ref-type name="Journal Article"&gt;17&lt;/ref-type&gt;&lt;contributors&gt;&lt;authors&gt;&lt;author&gt;Fransen, Koos&lt;/author&gt;&lt;author&gt;Neutens, Tijs&lt;/author&gt;&lt;author&gt;De Maeyer, Philippe&lt;/author&gt;&lt;author&gt;Deruyter, Greet&lt;/author&gt;&lt;/authors&gt;&lt;/contributors&gt;&lt;titles&gt;&lt;title&gt;A commuter-based two-step floating catchment area method for measuring spatial accessibility of daycare centers&lt;/title&gt;&lt;secondary-title&gt;Health &amp;amp; Place&lt;/secondary-title&gt;&lt;/titles&gt;&lt;periodical&gt;&lt;full-title&gt;Health &amp;amp; Place&lt;/full-title&gt;&lt;/periodical&gt;&lt;pages&gt;65-73&lt;/pages&gt;&lt;volume&gt;32&lt;/volume&gt;&lt;keywords&gt;&lt;keyword&gt;Daycare center&lt;/keyword&gt;&lt;keyword&gt;Accessibility&lt;/keyword&gt;&lt;keyword&gt;Two-step floating catchment area method&lt;/keyword&gt;&lt;keyword&gt;GIS&lt;/keyword&gt;&lt;/keywords&gt;&lt;dates&gt;&lt;year&gt;2015&lt;/year&gt;&lt;pub-dates&gt;&lt;date&gt;2015/03/01/&lt;/date&gt;&lt;/pub-dates&gt;&lt;/dates&gt;&lt;isbn&gt;1353-8292&lt;/isbn&gt;&lt;urls&gt;&lt;related-urls&gt;&lt;url&gt;https://www.sciencedirect.com/science/article/pii/S1353829215000040&lt;/url&gt;&lt;/related-urls&gt;&lt;/urls&gt;&lt;electronic-resource-num&gt;https://doi.org/10.1016/j.healthplace.2015.01.002&lt;/electronic-resource-num&gt;&lt;/record&gt;&lt;/Cite&gt;&lt;/EndNote&gt;</w:instrText>
+        <w:instrText xml:space="preserve"> ADDIN EN.CITE &lt;EndNote&gt;&lt;Cite&gt;&lt;Author&gt;Fransen&lt;/Author&gt;&lt;Year&gt;2015&lt;/Year&gt;&lt;RecNum&gt;45&lt;/RecNum&gt;&lt;DisplayText&gt;(&lt;style face="italic"&gt;53&lt;/style&gt;)&lt;/DisplayText&gt;&lt;record&gt;&lt;rec-number&gt;53&lt;/rec-number&gt;&lt;foreign-keys&gt;&lt;key app="EN" db-id="5s00wz95wzts9mevxzy5rrfq0wa09dzwt2az" timestamp="1704467983"&gt;53&lt;/key&gt;&lt;/foreign-keys&gt;&lt;ref-type name="Journal Article"&gt;17&lt;/ref-type&gt;&lt;contributors&gt;&lt;authors&gt;&lt;author&gt;Fransen, Koos&lt;/author&gt;&lt;author&gt;Neutens, Tijs&lt;/author&gt;&lt;author&gt;De Maeyer, Philippe&lt;/author&gt;&lt;author&gt;Deruyter, Greet&lt;/author&gt;&lt;/authors&gt;&lt;/contributors&gt;&lt;titles&gt;&lt;title&gt;A commuter-based two-step floating catchment area method for measuring spatial accessibility of daycare centers&lt;/title&gt;&lt;secondary-title&gt;Health &amp;amp; Place&lt;/secondary-title&gt;&lt;/titles&gt;&lt;periodical&gt;&lt;full-title&gt;Health &amp;amp; Place&lt;/full-title&gt;&lt;/periodical&gt;&lt;pages&gt;65-73&lt;/pages&gt;&lt;volume&gt;32&lt;/volume&gt;&lt;keywords&gt;&lt;keyword&gt;Daycare center&lt;/keyword&gt;&lt;keyword&gt;Accessibility&lt;/keyword&gt;&lt;keyword&gt;Two-step floating catchment area method&lt;/keyword&gt;&lt;keyword&gt;GIS&lt;/keyword&gt;&lt;/keywords&gt;&lt;dates&gt;&lt;year&gt;2015&lt;/year&gt;&lt;pub-dates&gt;&lt;date&gt;2015/03/01/&lt;/date&gt;&lt;/pub-dates&gt;&lt;/dates&gt;&lt;isbn&gt;1353-8292&lt;/isbn&gt;&lt;urls&gt;&lt;related-urls&gt;&lt;url&gt;https://www.sciencedirect.com/science/article/pii/S1353829215000040&lt;/url&gt;&lt;/related-urls&gt;&lt;/urls&gt;&lt;electronic-resource-num&gt;https://doi.org/10.1016/j.healthplace.2015.01.002&lt;/electronic-resource-num&gt;&lt;/record&gt;&lt;/Cite&gt;&lt;/EndNote&gt;</w:instrText>
       </w:r>
       <w:r>
         <w:rPr>
@@ -10572,7 +10718,7 @@
           <w:color w:val="000000"/>
           <w:shd w:val="clear" w:color="auto" w:fill="FFFFFF"/>
         </w:rPr>
-        <w:instrText xml:space="preserve"> ADDIN EN.CITE &lt;EndNote&gt;&lt;Cite&gt;&lt;Author&gt;Schuurman&lt;/Author&gt;&lt;Year&gt;2006&lt;/Year&gt;&lt;RecNum&gt;46&lt;/RecNum&gt;&lt;DisplayText&gt;(&lt;style face="italic"&gt;54&lt;/style&gt;)&lt;/DisplayText&gt;&lt;record&gt;&lt;rec-number&gt;54&lt;/rec-number&gt;&lt;foreign-keys&gt;&lt;key app="EN" db-id="0d52r09ptpfp0eeffrk5vzfmazz2vsrdxd0a" timestamp="1701744791"&gt;54&lt;/key&gt;&lt;/foreign-keys&gt;&lt;ref-type name="Journal Article"&gt;17&lt;/ref-type&gt;&lt;contributors&gt;&lt;authors&gt;&lt;author&gt;Schuurman, Nadine&lt;/author&gt;&lt;author&gt;Fiedler, Robert S.&lt;/author&gt;&lt;author&gt;Grzybowski, Stefan C. W.&lt;/author&gt;&lt;author&gt;Grund, Darrin&lt;/author&gt;&lt;/authors&gt;&lt;/contributors&gt;&lt;titles&gt;&lt;title&gt;Defining rational hospital catchments for non-urban areas based on travel-time&lt;/title&gt;&lt;secondary-title&gt;International Journal of Health Geographics&lt;/secondary-title&gt;&lt;/titles&gt;&lt;periodical&gt;&lt;full-title&gt;International Journal of Health Geographics&lt;/full-title&gt;&lt;/periodical&gt;&lt;pages&gt;43&lt;/pages&gt;&lt;volume&gt;5&lt;/volume&gt;&lt;number&gt;1&lt;/number&gt;&lt;dates&gt;&lt;year&gt;2006&lt;/year&gt;&lt;pub-dates&gt;&lt;date&gt;2006/10/03&lt;/date&gt;&lt;/pub-dates&gt;&lt;/dates&gt;&lt;isbn&gt;1476-072X&lt;/isbn&gt;&lt;urls&gt;&lt;related-urls&gt;&lt;url&gt;https://doi.org/10.1186/1476-072X-5-43&lt;/url&gt;&lt;/related-urls&gt;&lt;/urls&gt;&lt;electronic-resource-num&gt;10.1186/1476-072X-5-43&lt;/electronic-resource-num&gt;&lt;/record&gt;&lt;/Cite&gt;&lt;/EndNote&gt;</w:instrText>
+        <w:instrText xml:space="preserve"> ADDIN EN.CITE &lt;EndNote&gt;&lt;Cite&gt;&lt;Author&gt;Schuurman&lt;/Author&gt;&lt;Year&gt;2006&lt;/Year&gt;&lt;RecNum&gt;46&lt;/RecNum&gt;&lt;DisplayText&gt;(&lt;style face="italic"&gt;54&lt;/style&gt;)&lt;/DisplayText&gt;&lt;record&gt;&lt;rec-number&gt;54&lt;/rec-number&gt;&lt;foreign-keys&gt;&lt;key app="EN" db-id="5s00wz95wzts9mevxzy5rrfq0wa09dzwt2az" timestamp="1704467983"&gt;54&lt;/key&gt;&lt;/foreign-keys&gt;&lt;ref-type name="Journal Article"&gt;17&lt;/ref-type&gt;&lt;contributors&gt;&lt;authors&gt;&lt;author&gt;Schuurman, Nadine&lt;/author&gt;&lt;author&gt;Fiedler, Robert S.&lt;/author&gt;&lt;author&gt;Grzybowski, Stefan C. W.&lt;/author&gt;&lt;author&gt;Grund, Darrin&lt;/author&gt;&lt;/authors&gt;&lt;/contributors&gt;&lt;titles&gt;&lt;title&gt;Defining rational hospital catchments for non-urban areas based on travel-time&lt;/title&gt;&lt;secondary-title&gt;International Journal of Health Geographics&lt;/secondary-title&gt;&lt;/titles&gt;&lt;periodical&gt;&lt;full-title&gt;International Journal of Health Geographics&lt;/full-title&gt;&lt;/periodical&gt;&lt;pages&gt;43&lt;/pages&gt;&lt;volume&gt;5&lt;/volume&gt;&lt;number&gt;1&lt;/number&gt;&lt;dates&gt;&lt;year&gt;2006&lt;/year&gt;&lt;pub-dates&gt;&lt;date&gt;2006/10/03&lt;/date&gt;&lt;/pub-dates&gt;&lt;/dates&gt;&lt;isbn&gt;1476-072X&lt;/isbn&gt;&lt;urls&gt;&lt;related-urls&gt;&lt;url&gt;https://doi.org/10.1186/1476-072X-5-43&lt;/url&gt;&lt;/related-urls&gt;&lt;/urls&gt;&lt;electronic-resource-num&gt;10.1186/1476-072X-5-43&lt;/electronic-resource-num&gt;&lt;/record&gt;&lt;/Cite&gt;&lt;/EndNote&gt;</w:instrText>
       </w:r>
       <w:r>
         <w:rPr>
@@ -11720,7 +11866,7 @@
         <w:rPr>
           <w:color w:val="000000"/>
         </w:rPr>
-        <w:instrText xml:space="preserve"> ADDIN EN.CITE &lt;EndNote&gt;&lt;Cite&gt;&lt;Author&gt;Saeidizand&lt;/Author&gt;&lt;Year&gt;2022&lt;/Year&gt;&lt;RecNum&gt;28&lt;/RecNum&gt;&lt;DisplayText&gt;(&lt;style face="italic"&gt;55&lt;/style&gt;)&lt;/DisplayText&gt;&lt;record&gt;&lt;rec-number&gt;55&lt;/rec-number&gt;&lt;foreign-keys&gt;&lt;key app="EN" db-id="0d52r09ptpfp0eeffrk5vzfmazz2vsrdxd0a" timestamp="1701744791"&gt;55&lt;/key&gt;&lt;/foreign-keys&gt;&lt;ref-type name="Journal Article"&gt;17&lt;/ref-type&gt;&lt;contributors&gt;&lt;authors&gt;&lt;author&gt;Saeidizand, Pedram&lt;/author&gt;&lt;author&gt;Fransen, Koos&lt;/author&gt;&lt;author&gt;Boussauw, Kobe&lt;/author&gt;&lt;/authors&gt;&lt;/contributors&gt;&lt;titles&gt;&lt;title&gt;Revisiting car dependency: A worldwide analysis of car travel in global metropolitan areas&lt;/title&gt;&lt;secondary-title&gt;Cities&lt;/secondary-title&gt;&lt;/titles&gt;&lt;periodical&gt;&lt;full-title&gt;Cities&lt;/full-title&gt;&lt;/periodical&gt;&lt;pages&gt;103467&lt;/pages&gt;&lt;volume&gt;120&lt;/volume&gt;&lt;keywords&gt;&lt;keyword&gt;Car dependency&lt;/keyword&gt;&lt;keyword&gt;Global metropolitan areas&lt;/keyword&gt;&lt;keyword&gt;Urban planning policies&lt;/keyword&gt;&lt;keyword&gt;Density&lt;/keyword&gt;&lt;/keywords&gt;&lt;dates&gt;&lt;year&gt;2022&lt;/year&gt;&lt;pub-dates&gt;&lt;date&gt;2022/01/01/&lt;/date&gt;&lt;/pub-dates&gt;&lt;/dates&gt;&lt;isbn&gt;0264-2751&lt;/isbn&gt;&lt;urls&gt;&lt;related-urls&gt;&lt;url&gt;https://www.sciencedirect.com/science/article/pii/S0264275121003668&lt;/url&gt;&lt;/related-urls&gt;&lt;/urls&gt;&lt;electronic-resource-num&gt;https://doi.org/10.1016/j.cities.2021.103467&lt;/electronic-resource-num&gt;&lt;/record&gt;&lt;/Cite&gt;&lt;/EndNote&gt;</w:instrText>
+        <w:instrText xml:space="preserve"> ADDIN EN.CITE &lt;EndNote&gt;&lt;Cite&gt;&lt;Author&gt;Saeidizand&lt;/Author&gt;&lt;Year&gt;2022&lt;/Year&gt;&lt;RecNum&gt;28&lt;/RecNum&gt;&lt;DisplayText&gt;(&lt;style face="italic"&gt;55&lt;/style&gt;)&lt;/DisplayText&gt;&lt;record&gt;&lt;rec-number&gt;55&lt;/rec-number&gt;&lt;foreign-keys&gt;&lt;key app="EN" db-id="5s00wz95wzts9mevxzy5rrfq0wa09dzwt2az" timestamp="1704467983"&gt;55&lt;/key&gt;&lt;/foreign-keys&gt;&lt;ref-type name="Journal Article"&gt;17&lt;/ref-type&gt;&lt;contributors&gt;&lt;authors&gt;&lt;author&gt;Saeidizand, Pedram&lt;/author&gt;&lt;author&gt;Fransen, Koos&lt;/author&gt;&lt;author&gt;Boussauw, Kobe&lt;/author&gt;&lt;/authors&gt;&lt;/contributors&gt;&lt;titles&gt;&lt;title&gt;Revisiting car dependency: A worldwide analysis of car travel in global metropolitan areas&lt;/title&gt;&lt;secondary-title&gt;Cities&lt;/secondary-title&gt;&lt;/titles&gt;&lt;periodical&gt;&lt;full-title&gt;Cities&lt;/full-title&gt;&lt;/periodical&gt;&lt;pages&gt;103467&lt;/pages&gt;&lt;volume&gt;120&lt;/volume&gt;&lt;keywords&gt;&lt;keyword&gt;Car dependency&lt;/keyword&gt;&lt;keyword&gt;Global metropolitan areas&lt;/keyword&gt;&lt;keyword&gt;Urban planning policies&lt;/keyword&gt;&lt;keyword&gt;Density&lt;/keyword&gt;&lt;/keywords&gt;&lt;dates&gt;&lt;year&gt;2022&lt;/year&gt;&lt;pub-dates&gt;&lt;date&gt;2022/01/01/&lt;/date&gt;&lt;/pub-dates&gt;&lt;/dates&gt;&lt;isbn&gt;0264-2751&lt;/isbn&gt;&lt;urls&gt;&lt;related-urls&gt;&lt;url&gt;https://www.sciencedirect.com/science/article/pii/S0264275121003668&lt;/url&gt;&lt;/related-urls&gt;&lt;/urls&gt;&lt;electronic-resource-num&gt;https://doi.org/10.1016/j.cities.2021.103467&lt;/electronic-resource-num&gt;&lt;/record&gt;&lt;/Cite&gt;&lt;/EndNote&gt;</w:instrText>
       </w:r>
       <w:r>
         <w:rPr>
@@ -13217,7 +13363,7 @@
           <w:rFonts w:ascii="Times New Roman" w:eastAsia="Times New Roman" w:hAnsi="Times New Roman" w:cs="Times New Roman"/>
           <w:color w:val="000000" w:themeColor="text1"/>
         </w:rPr>
-        <w:instrText xml:space="preserve"> ADDIN EN.CITE &lt;EndNote&gt;&lt;Cite&gt;&lt;Author&gt;Law&lt;/Author&gt;&lt;Year&gt;1999&lt;/Year&gt;&lt;RecNum&gt;47&lt;/RecNum&gt;&lt;DisplayText&gt;(&lt;style face="italic"&gt;56; 57&lt;/style&gt;)&lt;/DisplayText&gt;&lt;record&gt;&lt;rec-number&gt;56&lt;/rec-number&gt;&lt;foreign-keys&gt;&lt;key app="EN" db-id="0d52r09ptpfp0eeffrk5vzfmazz2vsrdxd0a" timestamp="1701744791"&gt;56&lt;/key&gt;&lt;/foreign-keys&gt;&lt;ref-type name="Journal Article"&gt;17&lt;/ref-type&gt;&lt;contributors&gt;&lt;authors&gt;&lt;author&gt;Robin Law&lt;/author&gt;&lt;/authors&gt;&lt;/contributors&gt;&lt;titles&gt;&lt;title&gt;Beyond ‘women and transport’: towards new geographies of gender and daily mobility&lt;/title&gt;&lt;secondary-title&gt;Progress in Human Geography&lt;/secondary-title&gt;&lt;/titles&gt;&lt;periodical&gt;&lt;full-title&gt;Progress in Human Geography&lt;/full-title&gt;&lt;/periodical&gt;&lt;pages&gt;567-588&lt;/pages&gt;&lt;volume&gt;23&lt;/volume&gt;&lt;number&gt;4&lt;/number&gt;&lt;dates&gt;&lt;year&gt;1999&lt;/year&gt;&lt;/dates&gt;&lt;urls&gt;&lt;/urls&gt;&lt;/record&gt;&lt;/Cite&gt;&lt;Cite&gt;&lt;Author&gt;Hanson&lt;/Author&gt;&lt;Year&gt;2010&lt;/Year&gt;&lt;RecNum&gt;48&lt;/RecNum&gt;&lt;record&gt;&lt;rec-number&gt;57&lt;/rec-number&gt;&lt;foreign-keys&gt;&lt;key app="EN" db-id="0d52r09ptpfp0eeffrk5vzfmazz2vsrdxd0a" timestamp="1701744791"&gt;57&lt;/key&gt;&lt;/foreign-keys&gt;&lt;ref-type name="Journal Article"&gt;17&lt;/ref-type&gt;&lt;contributors&gt;&lt;authors&gt;&lt;author&gt;Hanson, Susan&lt;/author&gt;&lt;/authors&gt;&lt;/contributors&gt;&lt;titles&gt;&lt;title&gt;Gender and mobility: new approaches for informing sustainability&lt;/title&gt;&lt;secondary-title&gt;Gender, Place &amp;amp; Culture&lt;/secondary-title&gt;&lt;/titles&gt;&lt;periodical&gt;&lt;full-title&gt;Gender, Place &amp;amp; Culture&lt;/full-title&gt;&lt;/periodical&gt;&lt;pages&gt;5-23&lt;/pages&gt;&lt;volume&gt;17&lt;/volume&gt;&lt;number&gt;1&lt;/number&gt;&lt;dates&gt;&lt;year&gt;2010&lt;/year&gt;&lt;pub-dates&gt;&lt;date&gt;2010/02/01&lt;/date&gt;&lt;/pub-dates&gt;&lt;/dates&gt;&lt;publisher&gt;Routledge&lt;/publisher&gt;&lt;isbn&gt;0966-369X&lt;/isbn&gt;&lt;urls&gt;&lt;related-urls&gt;&lt;url&gt;https://doi.org/10.1080/09663690903498225&lt;/url&gt;&lt;/related-urls&gt;&lt;/urls&gt;&lt;electronic-resource-num&gt;10.1080/09663690903498225&lt;/electronic-resource-num&gt;&lt;/record&gt;&lt;/Cite&gt;&lt;/EndNote&gt;</w:instrText>
+        <w:instrText xml:space="preserve"> ADDIN EN.CITE &lt;EndNote&gt;&lt;Cite&gt;&lt;Author&gt;Law&lt;/Author&gt;&lt;Year&gt;1999&lt;/Year&gt;&lt;RecNum&gt;47&lt;/RecNum&gt;&lt;DisplayText&gt;(&lt;style face="italic"&gt;56; 57&lt;/style&gt;)&lt;/DisplayText&gt;&lt;record&gt;&lt;rec-number&gt;56&lt;/rec-number&gt;&lt;foreign-keys&gt;&lt;key app="EN" db-id="5s00wz95wzts9mevxzy5rrfq0wa09dzwt2az" timestamp="1704467983"&gt;56&lt;/key&gt;&lt;/foreign-keys&gt;&lt;ref-type name="Journal Article"&gt;17&lt;/ref-type&gt;&lt;contributors&gt;&lt;authors&gt;&lt;author&gt;Robin Law&lt;/author&gt;&lt;/authors&gt;&lt;/contributors&gt;&lt;titles&gt;&lt;title&gt;Beyond ‘women and transport’: towards new geographies of gender and daily mobility&lt;/title&gt;&lt;secondary-title&gt;Progress in Human Geography&lt;/secondary-title&gt;&lt;/titles&gt;&lt;periodical&gt;&lt;full-title&gt;Progress in Human Geography&lt;/full-title&gt;&lt;/periodical&gt;&lt;pages&gt;567-588&lt;/pages&gt;&lt;volume&gt;23&lt;/volume&gt;&lt;number&gt;4&lt;/number&gt;&lt;dates&gt;&lt;year&gt;1999&lt;/year&gt;&lt;/dates&gt;&lt;urls&gt;&lt;/urls&gt;&lt;/record&gt;&lt;/Cite&gt;&lt;Cite&gt;&lt;Author&gt;Hanson&lt;/Author&gt;&lt;Year&gt;2010&lt;/Year&gt;&lt;RecNum&gt;48&lt;/RecNum&gt;&lt;record&gt;&lt;rec-number&gt;57&lt;/rec-number&gt;&lt;foreign-keys&gt;&lt;key app="EN" db-id="5s00wz95wzts9mevxzy5rrfq0wa09dzwt2az" timestamp="1704467983"&gt;57&lt;/key&gt;&lt;/foreign-keys&gt;&lt;ref-type name="Journal Article"&gt;17&lt;/ref-type&gt;&lt;contributors&gt;&lt;authors&gt;&lt;author&gt;Hanson, Susan&lt;/author&gt;&lt;/authors&gt;&lt;/contributors&gt;&lt;titles&gt;&lt;title&gt;Gender and mobility: new approaches for informing sustainability&lt;/title&gt;&lt;secondary-title&gt;Gender, Place &amp;amp; Culture&lt;/secondary-title&gt;&lt;/titles&gt;&lt;periodical&gt;&lt;full-title&gt;Gender, Place &amp;amp; Culture&lt;/full-title&gt;&lt;/periodical&gt;&lt;pages&gt;5-23&lt;/pages&gt;&lt;volume&gt;17&lt;/volume&gt;&lt;number&gt;1&lt;/number&gt;&lt;dates&gt;&lt;year&gt;2010&lt;/year&gt;&lt;pub-dates&gt;&lt;date&gt;2010/02/01&lt;/date&gt;&lt;/pub-dates&gt;&lt;/dates&gt;&lt;publisher&gt;Routledge&lt;/publisher&gt;&lt;isbn&gt;0966-369X&lt;/isbn&gt;&lt;urls&gt;&lt;related-urls&gt;&lt;url&gt;https://doi.org/10.1080/09663690903498225&lt;/url&gt;&lt;/related-urls&gt;&lt;/urls&gt;&lt;electronic-resource-num&gt;10.1080/09663690903498225&lt;/electronic-resource-num&gt;&lt;/record&gt;&lt;/Cite&gt;&lt;/EndNote&gt;</w:instrText>
       </w:r>
       <w:r>
         <w:rPr>
@@ -13328,7 +13474,7 @@
           <w:rFonts w:ascii="Times New Roman" w:eastAsia="Times New Roman" w:hAnsi="Times New Roman" w:cs="Times New Roman"/>
           <w:color w:val="000000"/>
         </w:rPr>
-        <w:instrText xml:space="preserve"> ADDIN EN.CITE &lt;EndNote&gt;&lt;Cite&gt;&lt;Author&gt;Ravensbergen&lt;/Author&gt;&lt;Year&gt;2022&lt;/Year&gt;&lt;RecNum&gt;6&lt;/RecNum&gt;&lt;DisplayText&gt;(&lt;style face="italic"&gt;5&lt;/style&gt;)&lt;/DisplayText&gt;&lt;record&gt;&lt;rec-number&gt;5&lt;/rec-number&gt;&lt;foreign-keys&gt;&lt;key app="EN" db-id="0d52r09ptpfp0eeffrk5vzfmazz2vsrdxd0a" timestamp="1701744791"&gt;5&lt;/key&gt;&lt;/foreign-keys&gt;&lt;ref-type name="Journal Article"&gt;17&lt;/ref-type&gt;&lt;contributors&gt;&lt;authors&gt;&lt;author&gt;Ravensbergen, L.&lt;/author&gt;&lt;author&gt;Fournier, J. &lt;/author&gt;&lt;author&gt;El-Geniedy, A. &lt;/author&gt;&lt;/authors&gt;&lt;/contributors&gt;&lt;titles&gt;&lt;title&gt;Exploratory Analysis of Mobility of Care in Montreal, Canada&lt;/title&gt;&lt;secondary-title&gt;Transport Research Record&lt;/secondary-title&gt;&lt;/titles&gt;&lt;periodical&gt;&lt;full-title&gt;Transport Research Record&lt;/full-title&gt;&lt;/periodical&gt;&lt;dates&gt;&lt;year&gt;2022&lt;/year&gt;&lt;/dates&gt;&lt;urls&gt;&lt;/urls&gt;&lt;electronic-resource-num&gt;https://doi.org/10.1177/03611981221105070&lt;/electronic-resource-num&gt;&lt;/record&gt;&lt;/Cite&gt;&lt;/EndNote&gt;</w:instrText>
+        <w:instrText xml:space="preserve"> ADDIN EN.CITE &lt;EndNote&gt;&lt;Cite&gt;&lt;Author&gt;Ravensbergen&lt;/Author&gt;&lt;Year&gt;2022&lt;/Year&gt;&lt;RecNum&gt;6&lt;/RecNum&gt;&lt;DisplayText&gt;(&lt;style face="italic"&gt;5&lt;/style&gt;)&lt;/DisplayText&gt;&lt;record&gt;&lt;rec-number&gt;5&lt;/rec-number&gt;&lt;foreign-keys&gt;&lt;key app="EN" db-id="5s00wz95wzts9mevxzy5rrfq0wa09dzwt2az" timestamp="1704467982"&gt;5&lt;/key&gt;&lt;/foreign-keys&gt;&lt;ref-type name="Journal Article"&gt;17&lt;/ref-type&gt;&lt;contributors&gt;&lt;authors&gt;&lt;author&gt;Ravensbergen, L.&lt;/author&gt;&lt;author&gt;Fournier, J. &lt;/author&gt;&lt;author&gt;El-Geniedy, A. &lt;/author&gt;&lt;/authors&gt;&lt;/contributors&gt;&lt;titles&gt;&lt;title&gt;Exploratory Analysis of Mobility of Care in Montreal, Canada&lt;/title&gt;&lt;secondary-title&gt;Transport Research Record&lt;/secondary-title&gt;&lt;/titles&gt;&lt;periodical&gt;&lt;full-title&gt;Transport Research Record&lt;/full-title&gt;&lt;/periodical&gt;&lt;dates&gt;&lt;year&gt;2022&lt;/year&gt;&lt;/dates&gt;&lt;urls&gt;&lt;/urls&gt;&lt;electronic-resource-num&gt;https://doi.org/10.1177/03611981221105070&lt;/electronic-resource-num&gt;&lt;/record&gt;&lt;/Cite&gt;&lt;/EndNote&gt;</w:instrText>
       </w:r>
       <w:r>
         <w:rPr>
@@ -13392,8 +13538,8 @@
           <w:fldData xml:space="preserve">PEVuZE5vdGU+PENpdGU+PEF1dGhvcj5DYXJ2ZXI8L0F1dGhvcj48WWVhcj4yMDEzPC9ZZWFyPjxS
 ZWNOdW0+NDk8L1JlY051bT48RGlzcGxheVRleHQ+KDxzdHlsZSBmYWNlPSJpdGFsaWMiPjEyOyA1
 ODwvc3R5bGU+KTwvRGlzcGxheVRleHQ+PHJlY29yZD48cmVjLW51bWJlcj41ODwvcmVjLW51bWJl
-cj48Zm9yZWlnbi1rZXlzPjxrZXkgYXBwPSJFTiIgZGItaWQ9IjBkNTJyMDlwdHBmcDBlZWZmcms1
-dnpmbWF6ejJ2c3JkeGQwYSIgdGltZXN0YW1wPSIxNzAxNzQ0NzkxIj41ODwva2V5PjwvZm9yZWln
+cj48Zm9yZWlnbi1rZXlzPjxrZXkgYXBwPSJFTiIgZGItaWQ9IjVzMDB3ejk1d3p0czltZXZ4enk1
+cnJmcTB3YTA5ZHp3dDJheiIgdGltZXN0YW1wPSIxNzA0NDY3OTgzIj41ODwva2V5PjwvZm9yZWln
 bi1rZXlzPjxyZWYtdHlwZSBuYW1lPSJKb3VybmFsIEFydGljbGUiPjE3PC9yZWYtdHlwZT48Y29u
 dHJpYnV0b3JzPjxhdXRob3JzPjxhdXRob3I+Q2FydmVyLCBBbGlzb248L2F1dGhvcj48YXV0aG9y
 PlRpbXBlcmlvLCBBbm5hPC9hdXRob3I+PGF1dGhvcj5DcmF3Zm9yZCwgRGF2aWQ8L2F1dGhvcj48
@@ -13413,8 +13559,8 @@
 by4yMDEyLjA4LjAxNzwvZWxlY3Ryb25pYy1yZXNvdXJjZS1udW0+PC9yZWNvcmQ+PC9DaXRlPjxD
 aXRlPjxBdXRob3I+TWFjaWVqZXdza2E8L0F1dGhvcj48WWVhcj4yMDE5PC9ZZWFyPjxSZWNOdW0+
 MTI8L1JlY051bT48cmVjb3JkPjxyZWMtbnVtYmVyPjEyPC9yZWMtbnVtYmVyPjxmb3JlaWduLWtl
-eXM+PGtleSBhcHA9IkVOIiBkYi1pZD0iMGQ1MnIwOXB0cGZwMGVlZmZyazV2emZtYXp6MnZzcmR4
-ZDBhIiB0aW1lc3RhbXA9IjE3MDE3NDQ3OTEiPjEyPC9rZXk+PC9mb3JlaWduLWtleXM+PHJlZi10
+eXM+PGtleSBhcHA9IkVOIiBkYi1pZD0iNXMwMHd6OTV3enRzOW1ldnh6eTVycmZxMHdhMDlkend0
+MmF6IiB0aW1lc3RhbXA9IjE3MDQ0Njc5ODMiPjEyPC9rZXk+PC9mb3JlaWduLWtleXM+PHJlZi10
 eXBlIG5hbWU9IkpvdXJuYWwgQXJ0aWNsZSI+MTc8L3JlZi10eXBlPjxjb250cmlidXRvcnM+PGF1
 dGhvcnM+PGF1dGhvcj5NYWNpZWpld3NrYSwgTSwgTWlyYWxsZXMtR3Vhc2NoLCBDLiA8L2F1dGhv
 cj48L2F1dGhvcnM+PC9jb250cmlidXRvcnM+PHRpdGxlcz48dGl0bGU+4oCcSSBIYXZlIENoaWxk
@@ -13445,8 +13591,8 @@
           <w:fldData xml:space="preserve">PEVuZE5vdGU+PENpdGU+PEF1dGhvcj5DYXJ2ZXI8L0F1dGhvcj48WWVhcj4yMDEzPC9ZZWFyPjxS
 ZWNOdW0+NDk8L1JlY051bT48RGlzcGxheVRleHQ+KDxzdHlsZSBmYWNlPSJpdGFsaWMiPjEyOyA1
 ODwvc3R5bGU+KTwvRGlzcGxheVRleHQ+PHJlY29yZD48cmVjLW51bWJlcj41ODwvcmVjLW51bWJl
-cj48Zm9yZWlnbi1rZXlzPjxrZXkgYXBwPSJFTiIgZGItaWQ9IjBkNTJyMDlwdHBmcDBlZWZmcms1
-dnpmbWF6ejJ2c3JkeGQwYSIgdGltZXN0YW1wPSIxNzAxNzQ0NzkxIj41ODwva2V5PjwvZm9yZWln
+cj48Zm9yZWlnbi1rZXlzPjxrZXkgYXBwPSJFTiIgZGItaWQ9IjVzMDB3ejk1d3p0czltZXZ4enk1
+cnJmcTB3YTA5ZHp3dDJheiIgdGltZXN0YW1wPSIxNzA0NDY3OTgzIj41ODwva2V5PjwvZm9yZWln
 bi1rZXlzPjxyZWYtdHlwZSBuYW1lPSJKb3VybmFsIEFydGljbGUiPjE3PC9yZWYtdHlwZT48Y29u
 dHJpYnV0b3JzPjxhdXRob3JzPjxhdXRob3I+Q2FydmVyLCBBbGlzb248L2F1dGhvcj48YXV0aG9y
 PlRpbXBlcmlvLCBBbm5hPC9hdXRob3I+PGF1dGhvcj5DcmF3Zm9yZCwgRGF2aWQ8L2F1dGhvcj48
@@ -13466,8 +13612,8 @@
 by4yMDEyLjA4LjAxNzwvZWxlY3Ryb25pYy1yZXNvdXJjZS1udW0+PC9yZWNvcmQ+PC9DaXRlPjxD
 aXRlPjxBdXRob3I+TWFjaWVqZXdza2E8L0F1dGhvcj48WWVhcj4yMDE5PC9ZZWFyPjxSZWNOdW0+
 MTI8L1JlY051bT48cmVjb3JkPjxyZWMtbnVtYmVyPjEyPC9yZWMtbnVtYmVyPjxmb3JlaWduLWtl
-eXM+PGtleSBhcHA9IkVOIiBkYi1pZD0iMGQ1MnIwOXB0cGZwMGVlZmZyazV2emZtYXp6MnZzcmR4
-ZDBhIiB0aW1lc3RhbXA9IjE3MDE3NDQ3OTEiPjEyPC9rZXk+PC9mb3JlaWduLWtleXM+PHJlZi10
+eXM+PGtleSBhcHA9IkVOIiBkYi1pZD0iNXMwMHd6OTV3enRzOW1ldnh6eTVycmZxMHdhMDlkend0
+MmF6IiB0aW1lc3RhbXA9IjE3MDQ0Njc5ODMiPjEyPC9rZXk+PC9mb3JlaWduLWtleXM+PHJlZi10
 eXBlIG5hbWU9IkpvdXJuYWwgQXJ0aWNsZSI+MTc8L3JlZi10eXBlPjxjb250cmlidXRvcnM+PGF1
 dGhvcnM+PGF1dGhvcj5NYWNpZWpld3NrYSwgTSwgTWlyYWxsZXMtR3Vhc2NoLCBDLiA8L2F1dGhv
 cj48L2F1dGhvcnM+PC9jb250cmlidXRvcnM+PHRpdGxlcz48dGl0bGU+4oCcSSBIYXZlIENoaWxk
@@ -13574,7 +13720,7 @@
           <w:rFonts w:ascii="Times New Roman" w:eastAsia="Times New Roman" w:hAnsi="Times New Roman" w:cs="Times New Roman"/>
           <w:color w:val="000000"/>
         </w:rPr>
-        <w:instrText xml:space="preserve"> ADDIN EN.CITE &lt;EndNote&gt;&lt;Cite&gt;&lt;Author&gt;Ravensbergen&lt;/Author&gt;&lt;Year&gt;2022&lt;/Year&gt;&lt;RecNum&gt;6&lt;/RecNum&gt;&lt;DisplayText&gt;(&lt;style face="italic"&gt;5&lt;/style&gt;)&lt;/DisplayText&gt;&lt;record&gt;&lt;rec-number&gt;5&lt;/rec-number&gt;&lt;foreign-keys&gt;&lt;key app="EN" db-id="0d52r09ptpfp0eeffrk5vzfmazz2vsrdxd0a" timestamp="1701744791"&gt;5&lt;/key&gt;&lt;/foreign-keys&gt;&lt;ref-type name="Journal Article"&gt;17&lt;/ref-type&gt;&lt;contributors&gt;&lt;authors&gt;&lt;author&gt;Ravensbergen, L.&lt;/author&gt;&lt;author&gt;Fournier, J. &lt;/author&gt;&lt;author&gt;El-Geniedy, A. &lt;/author&gt;&lt;/authors&gt;&lt;/contributors&gt;&lt;titles&gt;&lt;title&gt;Exploratory Analysis of Mobility of Care in Montreal, Canada&lt;/title&gt;&lt;secondary-title&gt;Transport Research Record&lt;/secondary-title&gt;&lt;/titles&gt;&lt;periodical&gt;&lt;full-title&gt;Transport Research Record&lt;/full-title&gt;&lt;/periodical&gt;&lt;dates&gt;&lt;year&gt;2022&lt;/year&gt;&lt;/dates&gt;&lt;urls&gt;&lt;/urls&gt;&lt;electronic-resource-num&gt;https://doi.org/10.1177/03611981221105070&lt;/electronic-resource-num&gt;&lt;/record&gt;&lt;/Cite&gt;&lt;/EndNote&gt;</w:instrText>
+        <w:instrText xml:space="preserve"> ADDIN EN.CITE &lt;EndNote&gt;&lt;Cite&gt;&lt;Author&gt;Ravensbergen&lt;/Author&gt;&lt;Year&gt;2022&lt;/Year&gt;&lt;RecNum&gt;6&lt;/RecNum&gt;&lt;DisplayText&gt;(&lt;style face="italic"&gt;5&lt;/style&gt;)&lt;/DisplayText&gt;&lt;record&gt;&lt;rec-number&gt;5&lt;/rec-number&gt;&lt;foreign-keys&gt;&lt;key app="EN" db-id="5s00wz95wzts9mevxzy5rrfq0wa09dzwt2az" timestamp="1704467982"&gt;5&lt;/key&gt;&lt;/foreign-keys&gt;&lt;ref-type name="Journal Article"&gt;17&lt;/ref-type&gt;&lt;contributors&gt;&lt;authors&gt;&lt;author&gt;Ravensbergen, L.&lt;/author&gt;&lt;author&gt;Fournier, J. &lt;/author&gt;&lt;author&gt;El-Geniedy, A. &lt;/author&gt;&lt;/authors&gt;&lt;/contributors&gt;&lt;titles&gt;&lt;title&gt;Exploratory Analysis of Mobility of Care in Montreal, Canada&lt;/title&gt;&lt;secondary-title&gt;Transport Research Record&lt;/secondary-title&gt;&lt;/titles&gt;&lt;periodical&gt;&lt;full-title&gt;Transport Research Record&lt;/full-title&gt;&lt;/periodical&gt;&lt;dates&gt;&lt;year&gt;2022&lt;/year&gt;&lt;/dates&gt;&lt;urls&gt;&lt;/urls&gt;&lt;electronic-resource-num&gt;https://doi.org/10.1177/03611981221105070&lt;/electronic-resource-num&gt;&lt;/record&gt;&lt;/Cite&gt;&lt;/EndNote&gt;</w:instrText>
       </w:r>
       <w:r>
         <w:rPr>
@@ -13662,7 +13808,7 @@
           <w:rFonts w:ascii="Times New Roman" w:eastAsia="Times New Roman" w:hAnsi="Times New Roman" w:cs="Times New Roman"/>
           <w:color w:val="000000"/>
         </w:rPr>
-        <w:instrText xml:space="preserve"> ADDIN EN.CITE &lt;EndNote&gt;&lt;Cite&gt;&lt;Author&gt;Ravensbergen&lt;/Author&gt;&lt;Year&gt;2022&lt;/Year&gt;&lt;RecNum&gt;6&lt;/RecNum&gt;&lt;DisplayText&gt;(&lt;style face="italic"&gt;5&lt;/style&gt;)&lt;/DisplayText&gt;&lt;record&gt;&lt;rec-number&gt;5&lt;/rec-number&gt;&lt;foreign-keys&gt;&lt;key app="EN" db-id="0d52r09ptpfp0eeffrk5vzfmazz2vsrdxd0a" timestamp="1701744791"&gt;5&lt;/key&gt;&lt;/foreign-keys&gt;&lt;ref-type name="Journal Article"&gt;17&lt;/ref-type&gt;&lt;contributors&gt;&lt;authors&gt;&lt;author&gt;Ravensbergen, L.&lt;/author&gt;&lt;author&gt;Fournier, J. &lt;/author&gt;&lt;author&gt;El-Geniedy, A. &lt;/author&gt;&lt;/authors&gt;&lt;/contributors&gt;&lt;titles&gt;&lt;title&gt;Exploratory Analysis of Mobility of Care in Montreal, Canada&lt;/title&gt;&lt;secondary-title&gt;Transport Research Record&lt;/secondary-title&gt;&lt;/titles&gt;&lt;periodical&gt;&lt;full-title&gt;Transport Research Record&lt;/full-title&gt;&lt;/periodical&gt;&lt;dates&gt;&lt;year&gt;2022&lt;/year&gt;&lt;/dates&gt;&lt;urls&gt;&lt;/urls&gt;&lt;electronic-resource-num&gt;https://doi.org/10.1177/03611981221105070&lt;/electronic-resource-num&gt;&lt;/record&gt;&lt;/Cite&gt;&lt;/EndNote&gt;</w:instrText>
+        <w:instrText xml:space="preserve"> ADDIN EN.CITE &lt;EndNote&gt;&lt;Cite&gt;&lt;Author&gt;Ravensbergen&lt;/Author&gt;&lt;Year&gt;2022&lt;/Year&gt;&lt;RecNum&gt;6&lt;/RecNum&gt;&lt;DisplayText&gt;(&lt;style face="italic"&gt;5&lt;/style&gt;)&lt;/DisplayText&gt;&lt;record&gt;&lt;rec-number&gt;5&lt;/rec-number&gt;&lt;foreign-keys&gt;&lt;key app="EN" db-id="5s00wz95wzts9mevxzy5rrfq0wa09dzwt2az" timestamp="1704467982"&gt;5&lt;/key&gt;&lt;/foreign-keys&gt;&lt;ref-type name="Journal Article"&gt;17&lt;/ref-type&gt;&lt;contributors&gt;&lt;authors&gt;&lt;author&gt;Ravensbergen, L.&lt;/author&gt;&lt;author&gt;Fournier, J. &lt;/author&gt;&lt;author&gt;El-Geniedy, A. &lt;/author&gt;&lt;/authors&gt;&lt;/contributors&gt;&lt;titles&gt;&lt;title&gt;Exploratory Analysis of Mobility of Care in Montreal, Canada&lt;/title&gt;&lt;secondary-title&gt;Transport Research Record&lt;/secondary-title&gt;&lt;/titles&gt;&lt;periodical&gt;&lt;full-title&gt;Transport Research Record&lt;/full-title&gt;&lt;/periodical&gt;&lt;dates&gt;&lt;year&gt;2022&lt;/year&gt;&lt;/dates&gt;&lt;urls&gt;&lt;/urls&gt;&lt;electronic-resource-num&gt;https://doi.org/10.1177/03611981221105070&lt;/electronic-resource-num&gt;&lt;/record&gt;&lt;/Cite&gt;&lt;/EndNote&gt;</w:instrText>
       </w:r>
       <w:r>
         <w:rPr>
@@ -13765,7 +13911,7 @@
           <w:rFonts w:ascii="Times New Roman" w:eastAsia="Times New Roman" w:hAnsi="Times New Roman" w:cs="Times New Roman"/>
           <w:color w:val="000000"/>
         </w:rPr>
-        <w:instrText xml:space="preserve"> ADDIN EN.CITE &lt;EndNote&gt;&lt;Cite&gt;&lt;Author&gt;Ravensbergen&lt;/Author&gt;&lt;Year&gt;2022&lt;/Year&gt;&lt;RecNum&gt;6&lt;/RecNum&gt;&lt;DisplayText&gt;(&lt;style face="italic"&gt;5&lt;/style&gt;)&lt;/DisplayText&gt;&lt;record&gt;&lt;rec-number&gt;5&lt;/rec-number&gt;&lt;foreign-keys&gt;&lt;key app="EN" db-id="0d52r09ptpfp0eeffrk5vzfmazz2vsrdxd0a" timestamp="1701744791"&gt;5&lt;/key&gt;&lt;/foreign-keys&gt;&lt;ref-type name="Journal Article"&gt;17&lt;/ref-type&gt;&lt;contributors&gt;&lt;authors&gt;&lt;author&gt;Ravensbergen, L.&lt;/author&gt;&lt;author&gt;Fournier, J. &lt;/author&gt;&lt;author&gt;El-Geniedy, A. &lt;/author&gt;&lt;/authors&gt;&lt;/contributors&gt;&lt;titles&gt;&lt;title&gt;Exploratory Analysis of Mobility of Care in Montreal, Canada&lt;/title&gt;&lt;secondary-title&gt;Transport Research Record&lt;/secondary-title&gt;&lt;/titles&gt;&lt;periodical&gt;&lt;full-title&gt;Transport Research Record&lt;/full-title&gt;&lt;/periodical&gt;&lt;dates&gt;&lt;year&gt;2022&lt;/year&gt;&lt;/dates&gt;&lt;urls&gt;&lt;/urls&gt;&lt;electronic-resource-num&gt;https://doi.org/10.1177/03611981221105070&lt;/electronic-resource-num&gt;&lt;/record&gt;&lt;/Cite&gt;&lt;/EndNote&gt;</w:instrText>
+        <w:instrText xml:space="preserve"> ADDIN EN.CITE &lt;EndNote&gt;&lt;Cite&gt;&lt;Author&gt;Ravensbergen&lt;/Author&gt;&lt;Year&gt;2022&lt;/Year&gt;&lt;RecNum&gt;6&lt;/RecNum&gt;&lt;DisplayText&gt;(&lt;style face="italic"&gt;5&lt;/style&gt;)&lt;/DisplayText&gt;&lt;record&gt;&lt;rec-number&gt;5&lt;/rec-number&gt;&lt;foreign-keys&gt;&lt;key app="EN" db-id="5s00wz95wzts9mevxzy5rrfq0wa09dzwt2az" timestamp="1704467982"&gt;5&lt;/key&gt;&lt;/foreign-keys&gt;&lt;ref-type name="Journal Article"&gt;17&lt;/ref-type&gt;&lt;contributors&gt;&lt;authors&gt;&lt;author&gt;Ravensbergen, L.&lt;/author&gt;&lt;author&gt;Fournier, J. &lt;/author&gt;&lt;author&gt;El-Geniedy, A. &lt;/author&gt;&lt;/authors&gt;&lt;/contributors&gt;&lt;titles&gt;&lt;title&gt;Exploratory Analysis of Mobility of Care in Montreal, Canada&lt;/title&gt;&lt;secondary-title&gt;Transport Research Record&lt;/secondary-title&gt;&lt;/titles&gt;&lt;periodical&gt;&lt;full-title&gt;Transport Research Record&lt;/full-title&gt;&lt;/periodical&gt;&lt;dates&gt;&lt;year&gt;2022&lt;/year&gt;&lt;/dates&gt;&lt;urls&gt;&lt;/urls&gt;&lt;electronic-resource-num&gt;https://doi.org/10.1177/03611981221105070&lt;/electronic-resource-num&gt;&lt;/record&gt;&lt;/Cite&gt;&lt;/EndNote&gt;</w:instrText>
       </w:r>
       <w:r>
         <w:rPr>
@@ -13829,8 +13975,8 @@
           <w:fldData xml:space="preserve">PEVuZE5vdGU+PENpdGU+PEF1dGhvcj5SYXZlbnNiZXJnZW48L0F1dGhvcj48WWVhcj4yMDIwPC9Z
 ZWFyPjxSZWNOdW0+NTA8L1JlY051bT48RGlzcGxheVRleHQ+KDxzdHlsZSBmYWNlPSJpdGFsaWMi
 PjU5LTYxPC9zdHlsZT4pPC9EaXNwbGF5VGV4dD48cmVjb3JkPjxyZWMtbnVtYmVyPjU5PC9yZWMt
-bnVtYmVyPjxmb3JlaWduLWtleXM+PGtleSBhcHA9IkVOIiBkYi1pZD0iMGQ1MnIwOXB0cGZwMGVl
-ZmZyazV2emZtYXp6MnZzcmR4ZDBhIiB0aW1lc3RhbXA9IjE3MDE3NDQ3OTEiPjU5PC9rZXk+PC9m
+bnVtYmVyPjxmb3JlaWduLWtleXM+PGtleSBhcHA9IkVOIiBkYi1pZD0iNXMwMHd6OTV3enRzOW1l
+dnh6eTVycmZxMHdhMDlkend0MmF6IiB0aW1lc3RhbXA9IjE3MDQ0Njc5ODMiPjU5PC9rZXk+PC9m
 b3JlaWduLWtleXM+PHJlZi10eXBlIG5hbWU9IkpvdXJuYWwgQXJ0aWNsZSI+MTc8L3JlZi10eXBl
 Pjxjb250cmlidXRvcnM+PGF1dGhvcnM+PGF1dGhvcj5SYXZlbnNiZXJnZW4sIEwuPC9hdXRob3I+
 PGF1dGhvcj5CdWxpdW5nLCBSLjwvYXV0aG9yPjxhdXRob3I+U2Vyc2xpLCBTLjwvYXV0aG9yPjwv
@@ -13845,8 +13991,8 @@
 bT4xMC4xMDE2L2oudHJhLjIwMjAuMDIuMDE0PC9lbGVjdHJvbmljLXJlc291cmNlLW51bT48L3Jl
 Y29yZD48L0NpdGU+PENpdGU+PEF1dGhvcj5SYXZlbnNiZXJnZW48L0F1dGhvcj48WWVhcj4yMDE5
 PC9ZZWFyPjxSZWNOdW0+NTE8L1JlY051bT48cmVjb3JkPjxyZWMtbnVtYmVyPjYwPC9yZWMtbnVt
-YmVyPjxmb3JlaWduLWtleXM+PGtleSBhcHA9IkVOIiBkYi1pZD0iMGQ1MnIwOXB0cGZwMGVlZmZy
-azV2emZtYXp6MnZzcmR4ZDBhIiB0aW1lc3RhbXA9IjE3MDE3NDQ3OTEiPjYwPC9rZXk+PC9mb3Jl
+YmVyPjxmb3JlaWduLWtleXM+PGtleSBhcHA9IkVOIiBkYi1pZD0iNXMwMHd6OTV3enRzOW1ldnh6
+eTVycmZxMHdhMDlkend0MmF6IiB0aW1lc3RhbXA9IjE3MDQ0Njc5ODMiPjYwPC9rZXk+PC9mb3Jl
 aWduLWtleXM+PHJlZi10eXBlIG5hbWU9IkpvdXJuYWwgQXJ0aWNsZSI+MTc8L3JlZi10eXBlPjxj
 b250cmlidXRvcnM+PGF1dGhvcnM+PGF1dGhvcj5SYXZlbnNiZXJnZW4sIEwuPC9hdXRob3I+PGF1
 dGhvcj5CdWxpdW5nLCBSLjwvYXV0aG9yPjxhdXRob3I+TGFsaWJlcnRlLCBOLiA8L2F1dGhvcj48
@@ -13857,8 +14003,8 @@
 dW1iZXI+PGRhdGVzPjx5ZWFyPjIwMTk8L3llYXI+PC9kYXRlcz48dXJscz48L3VybHM+PC9yZWNv
 cmQ+PC9DaXRlPjxDaXRlPjxBdXRob3I+U2Vyc2xpPC9BdXRob3I+PFllYXI+MjAyMDwvWWVhcj48
 UmVjTnVtPjUyPC9SZWNOdW0+PHJlY29yZD48cmVjLW51bWJlcj42MTwvcmVjLW51bWJlcj48Zm9y
-ZWlnbi1rZXlzPjxrZXkgYXBwPSJFTiIgZGItaWQ9IjBkNTJyMDlwdHBmcDBlZWZmcms1dnpmbWF6
-ejJ2c3JkeGQwYSIgdGltZXN0YW1wPSIxNzAxNzQ0NzkxIj42MTwva2V5PjwvZm9yZWlnbi1rZXlz
+ZWlnbi1rZXlzPjxrZXkgYXBwPSJFTiIgZGItaWQ9IjVzMDB3ejk1d3p0czltZXZ4enk1cnJmcTB3
+YTA5ZHp3dDJheiIgdGltZXN0YW1wPSIxNzA0NDY3OTgzIj42MTwva2V5PjwvZm9yZWlnbi1rZXlz
 PjxyZWYtdHlwZSBuYW1lPSJKb3VybmFsIEFydGljbGUiPjE3PC9yZWYtdHlwZT48Y29udHJpYnV0
 b3JzPjxhdXRob3JzPjxhdXRob3I+U2Vyc2xpLCBTLjwvYXV0aG9yPjxhdXRob3I+R2lzbGFzb24s
 IE0uPC9hdXRob3I+PGF1dGhvcj5TY290dCwgTi48L2F1dGhvcj48YXV0aG9yPldpbnRlcnMsIE0u
@@ -13889,8 +14035,8 @@
           <w:fldData xml:space="preserve">PEVuZE5vdGU+PENpdGU+PEF1dGhvcj5SYXZlbnNiZXJnZW48L0F1dGhvcj48WWVhcj4yMDIwPC9Z
 ZWFyPjxSZWNOdW0+NTA8L1JlY051bT48RGlzcGxheVRleHQ+KDxzdHlsZSBmYWNlPSJpdGFsaWMi
 PjU5LTYxPC9zdHlsZT4pPC9EaXNwbGF5VGV4dD48cmVjb3JkPjxyZWMtbnVtYmVyPjU5PC9yZWMt
-bnVtYmVyPjxmb3JlaWduLWtleXM+PGtleSBhcHA9IkVOIiBkYi1pZD0iMGQ1MnIwOXB0cGZwMGVl
-ZmZyazV2emZtYXp6MnZzcmR4ZDBhIiB0aW1lc3RhbXA9IjE3MDE3NDQ3OTEiPjU5PC9rZXk+PC9m
+bnVtYmVyPjxmb3JlaWduLWtleXM+PGtleSBhcHA9IkVOIiBkYi1pZD0iNXMwMHd6OTV3enRzOW1l
+dnh6eTVycmZxMHdhMDlkend0MmF6IiB0aW1lc3RhbXA9IjE3MDQ0Njc5ODMiPjU5PC9rZXk+PC9m
 b3JlaWduLWtleXM+PHJlZi10eXBlIG5hbWU9IkpvdXJuYWwgQXJ0aWNsZSI+MTc8L3JlZi10eXBl
 Pjxjb250cmlidXRvcnM+PGF1dGhvcnM+PGF1dGhvcj5SYXZlbnNiZXJnZW4sIEwuPC9hdXRob3I+
 PGF1dGhvcj5CdWxpdW5nLCBSLjwvYXV0aG9yPjxhdXRob3I+U2Vyc2xpLCBTLjwvYXV0aG9yPjwv
@@ -13905,8 +14051,8 @@
 bT4xMC4xMDE2L2oudHJhLjIwMjAuMDIuMDE0PC9lbGVjdHJvbmljLXJlc291cmNlLW51bT48L3Jl
 Y29yZD48L0NpdGU+PENpdGU+PEF1dGhvcj5SYXZlbnNiZXJnZW48L0F1dGhvcj48WWVhcj4yMDE5
 PC9ZZWFyPjxSZWNOdW0+NTE8L1JlY051bT48cmVjb3JkPjxyZWMtbnVtYmVyPjYwPC9yZWMtbnVt
-YmVyPjxmb3JlaWduLWtleXM+PGtleSBhcHA9IkVOIiBkYi1pZD0iMGQ1MnIwOXB0cGZwMGVlZmZy
-azV2emZtYXp6MnZzcmR4ZDBhIiB0aW1lc3RhbXA9IjE3MDE3NDQ3OTEiPjYwPC9rZXk+PC9mb3Jl
+YmVyPjxmb3JlaWduLWtleXM+PGtleSBhcHA9IkVOIiBkYi1pZD0iNXMwMHd6OTV3enRzOW1ldnh6
+eTVycmZxMHdhMDlkend0MmF6IiB0aW1lc3RhbXA9IjE3MDQ0Njc5ODMiPjYwPC9rZXk+PC9mb3Jl
 aWduLWtleXM+PHJlZi10eXBlIG5hbWU9IkpvdXJuYWwgQXJ0aWNsZSI+MTc8L3JlZi10eXBlPjxj
 b250cmlidXRvcnM+PGF1dGhvcnM+PGF1dGhvcj5SYXZlbnNiZXJnZW4sIEwuPC9hdXRob3I+PGF1
 dGhvcj5CdWxpdW5nLCBSLjwvYXV0aG9yPjxhdXRob3I+TGFsaWJlcnRlLCBOLiA8L2F1dGhvcj48
@@ -13917,8 +14063,8 @@
 dW1iZXI+PGRhdGVzPjx5ZWFyPjIwMTk8L3llYXI+PC9kYXRlcz48dXJscz48L3VybHM+PC9yZWNv
 cmQ+PC9DaXRlPjxDaXRlPjxBdXRob3I+U2Vyc2xpPC9BdXRob3I+PFllYXI+MjAyMDwvWWVhcj48
 UmVjTnVtPjUyPC9SZWNOdW0+PHJlY29yZD48cmVjLW51bWJlcj42MTwvcmVjLW51bWJlcj48Zm9y
-ZWlnbi1rZXlzPjxrZXkgYXBwPSJFTiIgZGItaWQ9IjBkNTJyMDlwdHBmcDBlZWZmcms1dnpmbWF6
-ejJ2c3JkeGQwYSIgdGltZXN0YW1wPSIxNzAxNzQ0NzkxIj42MTwva2V5PjwvZm9yZWlnbi1rZXlz
+ZWlnbi1rZXlzPjxrZXkgYXBwPSJFTiIgZGItaWQ9IjVzMDB3ejk1d3p0czltZXZ4enk1cnJmcTB3
+YTA5ZHp3dDJheiIgdGltZXN0YW1wPSIxNzA0NDY3OTgzIj42MTwva2V5PjwvZm9yZWlnbi1rZXlz
 PjxyZWYtdHlwZSBuYW1lPSJKb3VybmFsIEFydGljbGUiPjE3PC9yZWYtdHlwZT48Y29udHJpYnV0
 b3JzPjxhdXRob3JzPjxhdXRob3I+U2Vyc2xpLCBTLjwvYXV0aG9yPjxhdXRob3I+R2lzbGFzb24s
 IE0uPC9hdXRob3I+PGF1dGhvcj5TY290dCwgTi48L2F1dGhvcj48YXV0aG9yPldpbnRlcnMsIE0u

</xml_diff>

<commit_message>
Making public - R2 almost submited.
</commit_message>
<xml_diff>
--- a/TRB-Manuscript/Measuring Access to Care.docx
+++ b/TRB-Manuscript/Measuring Access to Care.docx
@@ -94,21 +94,12 @@
           <w:lang w:val="fr-CA"/>
         </w:rPr>
       </w:pPr>
-      <w:proofErr w:type="gramStart"/>
       <w:r>
         <w:rPr>
           <w:rFonts w:ascii="Times New Roman" w:eastAsia="Times New Roman" w:hAnsi="Times New Roman" w:cs="Times New Roman"/>
           <w:lang w:val="fr-CA"/>
         </w:rPr>
-        <w:t>Email</w:t>
-      </w:r>
-      <w:proofErr w:type="gramEnd"/>
-      <w:r>
-        <w:rPr>
-          <w:rFonts w:ascii="Times New Roman" w:eastAsia="Times New Roman" w:hAnsi="Times New Roman" w:cs="Times New Roman"/>
-          <w:lang w:val="fr-CA"/>
-        </w:rPr>
-        <w:t xml:space="preserve">: </w:t>
+        <w:t xml:space="preserve">Email: </w:t>
       </w:r>
       <w:r>
         <w:rPr>
@@ -2286,6 +2277,12 @@
           <w:rFonts w:ascii="Times New Roman" w:hAnsi="Times New Roman" w:cs="Times New Roman"/>
           <w:color w:val="000000" w:themeColor="text1"/>
         </w:rPr>
+      </w:r>
+      <w:r>
+        <w:rPr>
+          <w:rFonts w:ascii="Times New Roman" w:hAnsi="Times New Roman" w:cs="Times New Roman"/>
+          <w:color w:val="000000" w:themeColor="text1"/>
+        </w:rPr>
         <w:fldChar w:fldCharType="separate"/>
       </w:r>
       <w:r>
@@ -2623,23 +2620,7 @@
           <w:rFonts w:ascii="Times New Roman" w:hAnsi="Times New Roman" w:cs="Times New Roman"/>
           <w:color w:val="000000" w:themeColor="text1"/>
         </w:rPr>
-        <w:t xml:space="preserve">’s (2022) study on mobility of care, </w:t>
-      </w:r>
-      <w:proofErr w:type="spellStart"/>
-      <w:r>
-        <w:rPr>
-          <w:rFonts w:ascii="Times New Roman" w:hAnsi="Times New Roman" w:cs="Times New Roman"/>
-          <w:color w:val="000000" w:themeColor="text1"/>
-        </w:rPr>
-        <w:t>Montréalers</w:t>
-      </w:r>
-      <w:proofErr w:type="spellEnd"/>
-      <w:r>
-        <w:rPr>
-          <w:rFonts w:ascii="Times New Roman" w:hAnsi="Times New Roman" w:cs="Times New Roman"/>
-          <w:color w:val="000000" w:themeColor="text1"/>
-        </w:rPr>
-        <w:t xml:space="preserve"> were two and half times less likely to use public transport for care trips than for work related trips. Similarly, </w:t>
+        <w:t xml:space="preserve">’s (2022) study on mobility of care, Montréalers were two and half times less likely to use public transport for care trips than for work related trips. Similarly, </w:t>
       </w:r>
       <w:r>
         <w:rPr>
@@ -3117,6 +3098,11 @@
           <w:rFonts w:ascii="Times New Roman" w:hAnsi="Times New Roman" w:cs="Times New Roman"/>
         </w:rPr>
         <w:fldChar w:fldCharType="end"/>
+      </w:r>
+      <w:r>
+        <w:rPr>
+          <w:rFonts w:ascii="Times New Roman" w:hAnsi="Times New Roman" w:cs="Times New Roman"/>
+        </w:rPr>
       </w:r>
       <w:r>
         <w:rPr>
@@ -3363,6 +3349,11 @@
         <w:rPr>
           <w:rFonts w:ascii="Times New Roman" w:hAnsi="Times New Roman" w:cs="Times New Roman"/>
         </w:rPr>
+      </w:r>
+      <w:r>
+        <w:rPr>
+          <w:rFonts w:ascii="Times New Roman" w:hAnsi="Times New Roman" w:cs="Times New Roman"/>
+        </w:rPr>
         <w:fldChar w:fldCharType="separate"/>
       </w:r>
       <w:r>
@@ -4047,15 +4038,7 @@
           <w:rFonts w:ascii="Times New Roman" w:hAnsi="Times New Roman" w:cs="Times New Roman"/>
           <w:color w:val="000000" w:themeColor="text1"/>
         </w:rPr>
-        <w:t xml:space="preserve"> and an economy historically (and still) connected to steel manufacturing and related manufacturing. Though a </w:t>
-      </w:r>
-      <w:proofErr w:type="gramStart"/>
-      <w:r>
-        <w:rPr>
-          <w:rFonts w:ascii="Times New Roman" w:hAnsi="Times New Roman" w:cs="Times New Roman"/>
-          <w:color w:val="000000" w:themeColor="text1"/>
-        </w:rPr>
-        <w:t>city i</w:t>
+        <w:t xml:space="preserve"> and an economy historically (and still) connected to steel manufacturing and related manufacturing. Though a city i</w:t>
       </w:r>
       <w:r>
         <w:rPr>
@@ -4076,15 +4059,7 @@
           <w:rFonts w:ascii="Times New Roman" w:hAnsi="Times New Roman" w:cs="Times New Roman"/>
           <w:color w:val="000000" w:themeColor="text1"/>
         </w:rPr>
-        <w:t>Hamilton</w:t>
-      </w:r>
-      <w:proofErr w:type="gramEnd"/>
-      <w:r>
-        <w:rPr>
-          <w:rFonts w:ascii="Times New Roman" w:hAnsi="Times New Roman" w:cs="Times New Roman"/>
-          <w:color w:val="000000" w:themeColor="text1"/>
-        </w:rPr>
-        <w:t xml:space="preserve"> </w:t>
+        <w:t xml:space="preserve">Hamilton </w:t>
       </w:r>
       <w:r>
         <w:rPr>
@@ -4225,17 +4200,8 @@
           <w:rFonts w:ascii="Times New Roman" w:hAnsi="Times New Roman" w:cs="Times New Roman"/>
           <w:color w:val="000000" w:themeColor="text1"/>
         </w:rPr>
-        <w:t xml:space="preserve">: Hamilton Central, Dundas, Ancaster, Flamborough, Stoney Creek and </w:t>
-      </w:r>
-      <w:proofErr w:type="spellStart"/>
-      <w:r>
-        <w:rPr>
-          <w:rFonts w:ascii="Times New Roman" w:hAnsi="Times New Roman" w:cs="Times New Roman"/>
-          <w:color w:val="000000" w:themeColor="text1"/>
-        </w:rPr>
-        <w:t>Glanbrook</w:t>
-      </w:r>
-      <w:proofErr w:type="spellEnd"/>
+        <w:t>: Hamilton Central, Dundas, Ancaster, Flamborough, Stoney Creek and Glanbrook</w:t>
+      </w:r>
       <w:r>
         <w:rPr>
           <w:rFonts w:ascii="Times New Roman" w:hAnsi="Times New Roman" w:cs="Times New Roman"/>
@@ -4297,23 +4263,7 @@
           <w:rFonts w:ascii="Times New Roman" w:hAnsi="Times New Roman" w:cs="Times New Roman"/>
           <w:color w:val="000000" w:themeColor="text1"/>
         </w:rPr>
-        <w:t xml:space="preserve">, </w:t>
-      </w:r>
-      <w:proofErr w:type="spellStart"/>
-      <w:r>
-        <w:rPr>
-          <w:rFonts w:ascii="Times New Roman" w:hAnsi="Times New Roman" w:cs="Times New Roman"/>
-          <w:color w:val="000000" w:themeColor="text1"/>
-        </w:rPr>
-        <w:t>Glanbrook</w:t>
-      </w:r>
-      <w:proofErr w:type="spellEnd"/>
-      <w:r>
-        <w:rPr>
-          <w:rFonts w:ascii="Times New Roman" w:hAnsi="Times New Roman" w:cs="Times New Roman"/>
-          <w:color w:val="000000" w:themeColor="text1"/>
-        </w:rPr>
-        <w:t xml:space="preserve"> and </w:t>
+        <w:t xml:space="preserve">, Glanbrook and </w:t>
       </w:r>
       <w:r>
         <w:rPr>
@@ -5629,7 +5579,6 @@
         </w:rPr>
         <w:t xml:space="preserve">in Ontario and filtered to Hamilton. </w:t>
       </w:r>
-      <w:proofErr w:type="spellStart"/>
       <w:r>
         <w:rPr>
           <w:rFonts w:ascii="Times New Roman" w:eastAsia="Times New Roman" w:hAnsi="Times New Roman" w:cs="Times New Roman"/>
@@ -5637,7 +5586,6 @@
         </w:rPr>
         <w:t>EarlyON</w:t>
       </w:r>
-      <w:proofErr w:type="spellEnd"/>
       <w:r>
         <w:rPr>
           <w:rFonts w:ascii="Times New Roman" w:eastAsia="Times New Roman" w:hAnsi="Times New Roman" w:cs="Times New Roman"/>
@@ -5833,23 +5781,7 @@
           <w:rFonts w:ascii="Times New Roman" w:hAnsi="Times New Roman" w:cs="Times New Roman"/>
           <w:color w:val="000000" w:themeColor="text1"/>
         </w:rPr>
-        <w:t xml:space="preserve">were given the category “Daycare </w:t>
-      </w:r>
-      <w:proofErr w:type="spellStart"/>
-      <w:r>
-        <w:rPr>
-          <w:rFonts w:ascii="Times New Roman" w:hAnsi="Times New Roman" w:cs="Times New Roman"/>
-          <w:color w:val="000000" w:themeColor="text1"/>
-        </w:rPr>
-        <w:t>EarlyON</w:t>
-      </w:r>
-      <w:proofErr w:type="spellEnd"/>
-      <w:r>
-        <w:rPr>
-          <w:rFonts w:ascii="Times New Roman" w:hAnsi="Times New Roman" w:cs="Times New Roman"/>
-          <w:color w:val="000000" w:themeColor="text1"/>
-        </w:rPr>
-        <w:t>”.</w:t>
+        <w:t>were given the category “Daycare EarlyON”.</w:t>
       </w:r>
       <w:r>
         <w:rPr>
@@ -6095,21 +6027,7 @@
         <w:rPr>
           <w:rFonts w:ascii="Times New Roman" w:hAnsi="Times New Roman" w:cs="Times New Roman"/>
         </w:rPr>
-        <w:t xml:space="preserve">derived from the Ontario Ministry of Health </w:t>
-      </w:r>
-      <w:proofErr w:type="spellStart"/>
-      <w:r>
-        <w:rPr>
-          <w:rFonts w:ascii="Times New Roman" w:hAnsi="Times New Roman" w:cs="Times New Roman"/>
-        </w:rPr>
-        <w:t>GEOHub</w:t>
-      </w:r>
-      <w:proofErr w:type="spellEnd"/>
-      <w:r>
-        <w:rPr>
-          <w:rFonts w:ascii="Times New Roman" w:hAnsi="Times New Roman" w:cs="Times New Roman"/>
-        </w:rPr>
-        <w:t xml:space="preserve"> for Health Service Locations</w:t>
+        <w:t>derived from the Ontario Ministry of Health GEOHub for Health Service Locations</w:t>
       </w:r>
       <w:r>
         <w:rPr>
@@ -6756,6 +6674,12 @@
           <w:rFonts w:ascii="Times New Roman" w:hAnsi="Times New Roman" w:cs="Times New Roman"/>
           <w:color w:val="000000" w:themeColor="text1"/>
         </w:rPr>
+      </w:r>
+      <w:r>
+        <w:rPr>
+          <w:rFonts w:ascii="Times New Roman" w:hAnsi="Times New Roman" w:cs="Times New Roman"/>
+          <w:color w:val="000000" w:themeColor="text1"/>
+        </w:rPr>
         <w:fldChar w:fldCharType="separate"/>
       </w:r>
       <w:r>
@@ -8374,30 +8298,14 @@
           <w:rFonts w:ascii="Times New Roman" w:eastAsia="Times New Roman" w:hAnsi="Times New Roman" w:cs="Times New Roman"/>
           <w:color w:val="000000" w:themeColor="text1"/>
         </w:rPr>
-        <w:t xml:space="preserve">road network retrieved from </w:t>
-      </w:r>
-      <w:proofErr w:type="spellStart"/>
-      <w:r>
-        <w:rPr>
-          <w:rFonts w:ascii="Times New Roman" w:eastAsia="Times New Roman" w:hAnsi="Times New Roman" w:cs="Times New Roman"/>
-          <w:color w:val="000000" w:themeColor="text1"/>
-        </w:rPr>
-        <w:t>Geofabri</w:t>
-      </w:r>
-      <w:r>
-        <w:rPr>
-          <w:rFonts w:ascii="Times New Roman" w:eastAsia="Times New Roman" w:hAnsi="Times New Roman" w:cs="Times New Roman"/>
-          <w:color w:val="000000" w:themeColor="text1"/>
-        </w:rPr>
-        <w:t>k</w:t>
-      </w:r>
-      <w:proofErr w:type="spellEnd"/>
-      <w:r>
-        <w:rPr>
-          <w:rFonts w:ascii="Times New Roman" w:eastAsia="Times New Roman" w:hAnsi="Times New Roman" w:cs="Times New Roman"/>
-          <w:color w:val="000000" w:themeColor="text1"/>
-        </w:rPr>
-        <w:t xml:space="preserve">, </w:t>
+        <w:t>road network retrieved from Geofabri</w:t>
+      </w:r>
+      <w:r>
+        <w:rPr>
+          <w:rFonts w:ascii="Times New Roman" w:eastAsia="Times New Roman" w:hAnsi="Times New Roman" w:cs="Times New Roman"/>
+          <w:color w:val="000000" w:themeColor="text1"/>
+        </w:rPr>
+        <w:t xml:space="preserve">k, </w:t>
       </w:r>
       <w:r>
         <w:rPr>
@@ -8573,23 +8481,7 @@
           <w:rFonts w:ascii="Times New Roman" w:eastAsia="Times New Roman" w:hAnsi="Times New Roman" w:cs="Times New Roman"/>
           <w:color w:val="000000" w:themeColor="text1"/>
         </w:rPr>
-        <w:t xml:space="preserve"> destinations using the </w:t>
-      </w:r>
-      <w:proofErr w:type="spellStart"/>
-      <w:r>
-        <w:rPr>
-          <w:rFonts w:ascii="Times New Roman" w:eastAsia="Times New Roman" w:hAnsi="Times New Roman" w:cs="Times New Roman"/>
-          <w:color w:val="000000" w:themeColor="text1"/>
-        </w:rPr>
-        <w:t>travel_time_matrix</w:t>
-      </w:r>
-      <w:proofErr w:type="spellEnd"/>
-      <w:r>
-        <w:rPr>
-          <w:rFonts w:ascii="Times New Roman" w:eastAsia="Times New Roman" w:hAnsi="Times New Roman" w:cs="Times New Roman"/>
-          <w:color w:val="000000" w:themeColor="text1"/>
-        </w:rPr>
-        <w:t xml:space="preserve">() function in </w:t>
+        <w:t xml:space="preserve"> destinations using the travel_time_matrix() function in </w:t>
       </w:r>
       <w:r>
         <w:rPr>
@@ -8698,23 +8590,7 @@
           <w:rFonts w:ascii="Times New Roman" w:eastAsia="Times New Roman" w:hAnsi="Times New Roman" w:cs="Times New Roman"/>
           <w:color w:val="000000" w:themeColor="text1"/>
         </w:rPr>
-        <w:t xml:space="preserve"> routing engine developed by </w:t>
-      </w:r>
-      <w:proofErr w:type="spellStart"/>
-      <w:r>
-        <w:rPr>
-          <w:rFonts w:ascii="Times New Roman" w:eastAsia="Times New Roman" w:hAnsi="Times New Roman" w:cs="Times New Roman"/>
-          <w:color w:val="000000" w:themeColor="text1"/>
-        </w:rPr>
-        <w:t>Conveyal</w:t>
-      </w:r>
-      <w:proofErr w:type="spellEnd"/>
-      <w:r>
-        <w:rPr>
-          <w:rFonts w:ascii="Times New Roman" w:eastAsia="Times New Roman" w:hAnsi="Times New Roman" w:cs="Times New Roman"/>
-          <w:color w:val="000000" w:themeColor="text1"/>
-        </w:rPr>
-        <w:t xml:space="preserve"> </w:t>
+        <w:t xml:space="preserve"> routing engine developed by Conveyal </w:t>
       </w:r>
       <w:r>
         <w:rPr>
@@ -9526,6 +9402,13 @@
           <w:shd w:val="clear" w:color="auto" w:fill="FFFFFF"/>
         </w:rPr>
         <w:fldChar w:fldCharType="end"/>
+      </w:r>
+      <w:r>
+        <w:rPr>
+          <w:rFonts w:ascii="Times New Roman" w:eastAsia="Times New Roman" w:hAnsi="Times New Roman" w:cs="Times New Roman"/>
+          <w:color w:val="000000"/>
+          <w:shd w:val="clear" w:color="auto" w:fill="FFFFFF"/>
+        </w:rPr>
       </w:r>
       <w:r>
         <w:rPr>
@@ -13653,6 +13536,12 @@
           <w:rFonts w:ascii="Times New Roman" w:eastAsia="Times New Roman" w:hAnsi="Times New Roman" w:cs="Times New Roman"/>
           <w:color w:val="000000"/>
         </w:rPr>
+      </w:r>
+      <w:r>
+        <w:rPr>
+          <w:rFonts w:ascii="Times New Roman" w:eastAsia="Times New Roman" w:hAnsi="Times New Roman" w:cs="Times New Roman"/>
+          <w:color w:val="000000"/>
+        </w:rPr>
         <w:fldChar w:fldCharType="separate"/>
       </w:r>
       <w:r>
@@ -14098,6 +13987,12 @@
           <w:color w:val="000000"/>
         </w:rPr>
         <w:fldChar w:fldCharType="end"/>
+      </w:r>
+      <w:r>
+        <w:rPr>
+          <w:rFonts w:ascii="Times New Roman" w:eastAsia="Times New Roman" w:hAnsi="Times New Roman" w:cs="Times New Roman"/>
+          <w:color w:val="000000"/>
+        </w:rPr>
       </w:r>
       <w:r>
         <w:rPr>

</xml_diff>